<commit_message>
Added configurations on the application form. -Made the logic of the application better
</commit_message>
<xml_diff>
--- a/src/Assets/ApplicationITTCAMP.docx
+++ b/src/Assets/ApplicationITTCAMP.docx
@@ -70,7 +70,7 @@
           <w:u w:val="single"/>
           <w:lang w:val="en-GB"/>
         </w:rPr>
-        <w:t>Application</w:t>
+        <w:t>Sign up form</w:t>
       </w:r>
       <w:r>
         <w:rPr>
@@ -327,14 +327,6 @@
           <w:szCs w:val="28"/>
           <w:lang w:val="en-GB"/>
         </w:rPr>
-        <w:t xml:space="preserve"> and confirm on mail</w:t>
-      </w:r>
-      <w:r>
-        <w:rPr>
-          <w:sz w:val="28"/>
-          <w:szCs w:val="28"/>
-          <w:lang w:val="en-GB"/>
-        </w:rPr>
         <w:t xml:space="preserve"> </w:t>
       </w:r>
       <w:r>
@@ -343,6 +335,30 @@
           <w:szCs w:val="28"/>
           <w:lang w:val="en-GB"/>
         </w:rPr>
+        <w:t>on</w:t>
+      </w:r>
+      <w:r>
+        <w:rPr>
+          <w:sz w:val="28"/>
+          <w:szCs w:val="28"/>
+          <w:lang w:val="en-GB"/>
+        </w:rPr>
+        <w:t xml:space="preserve"> mail</w:t>
+      </w:r>
+      <w:r>
+        <w:rPr>
+          <w:sz w:val="28"/>
+          <w:szCs w:val="28"/>
+          <w:lang w:val="en-GB"/>
+        </w:rPr>
+        <w:t xml:space="preserve"> </w:t>
+      </w:r>
+      <w:r>
+        <w:rPr>
+          <w:sz w:val="28"/>
+          <w:szCs w:val="28"/>
+          <w:lang w:val="en-GB"/>
+        </w:rPr>
         <w:t>(Confirm-mail usually takes between</w:t>
       </w:r>
       <w:r>
@@ -417,7 +433,23 @@
           <w:szCs w:val="28"/>
           <w:lang w:val="en-GB"/>
         </w:rPr>
-        <w:t xml:space="preserve">two </w:t>
+        <w:t>t</w:t>
+      </w:r>
+      <w:r>
+        <w:rPr>
+          <w:sz w:val="28"/>
+          <w:szCs w:val="28"/>
+          <w:lang w:val="en-GB"/>
+        </w:rPr>
+        <w:t>hree</w:t>
+      </w:r>
+      <w:r>
+        <w:rPr>
+          <w:sz w:val="28"/>
+          <w:szCs w:val="28"/>
+          <w:lang w:val="en-GB"/>
+        </w:rPr>
+        <w:t xml:space="preserve"> </w:t>
       </w:r>
       <w:r>
         <w:rPr>
@@ -645,53 +677,22 @@
           <w:szCs w:val="28"/>
           <w:lang w:val="en-GB"/>
         </w:rPr>
-        <w:t>Food allergies</w:t>
-      </w:r>
-      <w:r>
-        <w:rPr>
-          <w:b/>
-          <w:bCs/>
-          <w:sz w:val="28"/>
-          <w:szCs w:val="28"/>
-          <w:lang w:val="en-GB"/>
-        </w:rPr>
-        <w:t xml:space="preserve"> or other things</w:t>
-      </w:r>
-      <w:r>
-        <w:rPr>
-          <w:b/>
-          <w:bCs/>
-          <w:sz w:val="28"/>
-          <w:szCs w:val="28"/>
-          <w:lang w:val="en-GB"/>
-        </w:rPr>
-        <w:t xml:space="preserve"> we should know about:</w:t>
-      </w:r>
-    </w:p>
-    <w:p>
-      <w:pPr>
-        <w:pStyle w:val="Listeavsnitt"/>
-        <w:spacing w:line="360" w:lineRule="auto"/>
-        <w:rPr>
-          <w:b/>
-          <w:bCs/>
-          <w:sz w:val="28"/>
-          <w:szCs w:val="28"/>
-          <w:lang w:val="en-GB"/>
-        </w:rPr>
-      </w:pPr>
-    </w:p>
-    <w:p>
-      <w:pPr>
-        <w:spacing w:line="360" w:lineRule="auto"/>
-        <w:rPr>
-          <w:b/>
-          <w:bCs/>
-          <w:sz w:val="28"/>
-          <w:szCs w:val="28"/>
-          <w:lang w:val="en-GB"/>
-        </w:rPr>
-      </w:pPr>
+        <w:t>Food allergies or other things we should know about:</w:t>
+      </w:r>
+    </w:p>
+    <w:p>
+      <w:pPr>
+        <w:spacing w:line="360" w:lineRule="auto"/>
+        <w:rPr>
+          <w:b/>
+          <w:bCs/>
+          <w:sz w:val="28"/>
+          <w:szCs w:val="28"/>
+          <w:lang w:val="en-GB"/>
+        </w:rPr>
+      </w:pPr>
+      <w:bookmarkStart w:id="0" w:name="_GoBack"/>
+      <w:bookmarkEnd w:id="0"/>
     </w:p>
     <w:p>
       <w:pPr>
@@ -752,60 +753,116 @@
           <w:u w:val="single"/>
           <w:lang w:val="en-GB"/>
         </w:rPr>
+        <w:t xml:space="preserve">Parent(s) </w:t>
+      </w:r>
+    </w:p>
+    <w:p>
+      <w:pPr>
+        <w:pStyle w:val="Listeavsnitt"/>
+        <w:spacing w:line="360" w:lineRule="auto"/>
+        <w:rPr>
+          <w:b/>
+          <w:bCs/>
+          <w:sz w:val="28"/>
+          <w:szCs w:val="28"/>
+          <w:lang w:val="en-GB"/>
+        </w:rPr>
+      </w:pPr>
+      <w:r>
+        <w:rPr>
+          <w:b/>
+          <w:bCs/>
+          <w:sz w:val="28"/>
+          <w:szCs w:val="28"/>
+          <w:lang w:val="en-GB"/>
+        </w:rPr>
+        <w:t>name:</w:t>
+      </w:r>
+    </w:p>
+    <w:p>
+      <w:pPr>
+        <w:pStyle w:val="Listeavsnitt"/>
+        <w:spacing w:line="360" w:lineRule="auto"/>
+        <w:rPr>
+          <w:b/>
+          <w:bCs/>
+          <w:sz w:val="28"/>
+          <w:szCs w:val="28"/>
+          <w:lang w:val="en-GB"/>
+        </w:rPr>
+      </w:pPr>
+      <w:r>
+        <w:rPr>
+          <w:b/>
+          <w:bCs/>
+          <w:sz w:val="28"/>
+          <w:szCs w:val="28"/>
+          <w:lang w:val="en-GB"/>
+        </w:rPr>
         <w:t>Parent</w:t>
       </w:r>
       <w:r>
         <w:rPr>
           <w:b/>
           <w:bCs/>
-          <w:i/>
-          <w:iCs/>
-          <w:sz w:val="28"/>
-          <w:szCs w:val="28"/>
-          <w:u w:val="single"/>
-          <w:lang w:val="en-GB"/>
-        </w:rPr>
-        <w:t>(</w:t>
-      </w:r>
-      <w:r>
-        <w:rPr>
-          <w:b/>
-          <w:bCs/>
-          <w:i/>
-          <w:iCs/>
-          <w:sz w:val="28"/>
-          <w:szCs w:val="28"/>
-          <w:u w:val="single"/>
-          <w:lang w:val="en-GB"/>
-        </w:rPr>
-        <w:t>s</w:t>
-      </w:r>
-      <w:r>
-        <w:rPr>
-          <w:b/>
-          <w:bCs/>
-          <w:i/>
-          <w:iCs/>
-          <w:sz w:val="28"/>
-          <w:szCs w:val="28"/>
-          <w:u w:val="single"/>
-          <w:lang w:val="en-GB"/>
-        </w:rPr>
-        <w:t>)</w:t>
-      </w:r>
-      <w:r>
-        <w:rPr>
-          <w:b/>
-          <w:bCs/>
-          <w:i/>
-          <w:iCs/>
-          <w:sz w:val="28"/>
-          <w:szCs w:val="28"/>
-          <w:u w:val="single"/>
+          <w:sz w:val="28"/>
+          <w:szCs w:val="28"/>
+          <w:lang w:val="en-GB"/>
+        </w:rPr>
+        <w:t>(s)</w:t>
+      </w:r>
+      <w:r>
+        <w:rPr>
+          <w:b/>
+          <w:bCs/>
+          <w:sz w:val="28"/>
+          <w:szCs w:val="28"/>
           <w:lang w:val="en-GB"/>
         </w:rPr>
         <w:t xml:space="preserve"> </w:t>
       </w:r>
+      <w:proofErr w:type="spellStart"/>
+      <w:r>
+        <w:rPr>
+          <w:b/>
+          <w:bCs/>
+          <w:sz w:val="28"/>
+          <w:szCs w:val="28"/>
+          <w:lang w:val="en-GB"/>
+        </w:rPr>
+        <w:t>T</w:t>
+      </w:r>
+      <w:r>
+        <w:rPr>
+          <w:b/>
+          <w:bCs/>
+          <w:sz w:val="28"/>
+          <w:szCs w:val="28"/>
+          <w:lang w:val="en-GB"/>
+        </w:rPr>
+        <w:t>LF</w:t>
+      </w:r>
+      <w:proofErr w:type="spellEnd"/>
+      <w:r>
+        <w:rPr>
+          <w:b/>
+          <w:bCs/>
+          <w:sz w:val="28"/>
+          <w:szCs w:val="28"/>
+          <w:lang w:val="en-GB"/>
+        </w:rPr>
+        <w:t>.</w:t>
+      </w:r>
+      <w:r>
+        <w:rPr>
+          <w:b/>
+          <w:bCs/>
+          <w:sz w:val="28"/>
+          <w:szCs w:val="28"/>
+          <w:lang w:val="en-GB"/>
+        </w:rPr>
+        <w:t>:</w:t>
+      </w:r>
     </w:p>
     <w:p>
       <w:pPr>
@@ -827,161 +884,11 @@
           <w:szCs w:val="28"/>
           <w:lang w:val="en-GB"/>
         </w:rPr>
-        <w:t>name:</w:t>
-      </w:r>
-    </w:p>
-    <w:p>
-      <w:pPr>
-        <w:pStyle w:val="Listeavsnitt"/>
-        <w:spacing w:line="360" w:lineRule="auto"/>
-        <w:rPr>
-          <w:b/>
-          <w:bCs/>
-          <w:sz w:val="28"/>
-          <w:szCs w:val="28"/>
-          <w:lang w:val="en-GB"/>
-        </w:rPr>
-      </w:pPr>
-      <w:r>
-        <w:rPr>
-          <w:b/>
-          <w:bCs/>
-          <w:sz w:val="28"/>
-          <w:szCs w:val="28"/>
-          <w:lang w:val="en-GB"/>
-        </w:rPr>
-        <w:t>Parent</w:t>
-      </w:r>
-      <w:r>
-        <w:rPr>
-          <w:b/>
-          <w:bCs/>
-          <w:sz w:val="28"/>
-          <w:szCs w:val="28"/>
-          <w:lang w:val="en-GB"/>
-        </w:rPr>
-        <w:t>(</w:t>
-      </w:r>
-      <w:r>
-        <w:rPr>
-          <w:b/>
-          <w:bCs/>
-          <w:sz w:val="28"/>
-          <w:szCs w:val="28"/>
-          <w:lang w:val="en-GB"/>
-        </w:rPr>
-        <w:t>s</w:t>
-      </w:r>
-      <w:r>
-        <w:rPr>
-          <w:b/>
-          <w:bCs/>
-          <w:sz w:val="28"/>
-          <w:szCs w:val="28"/>
-          <w:lang w:val="en-GB"/>
-        </w:rPr>
-        <w:t>)</w:t>
-      </w:r>
-      <w:r>
-        <w:rPr>
-          <w:b/>
-          <w:bCs/>
-          <w:sz w:val="28"/>
-          <w:szCs w:val="28"/>
-          <w:lang w:val="en-GB"/>
-        </w:rPr>
-        <w:t xml:space="preserve"> </w:t>
-      </w:r>
-      <w:proofErr w:type="spellStart"/>
-      <w:r>
-        <w:rPr>
-          <w:b/>
-          <w:bCs/>
-          <w:sz w:val="28"/>
-          <w:szCs w:val="28"/>
-          <w:lang w:val="en-GB"/>
-        </w:rPr>
-        <w:t>T</w:t>
-      </w:r>
-      <w:r>
-        <w:rPr>
-          <w:b/>
-          <w:bCs/>
-          <w:sz w:val="28"/>
-          <w:szCs w:val="28"/>
-          <w:lang w:val="en-GB"/>
-        </w:rPr>
-        <w:t>LF</w:t>
-      </w:r>
-      <w:proofErr w:type="spellEnd"/>
-      <w:r>
-        <w:rPr>
-          <w:b/>
-          <w:bCs/>
-          <w:sz w:val="28"/>
-          <w:szCs w:val="28"/>
-          <w:lang w:val="en-GB"/>
-        </w:rPr>
-        <w:t>.</w:t>
-      </w:r>
-      <w:r>
-        <w:rPr>
-          <w:b/>
-          <w:bCs/>
-          <w:sz w:val="28"/>
-          <w:szCs w:val="28"/>
-          <w:lang w:val="en-GB"/>
-        </w:rPr>
-        <w:t>:</w:t>
-      </w:r>
-    </w:p>
-    <w:p>
-      <w:pPr>
-        <w:pStyle w:val="Listeavsnitt"/>
-        <w:spacing w:line="360" w:lineRule="auto"/>
-        <w:rPr>
-          <w:b/>
-          <w:bCs/>
-          <w:sz w:val="28"/>
-          <w:szCs w:val="28"/>
-          <w:lang w:val="en-GB"/>
-        </w:rPr>
-      </w:pPr>
-      <w:r>
-        <w:rPr>
-          <w:b/>
-          <w:bCs/>
-          <w:sz w:val="28"/>
-          <w:szCs w:val="28"/>
-          <w:lang w:val="en-GB"/>
-        </w:rPr>
         <w:t>Email:</w:t>
       </w:r>
     </w:p>
     <w:p>
       <w:pPr>
-        <w:spacing w:line="360" w:lineRule="auto"/>
-        <w:rPr>
-          <w:sz w:val="28"/>
-          <w:szCs w:val="28"/>
-          <w:lang w:val="en-GB"/>
-        </w:rPr>
-      </w:pPr>
-    </w:p>
-    <w:p>
-      <w:pPr>
-        <w:pStyle w:val="Listeavsnitt"/>
-        <w:spacing w:line="360" w:lineRule="auto"/>
-        <w:rPr>
-          <w:sz w:val="28"/>
-          <w:szCs w:val="28"/>
-          <w:lang w:val="en-GB"/>
-        </w:rPr>
-      </w:pPr>
-    </w:p>
-    <w:p>
-      <w:pPr>
-        <w:pStyle w:val="Listeavsnitt"/>
         <w:spacing w:line="360" w:lineRule="auto"/>
         <w:rPr>
           <w:sz w:val="28"/>
@@ -1015,7 +922,6 @@
           <w:u w:val="single"/>
           <w:lang w:val="en-GB"/>
         </w:rPr>
-        <w:lastRenderedPageBreak/>
         <w:t xml:space="preserve">What </w:t>
       </w:r>
       <w:r>
@@ -1029,7 +935,33 @@
           <w:u w:val="single"/>
           <w:lang w:val="en-GB"/>
         </w:rPr>
-        <w:t>is your goals and motivations for joining the camp?</w:t>
+        <w:t>is your goals and motivations for joinin</w:t>
+      </w:r>
+      <w:r>
+        <w:rPr>
+          <w:b/>
+          <w:bCs/>
+          <w:i/>
+          <w:iCs/>
+          <w:sz w:val="28"/>
+          <w:szCs w:val="28"/>
+          <w:u w:val="single"/>
+          <w:lang w:val="en-GB"/>
+        </w:rPr>
+        <w:t>g</w:t>
+      </w:r>
+      <w:r>
+        <w:rPr>
+          <w:b/>
+          <w:bCs/>
+          <w:i/>
+          <w:iCs/>
+          <w:sz w:val="28"/>
+          <w:szCs w:val="28"/>
+          <w:u w:val="single"/>
+          <w:lang w:val="en-GB"/>
+        </w:rPr>
+        <w:t xml:space="preserve"> the camp?</w:t>
       </w:r>
       <w:r>
         <w:rPr>
@@ -1095,6 +1027,7 @@
           <w:u w:val="single"/>
           <w:lang w:val="en-GB"/>
         </w:rPr>
+        <w:lastRenderedPageBreak/>
         <w:t>What</w:t>
       </w:r>
       <w:r>
@@ -1964,7 +1897,6 @@
           <w:u w:val="single"/>
           <w:lang w:val="en-GB"/>
         </w:rPr>
-        <w:lastRenderedPageBreak/>
         <w:t>Signature</w:t>
       </w:r>
       <w:r>
@@ -2043,7 +1975,16 @@
           <w:szCs w:val="28"/>
           <w:lang w:val="en-GB"/>
         </w:rPr>
-        <w:t>, information</w:t>
+        <w:t xml:space="preserve">, </w:t>
+      </w:r>
+      <w:r>
+        <w:rPr>
+          <w:sz w:val="28"/>
+          <w:szCs w:val="28"/>
+          <w:lang w:val="en-GB"/>
+        </w:rPr>
+        <w:lastRenderedPageBreak/>
+        <w:t>information</w:t>
       </w:r>
       <w:r>
         <w:rPr>
@@ -2315,17 +2256,7 @@
           <w:szCs w:val="28"/>
           <w:lang w:val="en-GB"/>
         </w:rPr>
-        <w:t>(This signature doesn’t bind you to anything</w:t>
-      </w:r>
-      <w:bookmarkStart w:id="0" w:name="_GoBack"/>
-      <w:bookmarkEnd w:id="0"/>
-      <w:r>
-        <w:rPr>
-          <w:sz w:val="28"/>
-          <w:szCs w:val="28"/>
-          <w:lang w:val="en-GB"/>
-        </w:rPr>
-        <w:t>)</w:t>
+        <w:t>(This signature doesn’t bind you to anything)</w:t>
       </w:r>
     </w:p>
     <w:p>
@@ -2428,6 +2359,11 @@
         <w:docPartUnique/>
       </w:docPartObj>
     </w:sdtPr>
+    <w:sdtEndPr>
+      <w:rPr>
+        <w:rStyle w:val="Sidetall"/>
+      </w:rPr>
+    </w:sdtEndPr>
     <w:sdtContent>
       <w:p>
         <w:pPr>
@@ -2480,6 +2416,11 @@
         <w:docPartUnique/>
       </w:docPartObj>
     </w:sdtPr>
+    <w:sdtEndPr>
+      <w:rPr>
+        <w:rStyle w:val="Sidetall"/>
+      </w:rPr>
+    </w:sdtEndPr>
     <w:sdtContent>
       <w:p>
         <w:pPr>
@@ -3699,7 +3640,7 @@
 </file>
 
 <file path=customXml/itemProps1.xml><?xml version="1.0" encoding="utf-8"?>
-<ds:datastoreItem xmlns:ds="http://schemas.openxmlformats.org/officeDocument/2006/customXml" ds:itemID="{52DDC084-98BC-FE4B-B80D-FBF985E829C5}">
+<ds:datastoreItem xmlns:ds="http://schemas.openxmlformats.org/officeDocument/2006/customXml" ds:itemID="{B0147CC5-E54F-814F-A4E5-10BFEE7CCD2E}">
   <ds:schemaRefs>
     <ds:schemaRef ds:uri="http://schemas.openxmlformats.org/officeDocument/2006/bibliography"/>
   </ds:schemaRefs>

</xml_diff>

<commit_message>
Made important changes to the application form
</commit_message>
<xml_diff>
--- a/src/Assets/ApplicationITTCAMP.docx
+++ b/src/Assets/ApplicationITTCAMP.docx
@@ -691,8 +691,6 @@
           <w:lang w:val="en-GB"/>
         </w:rPr>
       </w:pPr>
-      <w:bookmarkStart w:id="0" w:name="_GoBack"/>
-      <w:bookmarkEnd w:id="0"/>
     </w:p>
     <w:p>
       <w:pPr>
@@ -1041,6 +1039,19 @@
           <w:u w:val="single"/>
           <w:lang w:val="en-GB"/>
         </w:rPr>
+        <w:t xml:space="preserve"> do</w:t>
+      </w:r>
+      <w:r>
+        <w:rPr>
+          <w:b/>
+          <w:bCs/>
+          <w:i/>
+          <w:iCs/>
+          <w:sz w:val="28"/>
+          <w:szCs w:val="28"/>
+          <w:u w:val="single"/>
+          <w:lang w:val="en-GB"/>
+        </w:rPr>
         <w:t xml:space="preserve"> you want to improve</w:t>
       </w:r>
       <w:r>
@@ -1262,7 +1273,46 @@
           <w:u w:val="single"/>
           <w:lang w:val="en-GB"/>
         </w:rPr>
-        <w:t>need follower from airport:</w:t>
+        <w:t xml:space="preserve">do you </w:t>
+      </w:r>
+      <w:r>
+        <w:rPr>
+          <w:b/>
+          <w:bCs/>
+          <w:i/>
+          <w:iCs/>
+          <w:sz w:val="28"/>
+          <w:szCs w:val="28"/>
+          <w:u w:val="single"/>
+          <w:lang w:val="en-GB"/>
+        </w:rPr>
+        <w:t>need</w:t>
+      </w:r>
+      <w:r>
+        <w:rPr>
+          <w:b/>
+          <w:bCs/>
+          <w:i/>
+          <w:iCs/>
+          <w:sz w:val="28"/>
+          <w:szCs w:val="28"/>
+          <w:u w:val="single"/>
+          <w:lang w:val="en-GB"/>
+        </w:rPr>
+        <w:t xml:space="preserve"> a</w:t>
+      </w:r>
+      <w:r>
+        <w:rPr>
+          <w:b/>
+          <w:bCs/>
+          <w:i/>
+          <w:iCs/>
+          <w:sz w:val="28"/>
+          <w:szCs w:val="28"/>
+          <w:u w:val="single"/>
+          <w:lang w:val="en-GB"/>
+        </w:rPr>
+        <w:t xml:space="preserve"> follower from airport:</w:t>
       </w:r>
     </w:p>
     <w:p>
@@ -1395,7 +1445,15 @@
           <w:szCs w:val="28"/>
           <w:lang w:val="en-GB"/>
         </w:rPr>
-        <w:t xml:space="preserve">separate </w:t>
+        <w:t>separate</w:t>
+      </w:r>
+      <w:r>
+        <w:rPr>
+          <w:sz w:val="28"/>
+          <w:szCs w:val="28"/>
+          <w:lang w:val="en-GB"/>
+        </w:rPr>
+        <w:t xml:space="preserve"> </w:t>
       </w:r>
       <w:proofErr w:type="spellStart"/>
       <w:r>
@@ -1582,7 +1640,23 @@
           <w:szCs w:val="28"/>
           <w:lang w:val="en-GB"/>
         </w:rPr>
-        <w:t>, so others can see what we are doing on our camp.</w:t>
+        <w:t>, so others can see what we are doing on our camp</w:t>
+      </w:r>
+      <w:r>
+        <w:rPr>
+          <w:sz w:val="28"/>
+          <w:szCs w:val="28"/>
+          <w:lang w:val="en-GB"/>
+        </w:rPr>
+        <w:t>s</w:t>
+      </w:r>
+      <w:r>
+        <w:rPr>
+          <w:sz w:val="28"/>
+          <w:szCs w:val="28"/>
+          <w:lang w:val="en-GB"/>
+        </w:rPr>
+        <w:t>.</w:t>
       </w:r>
     </w:p>
     <w:p>
@@ -1614,6 +1688,24 @@
           <w:lang w:val="en-GB"/>
         </w:rPr>
       </w:pPr>
+    </w:p>
+    <w:p>
+      <w:pPr>
+        <w:spacing w:line="360" w:lineRule="auto"/>
+        <w:rPr>
+          <w:sz w:val="36"/>
+          <w:szCs w:val="36"/>
+          <w:lang w:val="en-GB"/>
+        </w:rPr>
+      </w:pPr>
+      <w:r>
+        <w:rPr>
+          <w:sz w:val="36"/>
+          <w:szCs w:val="36"/>
+          <w:lang w:val="en-GB"/>
+        </w:rPr>
+        <w:t>Some feedback to us:</w:t>
+      </w:r>
     </w:p>
     <w:p>
       <w:pPr>
@@ -1654,7 +1746,7 @@
           <w:szCs w:val="28"/>
           <w:lang w:val="en-GB"/>
         </w:rPr>
-        <w:t>ITTCAMP</w:t>
+        <w:t>ITTC</w:t>
       </w:r>
       <w:proofErr w:type="spellEnd"/>
       <w:r>
@@ -1707,14 +1799,35 @@
           <w:szCs w:val="28"/>
           <w:lang w:val="en-GB"/>
         </w:rPr>
-        <w:t>What do you think about our plans? Any feedback?</w:t>
+        <w:t xml:space="preserve">What do you think about our </w:t>
+      </w:r>
+      <w:r>
+        <w:rPr>
+          <w:b/>
+          <w:bCs/>
+          <w:sz w:val="28"/>
+          <w:szCs w:val="28"/>
+          <w:lang w:val="en-GB"/>
+        </w:rPr>
+        <w:t>program</w:t>
+      </w:r>
+      <w:r>
+        <w:rPr>
+          <w:b/>
+          <w:bCs/>
+          <w:sz w:val="28"/>
+          <w:szCs w:val="28"/>
+          <w:lang w:val="en-GB"/>
+        </w:rPr>
+        <w:t xml:space="preserve">? </w:t>
       </w:r>
     </w:p>
     <w:p>
       <w:pPr>
         <w:pStyle w:val="Listeavsnitt"/>
-        <w:spacing w:line="360" w:lineRule="auto"/>
-        <w:rPr>
+        <w:rPr>
+          <w:b/>
+          <w:bCs/>
           <w:sz w:val="28"/>
           <w:szCs w:val="28"/>
           <w:lang w:val="en-GB"/>
@@ -1732,6 +1845,64 @@
         <w:rPr>
           <w:b/>
           <w:bCs/>
+          <w:sz w:val="28"/>
+          <w:szCs w:val="28"/>
+          <w:lang w:val="en-GB"/>
+        </w:rPr>
+      </w:pPr>
+      <w:r>
+        <w:rPr>
+          <w:b/>
+          <w:bCs/>
+          <w:sz w:val="28"/>
+          <w:szCs w:val="28"/>
+          <w:lang w:val="en-GB"/>
+        </w:rPr>
+        <w:t>Any</w:t>
+      </w:r>
+      <w:r>
+        <w:rPr>
+          <w:b/>
+          <w:bCs/>
+          <w:sz w:val="28"/>
+          <w:szCs w:val="28"/>
+          <w:lang w:val="en-GB"/>
+        </w:rPr>
+        <w:t xml:space="preserve"> other</w:t>
+      </w:r>
+      <w:r>
+        <w:rPr>
+          <w:b/>
+          <w:bCs/>
+          <w:sz w:val="28"/>
+          <w:szCs w:val="28"/>
+          <w:lang w:val="en-GB"/>
+        </w:rPr>
+        <w:t xml:space="preserve"> feedback?</w:t>
+      </w:r>
+    </w:p>
+    <w:p>
+      <w:pPr>
+        <w:pStyle w:val="Listeavsnitt"/>
+        <w:spacing w:line="360" w:lineRule="auto"/>
+        <w:rPr>
+          <w:sz w:val="28"/>
+          <w:szCs w:val="28"/>
+          <w:lang w:val="en-GB"/>
+        </w:rPr>
+      </w:pPr>
+    </w:p>
+    <w:p>
+      <w:pPr>
+        <w:pStyle w:val="Listeavsnitt"/>
+        <w:numPr>
+          <w:ilvl w:val="0"/>
+          <w:numId w:val="2"/>
+        </w:numPr>
+        <w:spacing w:line="360" w:lineRule="auto"/>
+        <w:rPr>
+          <w:b/>
+          <w:bCs/>
           <w:i/>
           <w:iCs/>
           <w:sz w:val="28"/>
@@ -1866,6 +2037,16 @@
         </w:rPr>
         <w:t xml:space="preserve">      -(For camp t-shirts)</w:t>
       </w:r>
+    </w:p>
+    <w:p>
+      <w:pPr>
+        <w:spacing w:line="360" w:lineRule="auto"/>
+        <w:rPr>
+          <w:sz w:val="28"/>
+          <w:szCs w:val="28"/>
+          <w:lang w:val="en-GB"/>
+        </w:rPr>
+      </w:pPr>
     </w:p>
     <w:p>
       <w:pPr>
@@ -1975,41 +2156,172 @@
           <w:szCs w:val="28"/>
           <w:lang w:val="en-GB"/>
         </w:rPr>
+        <w:t>, information</w:t>
+      </w:r>
+      <w:r>
+        <w:rPr>
+          <w:sz w:val="28"/>
+          <w:szCs w:val="28"/>
+          <w:lang w:val="en-GB"/>
+        </w:rPr>
+        <w:t xml:space="preserve"> and </w:t>
+      </w:r>
+      <w:r>
+        <w:rPr>
+          <w:sz w:val="28"/>
+          <w:szCs w:val="28"/>
+          <w:lang w:val="en-GB"/>
+        </w:rPr>
+        <w:t>condition</w:t>
+      </w:r>
+      <w:r>
+        <w:rPr>
+          <w:sz w:val="28"/>
+          <w:szCs w:val="28"/>
+          <w:lang w:val="en-GB"/>
+        </w:rPr>
+        <w:t xml:space="preserve">s </w:t>
+      </w:r>
+      <w:r>
+        <w:rPr>
+          <w:sz w:val="28"/>
+          <w:szCs w:val="28"/>
+          <w:lang w:val="en-GB"/>
+        </w:rPr>
+        <w:t>.</w:t>
+      </w:r>
+      <w:r>
+        <w:rPr>
+          <w:sz w:val="28"/>
+          <w:szCs w:val="28"/>
+          <w:lang w:val="en-GB"/>
+        </w:rPr>
+        <w:t xml:space="preserve"> </w:t>
+      </w:r>
+      <w:r>
+        <w:rPr>
+          <w:sz w:val="28"/>
+          <w:szCs w:val="28"/>
+          <w:lang w:val="en-GB"/>
+        </w:rPr>
+        <w:t>You</w:t>
+      </w:r>
+      <w:r>
+        <w:rPr>
+          <w:sz w:val="28"/>
+          <w:szCs w:val="28"/>
+          <w:lang w:val="en-GB"/>
+        </w:rPr>
+        <w:t xml:space="preserve"> accept that</w:t>
+      </w:r>
+      <w:r>
+        <w:rPr>
+          <w:sz w:val="28"/>
+          <w:szCs w:val="28"/>
+          <w:lang w:val="en-GB"/>
+        </w:rPr>
+        <w:t xml:space="preserve"> Y</w:t>
+      </w:r>
+      <w:r>
+        <w:rPr>
+          <w:sz w:val="28"/>
+          <w:szCs w:val="28"/>
+          <w:lang w:val="en-GB"/>
+        </w:rPr>
+        <w:t>ou/your child</w:t>
+      </w:r>
+      <w:r>
+        <w:rPr>
+          <w:sz w:val="28"/>
+          <w:szCs w:val="28"/>
+          <w:lang w:val="en-GB"/>
+        </w:rPr>
+        <w:t xml:space="preserve"> can and</w:t>
+      </w:r>
+      <w:r>
+        <w:rPr>
+          <w:sz w:val="28"/>
+          <w:szCs w:val="28"/>
+          <w:lang w:val="en-GB"/>
+        </w:rPr>
+        <w:t xml:space="preserve"> </w:t>
+      </w:r>
+      <w:r>
+        <w:rPr>
+          <w:sz w:val="28"/>
+          <w:szCs w:val="28"/>
+          <w:lang w:val="en-GB"/>
+        </w:rPr>
+        <w:t>will</w:t>
+      </w:r>
+      <w:r>
+        <w:rPr>
+          <w:sz w:val="28"/>
+          <w:szCs w:val="28"/>
+          <w:lang w:val="en-GB"/>
+        </w:rPr>
+        <w:t xml:space="preserve"> </w:t>
+      </w:r>
+      <w:r>
+        <w:rPr>
+          <w:sz w:val="28"/>
+          <w:szCs w:val="28"/>
+          <w:lang w:val="en-GB"/>
+        </w:rPr>
+        <w:t>participat</w:t>
+      </w:r>
+      <w:r>
+        <w:rPr>
+          <w:sz w:val="28"/>
+          <w:szCs w:val="28"/>
+          <w:lang w:val="en-GB"/>
+        </w:rPr>
+        <w:t>e</w:t>
+      </w:r>
+      <w:r>
+        <w:rPr>
+          <w:sz w:val="28"/>
+          <w:szCs w:val="28"/>
+          <w:lang w:val="en-GB"/>
+        </w:rPr>
+        <w:t xml:space="preserve"> in </w:t>
+      </w:r>
+      <w:proofErr w:type="spellStart"/>
+      <w:r>
+        <w:rPr>
+          <w:sz w:val="28"/>
+          <w:szCs w:val="28"/>
+          <w:lang w:val="en-GB"/>
+        </w:rPr>
+        <w:t>ITTC</w:t>
+      </w:r>
+      <w:proofErr w:type="spellEnd"/>
+      <w:r>
+        <w:rPr>
+          <w:sz w:val="28"/>
+          <w:szCs w:val="28"/>
+          <w:lang w:val="en-GB"/>
+        </w:rPr>
+        <w:t>-Norway</w:t>
+      </w:r>
+      <w:r>
+        <w:rPr>
+          <w:sz w:val="28"/>
+          <w:szCs w:val="28"/>
+          <w:lang w:val="en-GB"/>
+        </w:rPr>
         <w:t xml:space="preserve">, </w:t>
       </w:r>
-      <w:r>
-        <w:rPr>
-          <w:sz w:val="28"/>
-          <w:szCs w:val="28"/>
-          <w:lang w:val="en-GB"/>
-        </w:rPr>
-        <w:lastRenderedPageBreak/>
-        <w:t>information</w:t>
-      </w:r>
-      <w:r>
-        <w:rPr>
-          <w:sz w:val="28"/>
-          <w:szCs w:val="28"/>
-          <w:lang w:val="en-GB"/>
-        </w:rPr>
-        <w:t xml:space="preserve"> and </w:t>
-      </w:r>
-      <w:r>
-        <w:rPr>
-          <w:sz w:val="28"/>
-          <w:szCs w:val="28"/>
-          <w:lang w:val="en-GB"/>
-        </w:rPr>
-        <w:t>condition</w:t>
-      </w:r>
-      <w:r>
-        <w:rPr>
-          <w:sz w:val="28"/>
-          <w:szCs w:val="28"/>
-          <w:lang w:val="en-GB"/>
-        </w:rPr>
-        <w:t xml:space="preserve">s </w:t>
-      </w:r>
+      <w:proofErr w:type="spellStart"/>
+      <w:r>
+        <w:rPr>
+          <w:sz w:val="28"/>
+          <w:szCs w:val="28"/>
+          <w:lang w:val="en-GB"/>
+        </w:rPr>
+        <w:t>Harestua</w:t>
+      </w:r>
+      <w:proofErr w:type="spellEnd"/>
       <w:r>
         <w:rPr>
           <w:sz w:val="28"/>
@@ -2018,130 +2330,6 @@
         </w:rPr>
         <w:t>.</w:t>
       </w:r>
-      <w:r>
-        <w:rPr>
-          <w:sz w:val="28"/>
-          <w:szCs w:val="28"/>
-          <w:lang w:val="en-GB"/>
-        </w:rPr>
-        <w:t xml:space="preserve"> And accept that</w:t>
-      </w:r>
-      <w:r>
-        <w:rPr>
-          <w:sz w:val="28"/>
-          <w:szCs w:val="28"/>
-          <w:lang w:val="en-GB"/>
-        </w:rPr>
-        <w:t xml:space="preserve"> Y</w:t>
-      </w:r>
-      <w:r>
-        <w:rPr>
-          <w:sz w:val="28"/>
-          <w:szCs w:val="28"/>
-          <w:lang w:val="en-GB"/>
-        </w:rPr>
-        <w:t>ou/your child</w:t>
-      </w:r>
-      <w:r>
-        <w:rPr>
-          <w:sz w:val="28"/>
-          <w:szCs w:val="28"/>
-          <w:lang w:val="en-GB"/>
-        </w:rPr>
-        <w:t xml:space="preserve"> can and</w:t>
-      </w:r>
-      <w:r>
-        <w:rPr>
-          <w:sz w:val="28"/>
-          <w:szCs w:val="28"/>
-          <w:lang w:val="en-GB"/>
-        </w:rPr>
-        <w:t xml:space="preserve"> </w:t>
-      </w:r>
-      <w:r>
-        <w:rPr>
-          <w:sz w:val="28"/>
-          <w:szCs w:val="28"/>
-          <w:lang w:val="en-GB"/>
-        </w:rPr>
-        <w:t>will</w:t>
-      </w:r>
-      <w:r>
-        <w:rPr>
-          <w:sz w:val="28"/>
-          <w:szCs w:val="28"/>
-          <w:lang w:val="en-GB"/>
-        </w:rPr>
-        <w:t xml:space="preserve"> </w:t>
-      </w:r>
-      <w:r>
-        <w:rPr>
-          <w:sz w:val="28"/>
-          <w:szCs w:val="28"/>
-          <w:lang w:val="en-GB"/>
-        </w:rPr>
-        <w:t>participat</w:t>
-      </w:r>
-      <w:r>
-        <w:rPr>
-          <w:sz w:val="28"/>
-          <w:szCs w:val="28"/>
-          <w:lang w:val="en-GB"/>
-        </w:rPr>
-        <w:t>e</w:t>
-      </w:r>
-      <w:r>
-        <w:rPr>
-          <w:sz w:val="28"/>
-          <w:szCs w:val="28"/>
-          <w:lang w:val="en-GB"/>
-        </w:rPr>
-        <w:t xml:space="preserve"> in </w:t>
-      </w:r>
-      <w:proofErr w:type="spellStart"/>
-      <w:r>
-        <w:rPr>
-          <w:sz w:val="28"/>
-          <w:szCs w:val="28"/>
-          <w:lang w:val="en-GB"/>
-        </w:rPr>
-        <w:t>ITTCAMP</w:t>
-      </w:r>
-      <w:proofErr w:type="spellEnd"/>
-      <w:r>
-        <w:rPr>
-          <w:sz w:val="28"/>
-          <w:szCs w:val="28"/>
-          <w:lang w:val="en-GB"/>
-        </w:rPr>
-        <w:t>-Norway</w:t>
-      </w:r>
-      <w:r>
-        <w:rPr>
-          <w:sz w:val="28"/>
-          <w:szCs w:val="28"/>
-          <w:lang w:val="en-GB"/>
-        </w:rPr>
-        <w:t xml:space="preserve">, </w:t>
-      </w:r>
-      <w:proofErr w:type="spellStart"/>
-      <w:r>
-        <w:rPr>
-          <w:sz w:val="28"/>
-          <w:szCs w:val="28"/>
-          <w:lang w:val="en-GB"/>
-        </w:rPr>
-        <w:t>Harestua</w:t>
-      </w:r>
-      <w:proofErr w:type="spellEnd"/>
-      <w:r>
-        <w:rPr>
-          <w:sz w:val="28"/>
-          <w:szCs w:val="28"/>
-          <w:lang w:val="en-GB"/>
-        </w:rPr>
-        <w:t>.</w:t>
-      </w:r>
     </w:p>
     <w:p>
       <w:pPr>
@@ -2214,6 +2402,46 @@
           <w:lang w:val="en-GB"/>
         </w:rPr>
       </w:pPr>
+    </w:p>
+    <w:p>
+      <w:pPr>
+        <w:spacing w:line="360" w:lineRule="auto"/>
+        <w:rPr>
+          <w:sz w:val="28"/>
+          <w:szCs w:val="28"/>
+          <w:lang w:val="en-GB"/>
+        </w:rPr>
+      </w:pPr>
+      <w:r>
+        <w:rPr>
+          <w:sz w:val="28"/>
+          <w:szCs w:val="28"/>
+          <w:lang w:val="en-GB"/>
+        </w:rPr>
+        <w:t>Date:</w:t>
+      </w:r>
+    </w:p>
+    <w:p>
+      <w:pPr>
+        <w:spacing w:line="360" w:lineRule="auto"/>
+        <w:rPr>
+          <w:sz w:val="28"/>
+          <w:szCs w:val="28"/>
+          <w:lang w:val="en-GB"/>
+        </w:rPr>
+      </w:pPr>
+      <w:bookmarkStart w:id="0" w:name="_GoBack"/>
+      <w:bookmarkEnd w:id="0"/>
+    </w:p>
+    <w:p>
+      <w:pPr>
+        <w:spacing w:line="360" w:lineRule="auto"/>
+        <w:rPr>
+          <w:sz w:val="28"/>
+          <w:szCs w:val="28"/>
+          <w:lang w:val="en-GB"/>
+        </w:rPr>
+      </w:pPr>
       <w:r>
         <w:rPr>
           <w:sz w:val="28"/>
@@ -2221,42 +2449,6 @@
           <w:lang w:val="en-GB"/>
         </w:rPr>
         <w:t>Signature:</w:t>
-      </w:r>
-    </w:p>
-    <w:p>
-      <w:pPr>
-        <w:spacing w:line="360" w:lineRule="auto"/>
-        <w:rPr>
-          <w:sz w:val="28"/>
-          <w:szCs w:val="28"/>
-          <w:lang w:val="en-GB"/>
-        </w:rPr>
-      </w:pPr>
-      <w:r>
-        <w:rPr>
-          <w:sz w:val="28"/>
-          <w:szCs w:val="28"/>
-          <w:lang w:val="en-GB"/>
-        </w:rPr>
-        <w:t>Date:</w:t>
-      </w:r>
-    </w:p>
-    <w:p>
-      <w:pPr>
-        <w:spacing w:line="360" w:lineRule="auto"/>
-        <w:rPr>
-          <w:sz w:val="28"/>
-          <w:szCs w:val="28"/>
-          <w:lang w:val="en-US" w:eastAsia="zh-CN"/>
-        </w:rPr>
-      </w:pPr>
-      <w:r>
-        <w:rPr>
-          <w:sz w:val="28"/>
-          <w:szCs w:val="28"/>
-          <w:lang w:val="en-GB"/>
-        </w:rPr>
-        <w:t>(This signature doesn’t bind you to anything)</w:t>
       </w:r>
     </w:p>
     <w:p>
@@ -3640,7 +3832,7 @@
 </file>
 
 <file path=customXml/itemProps1.xml><?xml version="1.0" encoding="utf-8"?>
-<ds:datastoreItem xmlns:ds="http://schemas.openxmlformats.org/officeDocument/2006/customXml" ds:itemID="{B0147CC5-E54F-814F-A4E5-10BFEE7CCD2E}">
+<ds:datastoreItem xmlns:ds="http://schemas.openxmlformats.org/officeDocument/2006/customXml" ds:itemID="{129CB9B8-E90A-294D-B09B-058F2CDEBC41}">
   <ds:schemaRefs>
     <ds:schemaRef ds:uri="http://schemas.openxmlformats.org/officeDocument/2006/bibliography"/>
   </ds:schemaRefs>

</xml_diff>

<commit_message>
The facilities for camp taiwan is now ready, the sponsors is now ready. Did some changes to the background and navbar styling. Added pictures
</commit_message>
<xml_diff>
--- a/src/Assets/ApplicationITTCAMP.docx
+++ b/src/Assets/ApplicationITTCAMP.docx
@@ -79,9 +79,8 @@
           <w:u w:val="single"/>
           <w:lang w:val="en-GB"/>
         </w:rPr>
-        <w:t xml:space="preserve"> </w:t>
-      </w:r>
-      <w:proofErr w:type="spellStart"/>
+        <w:t xml:space="preserve"> ITTC</w:t>
+      </w:r>
       <w:r>
         <w:rPr>
           <w:sz w:val="44"/>
@@ -89,16 +88,6 @@
           <w:u w:val="single"/>
           <w:lang w:val="en-GB"/>
         </w:rPr>
-        <w:t>ITTC</w:t>
-      </w:r>
-      <w:proofErr w:type="spellEnd"/>
-      <w:r>
-        <w:rPr>
-          <w:sz w:val="44"/>
-          <w:szCs w:val="44"/>
-          <w:u w:val="single"/>
-          <w:lang w:val="en-GB"/>
-        </w:rPr>
         <w:t xml:space="preserve"> – Norway</w:t>
       </w:r>
     </w:p>
@@ -166,7 +155,15 @@
           <w:szCs w:val="28"/>
           <w:lang w:val="en-GB"/>
         </w:rPr>
-        <w:t>ll out</w:t>
+        <w:t xml:space="preserve">ll </w:t>
+      </w:r>
+      <w:r>
+        <w:rPr>
+          <w:sz w:val="28"/>
+          <w:szCs w:val="28"/>
+          <w:lang w:val="en-GB"/>
+        </w:rPr>
+        <w:t>in</w:t>
       </w:r>
       <w:r>
         <w:rPr>
@@ -327,6 +324,14 @@
           <w:szCs w:val="28"/>
           <w:lang w:val="en-GB"/>
         </w:rPr>
+        <w:t xml:space="preserve"> and more information</w:t>
+      </w:r>
+      <w:r>
+        <w:rPr>
+          <w:sz w:val="28"/>
+          <w:szCs w:val="28"/>
+          <w:lang w:val="en-GB"/>
+        </w:rPr>
         <w:t xml:space="preserve"> </w:t>
       </w:r>
       <w:r>
@@ -367,15 +372,31 @@
           <w:szCs w:val="28"/>
           <w:lang w:val="en-GB"/>
         </w:rPr>
-        <w:t xml:space="preserve"> 1</w:t>
-      </w:r>
-      <w:r>
-        <w:rPr>
-          <w:sz w:val="28"/>
-          <w:szCs w:val="28"/>
-          <w:lang w:val="en-GB"/>
-        </w:rPr>
-        <w:t>-3</w:t>
+        <w:t xml:space="preserve"> </w:t>
+      </w:r>
+      <w:r>
+        <w:rPr>
+          <w:sz w:val="28"/>
+          <w:szCs w:val="28"/>
+          <w:lang w:val="en-GB"/>
+        </w:rPr>
+        <w:t>1</w:t>
+      </w:r>
+      <w:r>
+        <w:rPr>
+          <w:sz w:val="28"/>
+          <w:szCs w:val="28"/>
+          <w:lang w:val="en-GB"/>
+        </w:rPr>
+        <w:t>-</w:t>
+      </w:r>
+      <w:r>
+        <w:rPr>
+          <w:sz w:val="28"/>
+          <w:szCs w:val="28"/>
+          <w:lang w:val="en-GB"/>
+        </w:rPr>
+        <w:t>5</w:t>
       </w:r>
       <w:r>
         <w:rPr>
@@ -410,6 +431,8 @@
           <w:lang w:val="en-GB"/>
         </w:rPr>
       </w:pPr>
+      <w:bookmarkStart w:id="0" w:name="_GoBack"/>
+      <w:bookmarkEnd w:id="0"/>
     </w:p>
     <w:p>
       <w:pPr>
@@ -478,8 +501,382 @@
     </w:p>
     <w:p>
       <w:pPr>
-        <w:spacing w:line="360" w:lineRule="auto"/>
-        <w:rPr>
+        <w:rPr>
+          <w:sz w:val="28"/>
+          <w:szCs w:val="28"/>
+          <w:lang w:val="en-GB"/>
+        </w:rPr>
+      </w:pPr>
+    </w:p>
+    <w:p>
+      <w:pPr>
+        <w:spacing w:line="360" w:lineRule="auto"/>
+        <w:rPr>
+          <w:b/>
+          <w:bCs/>
+          <w:i/>
+          <w:iCs/>
+          <w:sz w:val="28"/>
+          <w:szCs w:val="28"/>
+          <w:u w:val="single"/>
+          <w:lang w:val="en-GB"/>
+        </w:rPr>
+      </w:pPr>
+      <w:r>
+        <w:rPr>
+          <w:b/>
+          <w:bCs/>
+          <w:i/>
+          <w:iCs/>
+          <w:sz w:val="32"/>
+          <w:szCs w:val="32"/>
+          <w:u w:val="single"/>
+          <w:lang w:val="en-GB"/>
+        </w:rPr>
+        <w:t>I’m signing up for camp</w:t>
+      </w:r>
+      <w:r>
+        <w:rPr>
+          <w:b/>
+          <w:bCs/>
+          <w:i/>
+          <w:iCs/>
+          <w:sz w:val="28"/>
+          <w:szCs w:val="28"/>
+          <w:u w:val="single"/>
+          <w:lang w:val="en-GB"/>
+        </w:rPr>
+        <w:t>:</w:t>
+      </w:r>
+    </w:p>
+    <w:p>
+      <w:pPr>
+        <w:spacing w:line="360" w:lineRule="auto"/>
+        <w:rPr>
+          <w:b/>
+          <w:bCs/>
+          <w:sz w:val="28"/>
+          <w:szCs w:val="28"/>
+          <w:lang w:val="en-GB"/>
+        </w:rPr>
+      </w:pPr>
+      <w:r>
+        <w:rPr>
+          <w:b/>
+          <w:bCs/>
+          <w:noProof/>
+          <w:sz w:val="28"/>
+          <w:szCs w:val="28"/>
+          <w:lang w:val="en-GB"/>
+        </w:rPr>
+        <mc:AlternateContent>
+          <mc:Choice Requires="wps">
+            <w:drawing>
+              <wp:anchor distT="0" distB="0" distL="114300" distR="114300" simplePos="0" relativeHeight="251659264" behindDoc="0" locked="0" layoutInCell="1" allowOverlap="1" wp14:anchorId="5AF39556" wp14:editId="58F5A1F3">
+                <wp:simplePos x="0" y="0"/>
+                <wp:positionH relativeFrom="column">
+                  <wp:posOffset>107315</wp:posOffset>
+                </wp:positionH>
+                <wp:positionV relativeFrom="paragraph">
+                  <wp:posOffset>284502</wp:posOffset>
+                </wp:positionV>
+                <wp:extent cx="3332081" cy="294467"/>
+                <wp:effectExtent l="0" t="0" r="8255" b="10795"/>
+                <wp:wrapNone/>
+                <wp:docPr id="2" name="Tekstboks 2"/>
+                <wp:cNvGraphicFramePr/>
+                <a:graphic xmlns:a="http://schemas.openxmlformats.org/drawingml/2006/main">
+                  <a:graphicData uri="http://schemas.microsoft.com/office/word/2010/wordprocessingShape">
+                    <wps:wsp>
+                      <wps:cNvSpPr txBox="1"/>
+                      <wps:spPr>
+                        <a:xfrm flipH="1">
+                          <a:off x="0" y="0"/>
+                          <a:ext cx="3332081" cy="294467"/>
+                        </a:xfrm>
+                        <a:prstGeom prst="rect">
+                          <a:avLst/>
+                        </a:prstGeom>
+                        <a:solidFill>
+                          <a:schemeClr val="lt1"/>
+                        </a:solidFill>
+                        <a:ln w="6350">
+                          <a:solidFill>
+                            <a:prstClr val="black"/>
+                          </a:solidFill>
+                        </a:ln>
+                      </wps:spPr>
+                      <wps:txbx>
+                        <w:txbxContent>
+                          <w:p>
+                            <w:pPr>
+                              <w:rPr>
+                                <w:lang w:val="en-GB"/>
+                              </w:rPr>
+                            </w:pPr>
+                          </w:p>
+                        </w:txbxContent>
+                      </wps:txbx>
+                      <wps:bodyPr rot="0" spcFirstLastPara="0" vertOverflow="overflow" horzOverflow="overflow" vert="horz" wrap="square" lIns="91440" tIns="45720" rIns="91440" bIns="45720" numCol="1" spcCol="0" rtlCol="0" fromWordArt="0" anchor="t" anchorCtr="0" forceAA="0" compatLnSpc="1">
+                        <a:prstTxWarp prst="textNoShape">
+                          <a:avLst/>
+                        </a:prstTxWarp>
+                        <a:noAutofit/>
+                      </wps:bodyPr>
+                    </wps:wsp>
+                  </a:graphicData>
+                </a:graphic>
+                <wp14:sizeRelH relativeFrom="margin">
+                  <wp14:pctWidth>0</wp14:pctWidth>
+                </wp14:sizeRelH>
+                <wp14:sizeRelV relativeFrom="margin">
+                  <wp14:pctHeight>0</wp14:pctHeight>
+                </wp14:sizeRelV>
+              </wp:anchor>
+            </w:drawing>
+          </mc:Choice>
+          <mc:Fallback>
+            <w:pict>
+              <v:shapetype w14:anchorId="5AF39556" id="_x0000_t202" coordsize="21600,21600" o:spt="202" path="m,l,21600r21600,l21600,xe">
+                <v:stroke joinstyle="miter"/>
+                <v:path gradientshapeok="t" o:connecttype="rect"/>
+              </v:shapetype>
+              <v:shape id="Tekstboks 2" o:spid="_x0000_s1026" type="#_x0000_t202" style="position:absolute;margin-left:8.45pt;margin-top:22.4pt;width:262.35pt;height:23.2pt;flip:x;z-index:251659264;visibility:visible;mso-wrap-style:square;mso-width-percent:0;mso-height-percent:0;mso-wrap-distance-left:9pt;mso-wrap-distance-top:0;mso-wrap-distance-right:9pt;mso-wrap-distance-bottom:0;mso-position-horizontal:absolute;mso-position-horizontal-relative:text;mso-position-vertical:absolute;mso-position-vertical-relative:text;mso-width-percent:0;mso-height-percent:0;mso-width-relative:margin;mso-height-relative:margin;v-text-anchor:top" o:gfxdata="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" fillcolor="white [3201]" strokeweight=".5pt">
+                <v:textbox>
+                  <w:txbxContent>
+                    <w:p>
+                      <w:pPr>
+                        <w:rPr>
+                          <w:lang w:val="en-GB"/>
+                        </w:rPr>
+                      </w:pPr>
+                    </w:p>
+                  </w:txbxContent>
+                </v:textbox>
+              </v:shape>
+            </w:pict>
+          </mc:Fallback>
+        </mc:AlternateContent>
+      </w:r>
+      <w:r>
+        <w:rPr>
+          <w:b/>
+          <w:bCs/>
+          <w:sz w:val="28"/>
+          <w:szCs w:val="28"/>
+          <w:lang w:val="en-GB"/>
+        </w:rPr>
+        <w:t>-</w:t>
+      </w:r>
+      <w:r>
+        <w:rPr>
+          <w:b/>
+          <w:bCs/>
+          <w:sz w:val="28"/>
+          <w:szCs w:val="28"/>
+          <w:lang w:val="en-GB"/>
+        </w:rPr>
+        <w:t>Norway</w:t>
+      </w:r>
+      <w:r>
+        <w:rPr>
+          <w:b/>
+          <w:bCs/>
+          <w:sz w:val="28"/>
+          <w:szCs w:val="28"/>
+          <w:lang w:val="en-GB"/>
+        </w:rPr>
+        <w:t>:</w:t>
+      </w:r>
+    </w:p>
+    <w:p>
+      <w:pPr>
+        <w:spacing w:line="360" w:lineRule="auto"/>
+        <w:rPr>
+          <w:b/>
+          <w:bCs/>
+          <w:sz w:val="28"/>
+          <w:szCs w:val="28"/>
+          <w:lang w:val="en-GB"/>
+        </w:rPr>
+      </w:pPr>
+      <w:r>
+        <w:rPr>
+          <w:b/>
+          <w:bCs/>
+          <w:sz w:val="28"/>
+          <w:szCs w:val="28"/>
+          <w:lang w:val="en-GB"/>
+        </w:rPr>
+        <w:t xml:space="preserve">                                                   </w:t>
+      </w:r>
+    </w:p>
+    <w:p>
+      <w:pPr>
+        <w:spacing w:line="360" w:lineRule="auto"/>
+        <w:rPr>
+          <w:b/>
+          <w:bCs/>
+          <w:sz w:val="28"/>
+          <w:szCs w:val="28"/>
+          <w:lang w:val="en-GB"/>
+        </w:rPr>
+      </w:pPr>
+      <w:r>
+        <w:rPr>
+          <w:b/>
+          <w:bCs/>
+          <w:noProof/>
+          <w:sz w:val="28"/>
+          <w:szCs w:val="28"/>
+          <w:lang w:val="en-GB"/>
+        </w:rPr>
+        <mc:AlternateContent>
+          <mc:Choice Requires="wps">
+            <w:drawing>
+              <wp:anchor distT="0" distB="0" distL="114300" distR="114300" simplePos="0" relativeHeight="251663360" behindDoc="0" locked="0" layoutInCell="1" allowOverlap="1" wp14:anchorId="4AC9588B" wp14:editId="0FD2E740">
+                <wp:simplePos x="0" y="0"/>
+                <wp:positionH relativeFrom="column">
+                  <wp:posOffset>107594</wp:posOffset>
+                </wp:positionH>
+                <wp:positionV relativeFrom="paragraph">
+                  <wp:posOffset>315540</wp:posOffset>
+                </wp:positionV>
+                <wp:extent cx="3580108" cy="356461"/>
+                <wp:effectExtent l="0" t="0" r="14605" b="12065"/>
+                <wp:wrapNone/>
+                <wp:docPr id="4" name="Tekstboks 4"/>
+                <wp:cNvGraphicFramePr/>
+                <a:graphic xmlns:a="http://schemas.openxmlformats.org/drawingml/2006/main">
+                  <a:graphicData uri="http://schemas.microsoft.com/office/word/2010/wordprocessingShape">
+                    <wps:wsp>
+                      <wps:cNvSpPr txBox="1"/>
+                      <wps:spPr>
+                        <a:xfrm flipH="1">
+                          <a:off x="0" y="0"/>
+                          <a:ext cx="3580108" cy="356461"/>
+                        </a:xfrm>
+                        <a:prstGeom prst="rect">
+                          <a:avLst/>
+                        </a:prstGeom>
+                        <a:solidFill>
+                          <a:schemeClr val="lt1"/>
+                        </a:solidFill>
+                        <a:ln w="6350">
+                          <a:solidFill>
+                            <a:prstClr val="black"/>
+                          </a:solidFill>
+                        </a:ln>
+                      </wps:spPr>
+                      <wps:txbx>
+                        <w:txbxContent>
+                          <w:p>
+                            <w:pPr>
+                              <w:rPr>
+                                <w:lang w:val="en-GB"/>
+                              </w:rPr>
+                            </w:pPr>
+                          </w:p>
+                        </w:txbxContent>
+                      </wps:txbx>
+                      <wps:bodyPr rot="0" spcFirstLastPara="0" vertOverflow="overflow" horzOverflow="overflow" vert="horz" wrap="square" lIns="91440" tIns="45720" rIns="91440" bIns="45720" numCol="1" spcCol="0" rtlCol="0" fromWordArt="0" anchor="t" anchorCtr="0" forceAA="0" compatLnSpc="1">
+                        <a:prstTxWarp prst="textNoShape">
+                          <a:avLst/>
+                        </a:prstTxWarp>
+                        <a:noAutofit/>
+                      </wps:bodyPr>
+                    </wps:wsp>
+                  </a:graphicData>
+                </a:graphic>
+                <wp14:sizeRelH relativeFrom="margin">
+                  <wp14:pctWidth>0</wp14:pctWidth>
+                </wp14:sizeRelH>
+                <wp14:sizeRelV relativeFrom="margin">
+                  <wp14:pctHeight>0</wp14:pctHeight>
+                </wp14:sizeRelV>
+              </wp:anchor>
+            </w:drawing>
+          </mc:Choice>
+          <mc:Fallback>
+            <w:pict>
+              <v:shape w14:anchorId="4AC9588B" id="Tekstboks 4" o:spid="_x0000_s1027" type="#_x0000_t202" style="position:absolute;margin-left:8.45pt;margin-top:24.85pt;width:281.9pt;height:28.05pt;flip:x;z-index:251663360;visibility:visible;mso-wrap-style:square;mso-width-percent:0;mso-height-percent:0;mso-wrap-distance-left:9pt;mso-wrap-distance-top:0;mso-wrap-distance-right:9pt;mso-wrap-distance-bottom:0;mso-position-horizontal:absolute;mso-position-horizontal-relative:text;mso-position-vertical:absolute;mso-position-vertical-relative:text;mso-width-percent:0;mso-height-percent:0;mso-width-relative:margin;mso-height-relative:margin;v-text-anchor:top" o:gfxdata="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" fillcolor="white [3201]" strokeweight=".5pt">
+                <v:textbox>
+                  <w:txbxContent>
+                    <w:p>
+                      <w:pPr>
+                        <w:rPr>
+                          <w:lang w:val="en-GB"/>
+                        </w:rPr>
+                      </w:pPr>
+                    </w:p>
+                  </w:txbxContent>
+                </v:textbox>
+              </v:shape>
+            </w:pict>
+          </mc:Fallback>
+        </mc:AlternateContent>
+      </w:r>
+      <w:r>
+        <w:rPr>
+          <w:b/>
+          <w:bCs/>
+          <w:sz w:val="28"/>
+          <w:szCs w:val="28"/>
+          <w:lang w:val="en-GB"/>
+        </w:rPr>
+        <w:t>-</w:t>
+      </w:r>
+      <w:r>
+        <w:rPr>
+          <w:b/>
+          <w:bCs/>
+          <w:sz w:val="28"/>
+          <w:szCs w:val="28"/>
+          <w:lang w:val="en-GB"/>
+        </w:rPr>
+        <w:t>Taiwan</w:t>
+      </w:r>
+      <w:r>
+        <w:rPr>
+          <w:b/>
+          <w:bCs/>
+          <w:sz w:val="28"/>
+          <w:szCs w:val="28"/>
+          <w:lang w:val="en-GB"/>
+        </w:rPr>
+        <w:t xml:space="preserve"> package 1or package 2:</w:t>
+      </w:r>
+    </w:p>
+    <w:p>
+      <w:pPr>
+        <w:spacing w:line="360" w:lineRule="auto"/>
+        <w:rPr>
+          <w:b/>
+          <w:bCs/>
+          <w:sz w:val="28"/>
+          <w:szCs w:val="28"/>
+          <w:lang w:val="en-GB"/>
+        </w:rPr>
+      </w:pPr>
+    </w:p>
+    <w:p>
+      <w:pPr>
+        <w:spacing w:line="360" w:lineRule="auto"/>
+        <w:rPr>
+          <w:b/>
+          <w:bCs/>
+          <w:sz w:val="28"/>
+          <w:szCs w:val="28"/>
+          <w:lang w:val="en-GB"/>
+        </w:rPr>
+      </w:pPr>
+    </w:p>
+    <w:p>
+      <w:pPr>
+        <w:spacing w:line="360" w:lineRule="auto"/>
+        <w:rPr>
+          <w:b/>
+          <w:bCs/>
           <w:sz w:val="28"/>
           <w:szCs w:val="28"/>
           <w:lang w:val="en-GB"/>
@@ -516,33 +913,7 @@
           <w:u w:val="single"/>
           <w:lang w:val="en-GB"/>
         </w:rPr>
-        <w:t>Par</w:t>
-      </w:r>
-      <w:r>
-        <w:rPr>
-          <w:b/>
-          <w:bCs/>
-          <w:i/>
-          <w:iCs/>
-          <w:sz w:val="28"/>
-          <w:szCs w:val="28"/>
-          <w:u w:val="single"/>
-          <w:lang w:val="en-GB"/>
-        </w:rPr>
-        <w:t>t</w:t>
-      </w:r>
-      <w:r>
-        <w:rPr>
-          <w:b/>
-          <w:bCs/>
-          <w:i/>
-          <w:iCs/>
-          <w:sz w:val="28"/>
-          <w:szCs w:val="28"/>
-          <w:u w:val="single"/>
-          <w:lang w:val="en-GB"/>
-        </w:rPr>
-        <w:t>icipant</w:t>
+        <w:t>Participant</w:t>
       </w:r>
     </w:p>
     <w:p>
@@ -677,11 +1048,83 @@
           <w:szCs w:val="28"/>
           <w:lang w:val="en-GB"/>
         </w:rPr>
+        <w:t>TLF:</w:t>
+      </w:r>
+    </w:p>
+    <w:p>
+      <w:pPr>
+        <w:pStyle w:val="Listeavsnitt"/>
+        <w:spacing w:line="360" w:lineRule="auto"/>
+        <w:rPr>
+          <w:b/>
+          <w:bCs/>
+          <w:sz w:val="28"/>
+          <w:szCs w:val="28"/>
+          <w:lang w:val="en-GB"/>
+        </w:rPr>
+      </w:pPr>
+      <w:r>
+        <w:rPr>
+          <w:b/>
+          <w:bCs/>
+          <w:sz w:val="28"/>
+          <w:szCs w:val="28"/>
+          <w:lang w:val="en-GB"/>
+        </w:rPr>
+        <w:t>Email:</w:t>
+      </w:r>
+    </w:p>
+    <w:p>
+      <w:pPr>
+        <w:pStyle w:val="Listeavsnitt"/>
+        <w:spacing w:line="360" w:lineRule="auto"/>
+        <w:rPr>
+          <w:b/>
+          <w:bCs/>
+          <w:sz w:val="28"/>
+          <w:szCs w:val="28"/>
+          <w:lang w:val="en-GB"/>
+        </w:rPr>
+      </w:pPr>
+      <w:r>
+        <w:rPr>
+          <w:b/>
+          <w:bCs/>
+          <w:sz w:val="28"/>
+          <w:szCs w:val="28"/>
+          <w:lang w:val="en-GB"/>
+        </w:rPr>
         <w:t>Food allergies or other things we should know about:</w:t>
       </w:r>
     </w:p>
     <w:p>
       <w:pPr>
+        <w:spacing w:line="360" w:lineRule="auto"/>
+        <w:rPr>
+          <w:b/>
+          <w:bCs/>
+          <w:sz w:val="28"/>
+          <w:szCs w:val="28"/>
+          <w:lang w:val="en-GB"/>
+        </w:rPr>
+      </w:pPr>
+    </w:p>
+    <w:p>
+      <w:pPr>
+        <w:pStyle w:val="Listeavsnitt"/>
+        <w:spacing w:line="360" w:lineRule="auto"/>
+        <w:rPr>
+          <w:b/>
+          <w:bCs/>
+          <w:sz w:val="28"/>
+          <w:szCs w:val="28"/>
+          <w:lang w:val="en-GB"/>
+        </w:rPr>
+      </w:pPr>
+    </w:p>
+    <w:p>
+      <w:pPr>
+        <w:pStyle w:val="Listeavsnitt"/>
         <w:spacing w:line="360" w:lineRule="auto"/>
         <w:rPr>
           <w:b/>
@@ -797,37 +1240,6 @@
           <w:szCs w:val="28"/>
           <w:lang w:val="en-GB"/>
         </w:rPr>
-        <w:t>Parent</w:t>
-      </w:r>
-      <w:r>
-        <w:rPr>
-          <w:b/>
-          <w:bCs/>
-          <w:sz w:val="28"/>
-          <w:szCs w:val="28"/>
-          <w:lang w:val="en-GB"/>
-        </w:rPr>
-        <w:t>(s)</w:t>
-      </w:r>
-      <w:r>
-        <w:rPr>
-          <w:b/>
-          <w:bCs/>
-          <w:sz w:val="28"/>
-          <w:szCs w:val="28"/>
-          <w:lang w:val="en-GB"/>
-        </w:rPr>
-        <w:t xml:space="preserve"> </w:t>
-      </w:r>
-      <w:proofErr w:type="spellStart"/>
-      <w:r>
-        <w:rPr>
-          <w:b/>
-          <w:bCs/>
-          <w:sz w:val="28"/>
-          <w:szCs w:val="28"/>
-          <w:lang w:val="en-GB"/>
-        </w:rPr>
         <w:t>T</w:t>
       </w:r>
       <w:r>
@@ -838,18 +1250,7 @@
           <w:szCs w:val="28"/>
           <w:lang w:val="en-GB"/>
         </w:rPr>
-        <w:t>LF</w:t>
-      </w:r>
-      <w:proofErr w:type="spellEnd"/>
-      <w:r>
-        <w:rPr>
-          <w:b/>
-          <w:bCs/>
-          <w:sz w:val="28"/>
-          <w:szCs w:val="28"/>
-          <w:lang w:val="en-GB"/>
-        </w:rPr>
-        <w:t>.</w:t>
+        <w:t>LF.</w:t>
       </w:r>
       <w:r>
         <w:rPr>
@@ -1025,7 +1426,6 @@
           <w:u w:val="single"/>
           <w:lang w:val="en-GB"/>
         </w:rPr>
-        <w:lastRenderedPageBreak/>
         <w:t>What</w:t>
       </w:r>
       <w:r>
@@ -1080,25 +1480,28 @@
         </w:rPr>
         <w:t>?</w:t>
       </w:r>
-      <w:r>
-        <w:rPr>
+    </w:p>
+    <w:p>
+      <w:pPr>
+        <w:spacing w:line="360" w:lineRule="auto"/>
+        <w:rPr>
+          <w:sz w:val="28"/>
+          <w:szCs w:val="28"/>
+          <w:lang w:val="en-GB"/>
+        </w:rPr>
+      </w:pPr>
+    </w:p>
+    <w:p>
+      <w:pPr>
+        <w:pStyle w:val="Listeavsnitt"/>
+        <w:rPr>
+          <w:b/>
+          <w:bCs/>
           <w:i/>
           <w:iCs/>
           <w:sz w:val="28"/>
           <w:szCs w:val="28"/>
           <w:u w:val="single"/>
-          <w:lang w:val="en-GB"/>
-        </w:rPr>
-        <w:br/>
-      </w:r>
-    </w:p>
-    <w:p>
-      <w:pPr>
-        <w:pStyle w:val="Listeavsnitt"/>
-        <w:spacing w:line="360" w:lineRule="auto"/>
-        <w:rPr>
-          <w:sz w:val="28"/>
-          <w:szCs w:val="28"/>
           <w:lang w:val="en-GB"/>
         </w:rPr>
       </w:pPr>
@@ -1128,7 +1531,7 @@
           <w:u w:val="single"/>
           <w:lang w:val="en-GB"/>
         </w:rPr>
-        <w:t xml:space="preserve">Arrives </w:t>
+        <w:t>Any problems sleep</w:t>
       </w:r>
       <w:r>
         <w:rPr>
@@ -1141,7 +1544,7 @@
           <w:u w:val="single"/>
           <w:lang w:val="en-GB"/>
         </w:rPr>
-        <w:t>at</w:t>
+        <w:t>ing away from home? Yes/no</w:t>
       </w:r>
       <w:r>
         <w:rPr>
@@ -1154,13 +1557,10 @@
           <w:u w:val="single"/>
           <w:lang w:val="en-GB"/>
         </w:rPr>
-        <w:t xml:space="preserve"> </w:t>
-      </w:r>
-      <w:proofErr w:type="spellStart"/>
-      <w:r>
-        <w:rPr>
-          <w:b/>
-          <w:bCs/>
+        <w:t>:</w:t>
+      </w:r>
+      <w:r>
+        <w:rPr>
           <w:i/>
           <w:iCs/>
           <w:sz w:val="28"/>
@@ -1168,9 +1568,113 @@
           <w:u w:val="single"/>
           <w:lang w:val="en-GB"/>
         </w:rPr>
-        <w:t>Harestua</w:t>
-      </w:r>
-      <w:proofErr w:type="spellEnd"/>
+        <w:br/>
+      </w:r>
+    </w:p>
+    <w:p>
+      <w:pPr>
+        <w:pStyle w:val="Listeavsnitt"/>
+        <w:spacing w:line="360" w:lineRule="auto"/>
+        <w:rPr>
+          <w:sz w:val="28"/>
+          <w:szCs w:val="28"/>
+          <w:lang w:val="en-GB"/>
+        </w:rPr>
+      </w:pPr>
+      <w:r>
+        <w:rPr>
+          <w:sz w:val="28"/>
+          <w:szCs w:val="28"/>
+          <w:lang w:val="en-GB"/>
+        </w:rPr>
+        <w:t>(</w:t>
+      </w:r>
+      <w:r>
+        <w:rPr>
+          <w:sz w:val="28"/>
+          <w:szCs w:val="28"/>
+          <w:lang w:val="en-GB"/>
+        </w:rPr>
+        <w:t xml:space="preserve">Boys and girls </w:t>
+      </w:r>
+      <w:r>
+        <w:rPr>
+          <w:sz w:val="28"/>
+          <w:szCs w:val="28"/>
+          <w:lang w:val="en-GB"/>
+        </w:rPr>
+        <w:t xml:space="preserve">will sleep in </w:t>
+      </w:r>
+      <w:r>
+        <w:rPr>
+          <w:sz w:val="28"/>
+          <w:szCs w:val="28"/>
+          <w:lang w:val="en-GB"/>
+        </w:rPr>
+        <w:t>separate</w:t>
+      </w:r>
+      <w:r>
+        <w:rPr>
+          <w:sz w:val="28"/>
+          <w:szCs w:val="28"/>
+          <w:lang w:val="en-GB"/>
+        </w:rPr>
+        <w:t xml:space="preserve"> </w:t>
+      </w:r>
+      <w:r>
+        <w:rPr>
+          <w:sz w:val="28"/>
+          <w:szCs w:val="28"/>
+          <w:lang w:val="en-GB"/>
+        </w:rPr>
+        <w:t>ro</w:t>
+      </w:r>
+      <w:r>
+        <w:rPr>
+          <w:sz w:val="28"/>
+          <w:szCs w:val="28"/>
+          <w:lang w:val="en-GB"/>
+        </w:rPr>
+        <w:t>o</w:t>
+      </w:r>
+      <w:r>
+        <w:rPr>
+          <w:sz w:val="28"/>
+          <w:szCs w:val="28"/>
+          <w:lang w:val="en-GB"/>
+        </w:rPr>
+        <w:t>ms</w:t>
+      </w:r>
+      <w:r>
+        <w:rPr>
+          <w:sz w:val="28"/>
+          <w:szCs w:val="28"/>
+          <w:lang w:val="en-GB"/>
+        </w:rPr>
+        <w:t>)</w:t>
+      </w:r>
+    </w:p>
+    <w:p>
+      <w:pPr>
+        <w:pStyle w:val="Listeavsnitt"/>
+        <w:spacing w:line="360" w:lineRule="auto"/>
+        <w:rPr>
+          <w:sz w:val="28"/>
+          <w:szCs w:val="28"/>
+          <w:lang w:val="en-GB"/>
+        </w:rPr>
+      </w:pPr>
+    </w:p>
+    <w:p>
+      <w:pPr>
+        <w:spacing w:line="360" w:lineRule="auto"/>
+        <w:ind w:left="720"/>
+        <w:rPr>
+          <w:sz w:val="28"/>
+          <w:szCs w:val="28"/>
+          <w:lang w:val="en-GB"/>
+        </w:rPr>
+      </w:pPr>
       <w:r>
         <w:rPr>
           <w:b/>
@@ -1182,7 +1686,7 @@
           <w:u w:val="single"/>
           <w:lang w:val="en-GB"/>
         </w:rPr>
-        <w:t xml:space="preserve"> by </w:t>
+        <w:t>ITTC</w:t>
       </w:r>
       <w:r>
         <w:rPr>
@@ -1195,7 +1699,7 @@
           <w:u w:val="single"/>
           <w:lang w:val="en-GB"/>
         </w:rPr>
-        <w:t>y</w:t>
+        <w:t xml:space="preserve"> may take pictures and photos for professional and publicity reasons</w:t>
       </w:r>
       <w:r>
         <w:rPr>
@@ -1208,7 +1712,7 @@
           <w:u w:val="single"/>
           <w:lang w:val="en-GB"/>
         </w:rPr>
-        <w:t>o</w:t>
+        <w:t xml:space="preserve"> Yes/No:</w:t>
       </w:r>
       <w:r>
         <w:rPr>
@@ -1221,124 +1725,189 @@
           <w:u w:val="single"/>
           <w:lang w:val="en-GB"/>
         </w:rPr>
-        <w:t>u</w:t>
-      </w:r>
-      <w:r>
-        <w:rPr>
-          <w:b/>
-          <w:bCs/>
-          <w:i/>
-          <w:iCs/>
-          <w:sz w:val="28"/>
-          <w:szCs w:val="28"/>
-          <w:u w:val="single"/>
-          <w:lang w:val="en-GB"/>
-        </w:rPr>
-        <w:t>r</w:t>
-      </w:r>
-      <w:r>
-        <w:rPr>
-          <w:b/>
-          <w:bCs/>
-          <w:i/>
-          <w:iCs/>
-          <w:sz w:val="28"/>
-          <w:szCs w:val="28"/>
-          <w:u w:val="single"/>
-          <w:lang w:val="en-GB"/>
-        </w:rPr>
-        <w:t>sel</w:t>
-      </w:r>
-      <w:r>
-        <w:rPr>
-          <w:b/>
-          <w:bCs/>
-          <w:i/>
-          <w:iCs/>
-          <w:sz w:val="28"/>
-          <w:szCs w:val="28"/>
-          <w:u w:val="single"/>
-          <w:lang w:val="en-GB"/>
-        </w:rPr>
-        <w:t xml:space="preserve">f or </w:t>
-      </w:r>
-      <w:r>
-        <w:rPr>
-          <w:b/>
-          <w:bCs/>
-          <w:i/>
-          <w:iCs/>
-          <w:sz w:val="28"/>
-          <w:szCs w:val="28"/>
-          <w:u w:val="single"/>
-          <w:lang w:val="en-GB"/>
-        </w:rPr>
-        <w:t xml:space="preserve">do you </w:t>
-      </w:r>
-      <w:r>
-        <w:rPr>
-          <w:b/>
-          <w:bCs/>
-          <w:i/>
-          <w:iCs/>
-          <w:sz w:val="28"/>
-          <w:szCs w:val="28"/>
-          <w:u w:val="single"/>
-          <w:lang w:val="en-GB"/>
-        </w:rPr>
-        <w:t>need</w:t>
-      </w:r>
-      <w:r>
-        <w:rPr>
-          <w:b/>
-          <w:bCs/>
-          <w:i/>
-          <w:iCs/>
-          <w:sz w:val="28"/>
-          <w:szCs w:val="28"/>
-          <w:u w:val="single"/>
-          <w:lang w:val="en-GB"/>
-        </w:rPr>
-        <w:t xml:space="preserve"> a</w:t>
-      </w:r>
-      <w:r>
-        <w:rPr>
-          <w:b/>
-          <w:bCs/>
-          <w:i/>
-          <w:iCs/>
-          <w:sz w:val="28"/>
-          <w:szCs w:val="28"/>
-          <w:u w:val="single"/>
-          <w:lang w:val="en-GB"/>
-        </w:rPr>
-        <w:t xml:space="preserve"> follower from airport:</w:t>
-      </w:r>
-    </w:p>
-    <w:p>
-      <w:pPr>
-        <w:spacing w:line="360" w:lineRule="auto"/>
-        <w:rPr>
-          <w:sz w:val="28"/>
-          <w:szCs w:val="28"/>
-          <w:lang w:val="en-GB"/>
-        </w:rPr>
-      </w:pPr>
+        <w:br/>
+      </w:r>
+      <w:r>
+        <w:rPr>
+          <w:sz w:val="28"/>
+          <w:szCs w:val="28"/>
+          <w:lang w:val="en-GB"/>
+        </w:rPr>
+        <w:t>-</w:t>
+      </w:r>
+      <w:r>
+        <w:rPr>
+          <w:sz w:val="28"/>
+          <w:szCs w:val="28"/>
+          <w:lang w:val="en-GB"/>
+        </w:rPr>
+        <w:t xml:space="preserve">The coaches will use the camera </w:t>
+      </w:r>
+      <w:r>
+        <w:rPr>
+          <w:sz w:val="28"/>
+          <w:szCs w:val="28"/>
+          <w:lang w:val="en-GB"/>
+        </w:rPr>
+        <w:t xml:space="preserve">to point out technical  things with </w:t>
+      </w:r>
+      <w:r>
+        <w:rPr>
+          <w:sz w:val="28"/>
+          <w:szCs w:val="28"/>
+          <w:lang w:val="en-GB"/>
+        </w:rPr>
+        <w:t xml:space="preserve">the </w:t>
+      </w:r>
+      <w:r>
+        <w:rPr>
+          <w:sz w:val="28"/>
+          <w:szCs w:val="28"/>
+          <w:lang w:val="en-GB"/>
+        </w:rPr>
+        <w:t>players game</w:t>
+      </w:r>
+      <w:r>
+        <w:rPr>
+          <w:sz w:val="28"/>
+          <w:szCs w:val="28"/>
+          <w:lang w:val="en-GB"/>
+        </w:rPr>
+        <w:t>s</w:t>
+      </w:r>
+      <w:r>
+        <w:rPr>
+          <w:sz w:val="28"/>
+          <w:szCs w:val="28"/>
+          <w:lang w:val="en-GB"/>
+        </w:rPr>
+        <w:t>. This really helps the players understand and see what they have to work with.</w:t>
+      </w:r>
     </w:p>
     <w:p>
       <w:pPr>
         <w:pStyle w:val="Listeavsnitt"/>
-        <w:rPr>
-          <w:b/>
-          <w:bCs/>
-          <w:i/>
-          <w:iCs/>
-          <w:sz w:val="28"/>
-          <w:szCs w:val="28"/>
-          <w:u w:val="single"/>
-          <w:lang w:val="en-GB"/>
-        </w:rPr>
-      </w:pPr>
+        <w:spacing w:line="360" w:lineRule="auto"/>
+        <w:rPr>
+          <w:sz w:val="28"/>
+          <w:szCs w:val="28"/>
+          <w:lang w:val="en-GB"/>
+        </w:rPr>
+      </w:pPr>
+      <w:r>
+        <w:rPr>
+          <w:sz w:val="28"/>
+          <w:szCs w:val="28"/>
+          <w:lang w:val="en-GB"/>
+        </w:rPr>
+        <w:t>- Some films and pictures will also</w:t>
+      </w:r>
+      <w:r>
+        <w:rPr>
+          <w:sz w:val="28"/>
+          <w:szCs w:val="28"/>
+          <w:lang w:val="en-GB"/>
+        </w:rPr>
+        <w:t xml:space="preserve"> </w:t>
+      </w:r>
+      <w:r>
+        <w:rPr>
+          <w:sz w:val="28"/>
+          <w:szCs w:val="28"/>
+          <w:lang w:val="en-GB"/>
+        </w:rPr>
+        <w:t>be posted on ITTC’s own</w:t>
+      </w:r>
+      <w:r>
+        <w:rPr>
+          <w:sz w:val="28"/>
+          <w:szCs w:val="28"/>
+          <w:lang w:val="en-GB"/>
+        </w:rPr>
+        <w:t xml:space="preserve"> </w:t>
+      </w:r>
+      <w:r>
+        <w:rPr>
+          <w:sz w:val="28"/>
+          <w:szCs w:val="28"/>
+          <w:lang w:val="en-GB"/>
+        </w:rPr>
+        <w:t>social</w:t>
+      </w:r>
+      <w:r>
+        <w:rPr>
+          <w:sz w:val="28"/>
+          <w:szCs w:val="28"/>
+          <w:lang w:val="en-GB"/>
+        </w:rPr>
+        <w:t xml:space="preserve"> media</w:t>
+      </w:r>
+      <w:r>
+        <w:rPr>
+          <w:sz w:val="28"/>
+          <w:szCs w:val="28"/>
+          <w:lang w:val="en-GB"/>
+        </w:rPr>
+        <w:t xml:space="preserve"> </w:t>
+      </w:r>
+      <w:r>
+        <w:rPr>
+          <w:sz w:val="28"/>
+          <w:szCs w:val="28"/>
+          <w:lang w:val="en-GB"/>
+        </w:rPr>
+        <w:t>accounts and on ITTCamp.com.</w:t>
+      </w:r>
+    </w:p>
+    <w:p>
+      <w:pPr>
+        <w:spacing w:line="360" w:lineRule="auto"/>
+        <w:ind w:left="720"/>
+        <w:rPr>
+          <w:sz w:val="28"/>
+          <w:szCs w:val="28"/>
+          <w:lang w:val="en-GB"/>
+        </w:rPr>
+      </w:pPr>
+    </w:p>
+    <w:p>
+      <w:pPr>
+        <w:spacing w:line="360" w:lineRule="auto"/>
+        <w:rPr>
+          <w:sz w:val="36"/>
+          <w:szCs w:val="36"/>
+          <w:lang w:val="en-GB"/>
+        </w:rPr>
+      </w:pPr>
+    </w:p>
+    <w:p>
+      <w:pPr>
+        <w:spacing w:line="360" w:lineRule="auto"/>
+        <w:rPr>
+          <w:sz w:val="36"/>
+          <w:szCs w:val="36"/>
+          <w:lang w:val="en-GB"/>
+        </w:rPr>
+      </w:pPr>
+    </w:p>
+    <w:p>
+      <w:pPr>
+        <w:spacing w:line="360" w:lineRule="auto"/>
+        <w:rPr>
+          <w:sz w:val="36"/>
+          <w:szCs w:val="36"/>
+          <w:lang w:val="en-GB"/>
+        </w:rPr>
+      </w:pPr>
+      <w:r>
+        <w:rPr>
+          <w:sz w:val="36"/>
+          <w:szCs w:val="36"/>
+          <w:lang w:val="en-GB"/>
+        </w:rPr>
+        <w:lastRenderedPageBreak/>
+        <w:t>Some feedback to us:</w:t>
+      </w:r>
     </w:p>
     <w:p>
       <w:pPr>
@@ -1349,6 +1918,8 @@
         </w:numPr>
         <w:spacing w:line="360" w:lineRule="auto"/>
         <w:rPr>
+          <w:b/>
+          <w:bCs/>
           <w:sz w:val="28"/>
           <w:szCs w:val="28"/>
           <w:lang w:val="en-GB"/>
@@ -1362,47 +1933,9 @@
           <w:iCs/>
           <w:sz w:val="28"/>
           <w:szCs w:val="28"/>
-          <w:u w:val="single"/>
-          <w:lang w:val="en-GB"/>
-        </w:rPr>
-        <w:t>Any problems sleep</w:t>
-      </w:r>
-      <w:r>
-        <w:rPr>
-          <w:b/>
-          <w:bCs/>
-          <w:i/>
-          <w:iCs/>
-          <w:sz w:val="28"/>
-          <w:szCs w:val="28"/>
-          <w:u w:val="single"/>
-          <w:lang w:val="en-GB"/>
-        </w:rPr>
-        <w:t>ing away from home? Yes/no</w:t>
-      </w:r>
-      <w:r>
-        <w:rPr>
-          <w:b/>
-          <w:bCs/>
-          <w:i/>
-          <w:iCs/>
-          <w:sz w:val="28"/>
-          <w:szCs w:val="28"/>
-          <w:u w:val="single"/>
-          <w:lang w:val="en-GB"/>
-        </w:rPr>
-        <w:t>:</w:t>
-      </w:r>
-      <w:r>
-        <w:rPr>
-          <w:i/>
-          <w:iCs/>
-          <w:sz w:val="28"/>
-          <w:szCs w:val="28"/>
-          <w:u w:val="single"/>
-          <w:lang w:val="en-GB"/>
-        </w:rPr>
-        <w:br/>
+          <w:lang w:val="en-GB"/>
+        </w:rPr>
+        <w:t>How did you find out about ITTC:</w:t>
       </w:r>
     </w:p>
     <w:p>
@@ -1410,75 +1943,8 @@
         <w:pStyle w:val="Listeavsnitt"/>
         <w:spacing w:line="360" w:lineRule="auto"/>
         <w:rPr>
-          <w:sz w:val="28"/>
-          <w:szCs w:val="28"/>
-          <w:lang w:val="en-GB"/>
-        </w:rPr>
-      </w:pPr>
-      <w:r>
-        <w:rPr>
-          <w:sz w:val="28"/>
-          <w:szCs w:val="28"/>
-          <w:lang w:val="en-GB"/>
-        </w:rPr>
-        <w:t>(</w:t>
-      </w:r>
-      <w:r>
-        <w:rPr>
-          <w:sz w:val="28"/>
-          <w:szCs w:val="28"/>
-          <w:lang w:val="en-GB"/>
-        </w:rPr>
-        <w:t xml:space="preserve">Boys and girls </w:t>
-      </w:r>
-      <w:r>
-        <w:rPr>
-          <w:sz w:val="28"/>
-          <w:szCs w:val="28"/>
-          <w:lang w:val="en-GB"/>
-        </w:rPr>
-        <w:t xml:space="preserve">will sleep in </w:t>
-      </w:r>
-      <w:r>
-        <w:rPr>
-          <w:sz w:val="28"/>
-          <w:szCs w:val="28"/>
-          <w:lang w:val="en-GB"/>
-        </w:rPr>
-        <w:t>separate</w:t>
-      </w:r>
-      <w:r>
-        <w:rPr>
-          <w:sz w:val="28"/>
-          <w:szCs w:val="28"/>
-          <w:lang w:val="en-GB"/>
-        </w:rPr>
-        <w:t xml:space="preserve"> </w:t>
-      </w:r>
-      <w:proofErr w:type="spellStart"/>
-      <w:r>
-        <w:rPr>
-          <w:sz w:val="28"/>
-          <w:szCs w:val="28"/>
-          <w:lang w:val="en-GB"/>
-        </w:rPr>
-        <w:t>roms</w:t>
-      </w:r>
-      <w:proofErr w:type="spellEnd"/>
-      <w:r>
-        <w:rPr>
-          <w:sz w:val="28"/>
-          <w:szCs w:val="28"/>
-          <w:lang w:val="en-GB"/>
-        </w:rPr>
-        <w:t>)</w:t>
-      </w:r>
-    </w:p>
-    <w:p>
-      <w:pPr>
-        <w:pStyle w:val="Listeavsnitt"/>
-        <w:spacing w:line="360" w:lineRule="auto"/>
-        <w:rPr>
+          <w:b/>
+          <w:bCs/>
           <w:sz w:val="28"/>
           <w:szCs w:val="28"/>
           <w:lang w:val="en-GB"/>
@@ -1494,218 +1960,65 @@
         </w:numPr>
         <w:spacing w:line="360" w:lineRule="auto"/>
         <w:rPr>
-          <w:sz w:val="28"/>
-          <w:szCs w:val="28"/>
-          <w:lang w:val="en-GB"/>
-        </w:rPr>
-      </w:pPr>
-      <w:r>
-        <w:rPr>
-          <w:b/>
-          <w:bCs/>
-          <w:i/>
-          <w:iCs/>
-          <w:sz w:val="28"/>
-          <w:szCs w:val="28"/>
-          <w:u w:val="single"/>
-          <w:lang w:val="en-GB"/>
-        </w:rPr>
-        <w:t>We may take pictures and photos for professional and publicity reasons</w:t>
-      </w:r>
-      <w:r>
-        <w:rPr>
-          <w:b/>
-          <w:bCs/>
-          <w:i/>
-          <w:iCs/>
-          <w:sz w:val="28"/>
-          <w:szCs w:val="28"/>
-          <w:u w:val="single"/>
-          <w:lang w:val="en-GB"/>
-        </w:rPr>
-        <w:t xml:space="preserve"> Yes/No:</w:t>
-      </w:r>
-      <w:r>
-        <w:rPr>
-          <w:b/>
-          <w:bCs/>
-          <w:i/>
-          <w:iCs/>
-          <w:sz w:val="28"/>
-          <w:szCs w:val="28"/>
-          <w:u w:val="single"/>
-          <w:lang w:val="en-GB"/>
-        </w:rPr>
-        <w:br/>
-      </w:r>
-      <w:r>
-        <w:rPr>
-          <w:sz w:val="28"/>
-          <w:szCs w:val="28"/>
-          <w:lang w:val="en-GB"/>
-        </w:rPr>
-        <w:t xml:space="preserve">-It’s </w:t>
-      </w:r>
-      <w:r>
-        <w:rPr>
-          <w:sz w:val="28"/>
-          <w:szCs w:val="28"/>
-          <w:lang w:val="en-GB"/>
-        </w:rPr>
-        <w:t>f</w:t>
-      </w:r>
-      <w:r>
-        <w:rPr>
-          <w:sz w:val="28"/>
-          <w:szCs w:val="28"/>
-          <w:lang w:val="en-GB"/>
-        </w:rPr>
-        <w:t xml:space="preserve">or </w:t>
-      </w:r>
-      <w:r>
-        <w:rPr>
-          <w:sz w:val="28"/>
-          <w:szCs w:val="28"/>
-          <w:lang w:val="en-GB"/>
-        </w:rPr>
-        <w:t>publishing</w:t>
-      </w:r>
-      <w:r>
-        <w:rPr>
-          <w:sz w:val="28"/>
-          <w:szCs w:val="28"/>
-          <w:lang w:val="en-GB"/>
-        </w:rPr>
-        <w:t xml:space="preserve"> </w:t>
-      </w:r>
-      <w:r>
-        <w:rPr>
-          <w:sz w:val="28"/>
-          <w:szCs w:val="28"/>
-          <w:lang w:val="en-GB"/>
-        </w:rPr>
-        <w:t>pictures and videos on</w:t>
-      </w:r>
-      <w:r>
-        <w:rPr>
-          <w:sz w:val="28"/>
-          <w:szCs w:val="28"/>
-          <w:lang w:val="en-GB"/>
-        </w:rPr>
-        <w:t xml:space="preserve"> </w:t>
-      </w:r>
-      <w:r>
-        <w:rPr>
-          <w:sz w:val="28"/>
-          <w:szCs w:val="28"/>
-          <w:lang w:val="en-GB"/>
-        </w:rPr>
-        <w:t>social</w:t>
-      </w:r>
-      <w:r>
-        <w:rPr>
-          <w:sz w:val="28"/>
-          <w:szCs w:val="28"/>
-          <w:lang w:val="en-GB"/>
-        </w:rPr>
-        <w:t xml:space="preserve"> media</w:t>
-      </w:r>
-      <w:r>
-        <w:rPr>
-          <w:sz w:val="28"/>
-          <w:szCs w:val="28"/>
-          <w:lang w:val="en-GB"/>
-        </w:rPr>
-        <w:t xml:space="preserve"> </w:t>
-      </w:r>
-      <w:r>
-        <w:rPr>
-          <w:sz w:val="28"/>
-          <w:szCs w:val="28"/>
-          <w:lang w:val="en-GB"/>
-        </w:rPr>
-        <w:t>during</w:t>
-      </w:r>
-      <w:r>
-        <w:rPr>
-          <w:sz w:val="28"/>
-          <w:szCs w:val="28"/>
-          <w:lang w:val="en-GB"/>
-        </w:rPr>
-        <w:t xml:space="preserve"> the camp</w:t>
-      </w:r>
-      <w:r>
-        <w:rPr>
-          <w:sz w:val="28"/>
-          <w:szCs w:val="28"/>
-          <w:lang w:val="en-GB"/>
-        </w:rPr>
-        <w:t>, so others can see what we are doing on our camp</w:t>
-      </w:r>
-      <w:r>
-        <w:rPr>
-          <w:sz w:val="28"/>
-          <w:szCs w:val="28"/>
-          <w:lang w:val="en-GB"/>
-        </w:rPr>
-        <w:t>s</w:t>
-      </w:r>
-      <w:r>
-        <w:rPr>
-          <w:sz w:val="28"/>
-          <w:szCs w:val="28"/>
-          <w:lang w:val="en-GB"/>
-        </w:rPr>
-        <w:t>.</w:t>
-      </w:r>
-    </w:p>
-    <w:p>
-      <w:pPr>
-        <w:spacing w:line="360" w:lineRule="auto"/>
-        <w:ind w:left="720"/>
-        <w:rPr>
-          <w:sz w:val="28"/>
-          <w:szCs w:val="28"/>
-          <w:lang w:val="en-GB"/>
-        </w:rPr>
-      </w:pPr>
-      <w:r>
-        <w:rPr>
-          <w:sz w:val="28"/>
-          <w:szCs w:val="28"/>
-          <w:lang w:val="en-GB"/>
-        </w:rPr>
-        <w:t>-It will also be used phones to film technical issues with players to make them see and understand what they have to work with.</w:t>
-      </w:r>
-    </w:p>
-    <w:p>
-      <w:pPr>
-        <w:spacing w:line="360" w:lineRule="auto"/>
-        <w:ind w:left="720"/>
-        <w:rPr>
-          <w:sz w:val="28"/>
-          <w:szCs w:val="28"/>
-          <w:lang w:val="en-GB"/>
-        </w:rPr>
-      </w:pPr>
-    </w:p>
-    <w:p>
-      <w:pPr>
-        <w:spacing w:line="360" w:lineRule="auto"/>
-        <w:rPr>
-          <w:sz w:val="36"/>
-          <w:szCs w:val="36"/>
-          <w:lang w:val="en-GB"/>
-        </w:rPr>
-      </w:pPr>
-      <w:r>
-        <w:rPr>
-          <w:sz w:val="36"/>
-          <w:szCs w:val="36"/>
-          <w:lang w:val="en-GB"/>
-        </w:rPr>
-        <w:t>Some feedback to us:</w:t>
-      </w:r>
+          <w:b/>
+          <w:bCs/>
+          <w:sz w:val="28"/>
+          <w:szCs w:val="28"/>
+          <w:lang w:val="en-GB"/>
+        </w:rPr>
+      </w:pPr>
+      <w:r>
+        <w:rPr>
+          <w:b/>
+          <w:bCs/>
+          <w:sz w:val="28"/>
+          <w:szCs w:val="28"/>
+          <w:lang w:val="en-GB"/>
+        </w:rPr>
+        <w:t xml:space="preserve">What do you think about our </w:t>
+      </w:r>
+      <w:r>
+        <w:rPr>
+          <w:b/>
+          <w:bCs/>
+          <w:sz w:val="28"/>
+          <w:szCs w:val="28"/>
+          <w:lang w:val="en-GB"/>
+        </w:rPr>
+        <w:t>progra</w:t>
+      </w:r>
+      <w:r>
+        <w:rPr>
+          <w:b/>
+          <w:bCs/>
+          <w:sz w:val="28"/>
+          <w:szCs w:val="28"/>
+          <w:lang w:val="en-GB"/>
+        </w:rPr>
+        <w:t>m</w:t>
+      </w:r>
+      <w:r>
+        <w:rPr>
+          <w:b/>
+          <w:bCs/>
+          <w:sz w:val="28"/>
+          <w:szCs w:val="28"/>
+          <w:lang w:val="en-GB"/>
+        </w:rPr>
+        <w:t xml:space="preserve">? </w:t>
+      </w:r>
+    </w:p>
+    <w:p>
+      <w:pPr>
+        <w:pStyle w:val="Listeavsnitt"/>
+        <w:rPr>
+          <w:b/>
+          <w:bCs/>
+          <w:sz w:val="28"/>
+          <w:szCs w:val="28"/>
+          <w:lang w:val="en-GB"/>
+        </w:rPr>
+      </w:pPr>
     </w:p>
     <w:p>
       <w:pPr>
@@ -1727,39 +2040,31 @@
         <w:rPr>
           <w:b/>
           <w:bCs/>
-          <w:i/>
-          <w:iCs/>
-          <w:sz w:val="28"/>
-          <w:szCs w:val="28"/>
-          <w:lang w:val="en-GB"/>
-        </w:rPr>
-        <w:t xml:space="preserve">How did you find out about </w:t>
-      </w:r>
-      <w:proofErr w:type="spellStart"/>
-      <w:r>
-        <w:rPr>
-          <w:b/>
-          <w:bCs/>
-          <w:i/>
-          <w:iCs/>
-          <w:sz w:val="28"/>
-          <w:szCs w:val="28"/>
-          <w:lang w:val="en-GB"/>
-        </w:rPr>
-        <w:t>ITTC</w:t>
-      </w:r>
-      <w:proofErr w:type="spellEnd"/>
-      <w:r>
-        <w:rPr>
-          <w:b/>
-          <w:bCs/>
-          <w:i/>
-          <w:iCs/>
-          <w:sz w:val="28"/>
-          <w:szCs w:val="28"/>
-          <w:lang w:val="en-GB"/>
-        </w:rPr>
-        <w:t>:</w:t>
+          <w:sz w:val="28"/>
+          <w:szCs w:val="28"/>
+          <w:lang w:val="en-GB"/>
+        </w:rPr>
+        <w:t>Any</w:t>
+      </w:r>
+      <w:r>
+        <w:rPr>
+          <w:b/>
+          <w:bCs/>
+          <w:sz w:val="28"/>
+          <w:szCs w:val="28"/>
+          <w:lang w:val="en-GB"/>
+        </w:rPr>
+        <w:t xml:space="preserve"> other</w:t>
+      </w:r>
+      <w:r>
+        <w:rPr>
+          <w:b/>
+          <w:bCs/>
+          <w:sz w:val="28"/>
+          <w:szCs w:val="28"/>
+          <w:lang w:val="en-GB"/>
+        </w:rPr>
+        <w:t xml:space="preserve"> feedback?</w:t>
       </w:r>
     </w:p>
     <w:p>
@@ -1767,8 +2072,6 @@
         <w:pStyle w:val="Listeavsnitt"/>
         <w:spacing w:line="360" w:lineRule="auto"/>
         <w:rPr>
-          <w:b/>
-          <w:bCs/>
           <w:sz w:val="28"/>
           <w:szCs w:val="28"/>
           <w:lang w:val="en-GB"/>
@@ -1786,123 +2089,6 @@
         <w:rPr>
           <w:b/>
           <w:bCs/>
-          <w:sz w:val="28"/>
-          <w:szCs w:val="28"/>
-          <w:lang w:val="en-GB"/>
-        </w:rPr>
-      </w:pPr>
-      <w:r>
-        <w:rPr>
-          <w:b/>
-          <w:bCs/>
-          <w:sz w:val="28"/>
-          <w:szCs w:val="28"/>
-          <w:lang w:val="en-GB"/>
-        </w:rPr>
-        <w:t xml:space="preserve">What do you think about our </w:t>
-      </w:r>
-      <w:r>
-        <w:rPr>
-          <w:b/>
-          <w:bCs/>
-          <w:sz w:val="28"/>
-          <w:szCs w:val="28"/>
-          <w:lang w:val="en-GB"/>
-        </w:rPr>
-        <w:t>program</w:t>
-      </w:r>
-      <w:r>
-        <w:rPr>
-          <w:b/>
-          <w:bCs/>
-          <w:sz w:val="28"/>
-          <w:szCs w:val="28"/>
-          <w:lang w:val="en-GB"/>
-        </w:rPr>
-        <w:t xml:space="preserve">? </w:t>
-      </w:r>
-    </w:p>
-    <w:p>
-      <w:pPr>
-        <w:pStyle w:val="Listeavsnitt"/>
-        <w:rPr>
-          <w:b/>
-          <w:bCs/>
-          <w:sz w:val="28"/>
-          <w:szCs w:val="28"/>
-          <w:lang w:val="en-GB"/>
-        </w:rPr>
-      </w:pPr>
-    </w:p>
-    <w:p>
-      <w:pPr>
-        <w:pStyle w:val="Listeavsnitt"/>
-        <w:numPr>
-          <w:ilvl w:val="0"/>
-          <w:numId w:val="2"/>
-        </w:numPr>
-        <w:spacing w:line="360" w:lineRule="auto"/>
-        <w:rPr>
-          <w:b/>
-          <w:bCs/>
-          <w:sz w:val="28"/>
-          <w:szCs w:val="28"/>
-          <w:lang w:val="en-GB"/>
-        </w:rPr>
-      </w:pPr>
-      <w:r>
-        <w:rPr>
-          <w:b/>
-          <w:bCs/>
-          <w:sz w:val="28"/>
-          <w:szCs w:val="28"/>
-          <w:lang w:val="en-GB"/>
-        </w:rPr>
-        <w:t>Any</w:t>
-      </w:r>
-      <w:r>
-        <w:rPr>
-          <w:b/>
-          <w:bCs/>
-          <w:sz w:val="28"/>
-          <w:szCs w:val="28"/>
-          <w:lang w:val="en-GB"/>
-        </w:rPr>
-        <w:t xml:space="preserve"> other</w:t>
-      </w:r>
-      <w:r>
-        <w:rPr>
-          <w:b/>
-          <w:bCs/>
-          <w:sz w:val="28"/>
-          <w:szCs w:val="28"/>
-          <w:lang w:val="en-GB"/>
-        </w:rPr>
-        <w:t xml:space="preserve"> feedback?</w:t>
-      </w:r>
-    </w:p>
-    <w:p>
-      <w:pPr>
-        <w:pStyle w:val="Listeavsnitt"/>
-        <w:spacing w:line="360" w:lineRule="auto"/>
-        <w:rPr>
-          <w:sz w:val="28"/>
-          <w:szCs w:val="28"/>
-          <w:lang w:val="en-GB"/>
-        </w:rPr>
-      </w:pPr>
-    </w:p>
-    <w:p>
-      <w:pPr>
-        <w:pStyle w:val="Listeavsnitt"/>
-        <w:numPr>
-          <w:ilvl w:val="0"/>
-          <w:numId w:val="2"/>
-        </w:numPr>
-        <w:spacing w:line="360" w:lineRule="auto"/>
-        <w:rPr>
-          <w:b/>
-          <w:bCs/>
           <w:i/>
           <w:iCs/>
           <w:sz w:val="28"/>
@@ -1948,9 +2134,8 @@
           <w:u w:val="single"/>
           <w:lang w:val="en-GB"/>
         </w:rPr>
-        <w:t>(</w:t>
-      </w:r>
-      <w:proofErr w:type="spellStart"/>
+        <w:t xml:space="preserve">(XXS, </w:t>
+      </w:r>
       <w:r>
         <w:rPr>
           <w:b/>
@@ -1962,9 +2147,8 @@
           <w:u w:val="single"/>
           <w:lang w:val="en-GB"/>
         </w:rPr>
-        <w:t>XXS</w:t>
-      </w:r>
-      <w:proofErr w:type="spellEnd"/>
+        <w:t>XS, S, M, L, XL, XXL):</w:t>
+      </w:r>
       <w:r>
         <w:rPr>
           <w:b/>
@@ -1976,9 +2160,56 @@
           <w:u w:val="single"/>
           <w:lang w:val="en-GB"/>
         </w:rPr>
-        <w:t xml:space="preserve">, </w:t>
-      </w:r>
-      <w:proofErr w:type="spellStart"/>
+        <w:t xml:space="preserve"> </w:t>
+      </w:r>
+    </w:p>
+    <w:p>
+      <w:pPr>
+        <w:spacing w:line="360" w:lineRule="auto"/>
+        <w:rPr>
+          <w:sz w:val="28"/>
+          <w:szCs w:val="28"/>
+          <w:lang w:val="en-GB"/>
+        </w:rPr>
+      </w:pPr>
+      <w:r>
+        <w:rPr>
+          <w:sz w:val="28"/>
+          <w:szCs w:val="28"/>
+          <w:lang w:val="en-GB"/>
+        </w:rPr>
+        <w:t xml:space="preserve">      -(For camp t-shirts)</w:t>
+      </w:r>
+    </w:p>
+    <w:p>
+      <w:pPr>
+        <w:spacing w:line="360" w:lineRule="auto"/>
+        <w:rPr>
+          <w:sz w:val="28"/>
+          <w:szCs w:val="28"/>
+          <w:lang w:val="en-GB"/>
+        </w:rPr>
+      </w:pPr>
+    </w:p>
+    <w:p>
+      <w:pPr>
+        <w:spacing w:line="360" w:lineRule="auto"/>
+        <w:rPr>
+          <w:sz w:val="28"/>
+          <w:szCs w:val="28"/>
+          <w:lang w:val="en-GB"/>
+        </w:rPr>
+      </w:pPr>
+    </w:p>
+    <w:p>
+      <w:pPr>
+        <w:spacing w:line="360" w:lineRule="auto"/>
+        <w:rPr>
+          <w:sz w:val="28"/>
+          <w:szCs w:val="28"/>
+          <w:lang w:val="en-GB"/>
+        </w:rPr>
+      </w:pPr>
       <w:r>
         <w:rPr>
           <w:b/>
@@ -1990,9 +2221,8 @@
           <w:u w:val="single"/>
           <w:lang w:val="en-GB"/>
         </w:rPr>
-        <w:t>XS</w:t>
-      </w:r>
-      <w:proofErr w:type="spellEnd"/>
+        <w:t>Signature</w:t>
+      </w:r>
       <w:r>
         <w:rPr>
           <w:b/>
@@ -2004,93 +2234,6 @@
           <w:u w:val="single"/>
           <w:lang w:val="en-GB"/>
         </w:rPr>
-        <w:t>, S, M, L, XL, XXL):</w:t>
-      </w:r>
-      <w:r>
-        <w:rPr>
-          <w:b/>
-          <w:bCs/>
-          <w:i/>
-          <w:iCs/>
-          <w:sz w:val="28"/>
-          <w:szCs w:val="28"/>
-          <w:u w:val="single"/>
-          <w:lang w:val="en-GB"/>
-        </w:rPr>
-        <w:t xml:space="preserve"> </w:t>
-      </w:r>
-    </w:p>
-    <w:p>
-      <w:pPr>
-        <w:spacing w:line="360" w:lineRule="auto"/>
-        <w:rPr>
-          <w:sz w:val="28"/>
-          <w:szCs w:val="28"/>
-          <w:lang w:val="en-GB"/>
-        </w:rPr>
-      </w:pPr>
-      <w:r>
-        <w:rPr>
-          <w:sz w:val="28"/>
-          <w:szCs w:val="28"/>
-          <w:lang w:val="en-GB"/>
-        </w:rPr>
-        <w:t xml:space="preserve">      -(For camp t-shirts)</w:t>
-      </w:r>
-    </w:p>
-    <w:p>
-      <w:pPr>
-        <w:spacing w:line="360" w:lineRule="auto"/>
-        <w:rPr>
-          <w:sz w:val="28"/>
-          <w:szCs w:val="28"/>
-          <w:lang w:val="en-GB"/>
-        </w:rPr>
-      </w:pPr>
-    </w:p>
-    <w:p>
-      <w:pPr>
-        <w:spacing w:line="360" w:lineRule="auto"/>
-        <w:rPr>
-          <w:sz w:val="28"/>
-          <w:szCs w:val="28"/>
-          <w:lang w:val="en-GB"/>
-        </w:rPr>
-      </w:pPr>
-    </w:p>
-    <w:p>
-      <w:pPr>
-        <w:spacing w:line="360" w:lineRule="auto"/>
-        <w:rPr>
-          <w:sz w:val="28"/>
-          <w:szCs w:val="28"/>
-          <w:lang w:val="en-GB"/>
-        </w:rPr>
-      </w:pPr>
-      <w:r>
-        <w:rPr>
-          <w:b/>
-          <w:bCs/>
-          <w:i/>
-          <w:iCs/>
-          <w:sz w:val="28"/>
-          <w:szCs w:val="28"/>
-          <w:u w:val="single"/>
-          <w:lang w:val="en-GB"/>
-        </w:rPr>
-        <w:t>Signature</w:t>
-      </w:r>
-      <w:r>
-        <w:rPr>
-          <w:b/>
-          <w:bCs/>
-          <w:i/>
-          <w:iCs/>
-          <w:sz w:val="28"/>
-          <w:szCs w:val="28"/>
-          <w:u w:val="single"/>
-          <w:lang w:val="en-GB"/>
-        </w:rPr>
         <w:t xml:space="preserve"> by person over 18</w:t>
       </w:r>
       <w:r>
@@ -2156,7 +2299,23 @@
           <w:szCs w:val="28"/>
           <w:lang w:val="en-GB"/>
         </w:rPr>
-        <w:t>, information</w:t>
+        <w:t xml:space="preserve">, </w:t>
+      </w:r>
+      <w:r>
+        <w:rPr>
+          <w:sz w:val="28"/>
+          <w:szCs w:val="28"/>
+          <w:lang w:val="en-GB"/>
+        </w:rPr>
+        <w:t xml:space="preserve">prices, </w:t>
+      </w:r>
+      <w:r>
+        <w:rPr>
+          <w:sz w:val="28"/>
+          <w:szCs w:val="28"/>
+          <w:lang w:val="en-GB"/>
+        </w:rPr>
+        <w:t>information</w:t>
       </w:r>
       <w:r>
         <w:rPr>
@@ -2236,14 +2395,6 @@
           <w:szCs w:val="28"/>
           <w:lang w:val="en-GB"/>
         </w:rPr>
-        <w:t xml:space="preserve"> can and</w:t>
-      </w:r>
-      <w:r>
-        <w:rPr>
-          <w:sz w:val="28"/>
-          <w:szCs w:val="28"/>
-          <w:lang w:val="en-GB"/>
-        </w:rPr>
         <w:t xml:space="preserve"> </w:t>
       </w:r>
       <w:r>
@@ -2252,6 +2403,30 @@
           <w:szCs w:val="28"/>
           <w:lang w:val="en-GB"/>
         </w:rPr>
+        <w:t>want</w:t>
+      </w:r>
+      <w:r>
+        <w:rPr>
+          <w:sz w:val="28"/>
+          <w:szCs w:val="28"/>
+          <w:lang w:val="en-GB"/>
+        </w:rPr>
+        <w:t xml:space="preserve"> and</w:t>
+      </w:r>
+      <w:r>
+        <w:rPr>
+          <w:sz w:val="28"/>
+          <w:szCs w:val="28"/>
+          <w:lang w:val="en-GB"/>
+        </w:rPr>
+        <w:t xml:space="preserve"> </w:t>
+      </w:r>
+      <w:r>
+        <w:rPr>
+          <w:sz w:val="28"/>
+          <w:szCs w:val="28"/>
+          <w:lang w:val="en-GB"/>
+        </w:rPr>
         <w:t>will</w:t>
       </w:r>
       <w:r>
@@ -2286,49 +2461,13 @@
         </w:rPr>
         <w:t xml:space="preserve"> in </w:t>
       </w:r>
-      <w:proofErr w:type="spellStart"/>
-      <w:r>
-        <w:rPr>
-          <w:sz w:val="28"/>
-          <w:szCs w:val="28"/>
-          <w:lang w:val="en-GB"/>
-        </w:rPr>
-        <w:t>ITTC</w:t>
-      </w:r>
-      <w:proofErr w:type="spellEnd"/>
-      <w:r>
-        <w:rPr>
-          <w:sz w:val="28"/>
-          <w:szCs w:val="28"/>
-          <w:lang w:val="en-GB"/>
-        </w:rPr>
-        <w:t>-Norway</w:t>
-      </w:r>
-      <w:r>
-        <w:rPr>
-          <w:sz w:val="28"/>
-          <w:szCs w:val="28"/>
-          <w:lang w:val="en-GB"/>
-        </w:rPr>
-        <w:t xml:space="preserve">, </w:t>
-      </w:r>
-      <w:proofErr w:type="spellStart"/>
-      <w:r>
-        <w:rPr>
-          <w:sz w:val="28"/>
-          <w:szCs w:val="28"/>
-          <w:lang w:val="en-GB"/>
-        </w:rPr>
-        <w:t>Harestua</w:t>
-      </w:r>
-      <w:proofErr w:type="spellEnd"/>
-      <w:r>
-        <w:rPr>
-          <w:sz w:val="28"/>
-          <w:szCs w:val="28"/>
-          <w:lang w:val="en-GB"/>
-        </w:rPr>
-        <w:t>.</w:t>
+      <w:r>
+        <w:rPr>
+          <w:sz w:val="28"/>
+          <w:szCs w:val="28"/>
+          <w:lang w:val="en-GB"/>
+        </w:rPr>
+        <w:t>your chosen International Table Tennis Camp.</w:t>
       </w:r>
     </w:p>
     <w:p>
@@ -2430,8 +2569,6 @@
           <w:lang w:val="en-GB"/>
         </w:rPr>
       </w:pPr>
-      <w:bookmarkStart w:id="0" w:name="_GoBack"/>
-      <w:bookmarkEnd w:id="0"/>
     </w:p>
     <w:p>
       <w:pPr>
@@ -2670,15 +2807,7 @@
       <w:t>I</w:t>
     </w:r>
     <w:r>
-      <w:t xml:space="preserve">nternational </w:t>
-    </w:r>
-    <w:proofErr w:type="spellStart"/>
-    <w:r>
-      <w:t>Table</w:t>
-    </w:r>
-    <w:proofErr w:type="spellEnd"/>
-    <w:r>
-      <w:t xml:space="preserve"> Tennis </w:t>
+      <w:t xml:space="preserve">nternational Table Tennis </w:t>
     </w:r>
     <w:r>
       <w:t>C</w:t>
@@ -3832,7 +3961,7 @@
 </file>
 
 <file path=customXml/itemProps1.xml><?xml version="1.0" encoding="utf-8"?>
-<ds:datastoreItem xmlns:ds="http://schemas.openxmlformats.org/officeDocument/2006/customXml" ds:itemID="{129CB9B8-E90A-294D-B09B-058F2CDEBC41}">
+<ds:datastoreItem xmlns:ds="http://schemas.openxmlformats.org/officeDocument/2006/customXml" ds:itemID="{F6A9AE85-978A-C440-A075-385FFE976432}">
   <ds:schemaRefs>
     <ds:schemaRef ds:uri="http://schemas.openxmlformats.org/officeDocument/2006/bibliography"/>
   </ds:schemaRefs>

</xml_diff>

<commit_message>
Changed some dates and so on to the camp
</commit_message>
<xml_diff>
--- a/src/Assets/ApplicationITTCAMP.docx
+++ b/src/Assets/ApplicationITTCAMP.docx
@@ -79,8 +79,19 @@
           <w:u w:val="single"/>
           <w:lang w:val="en-GB"/>
         </w:rPr>
-        <w:t xml:space="preserve"> ITTC</w:t>
-      </w:r>
+        <w:t xml:space="preserve"> </w:t>
+      </w:r>
+      <w:proofErr w:type="spellStart"/>
+      <w:r>
+        <w:rPr>
+          <w:sz w:val="44"/>
+          <w:szCs w:val="44"/>
+          <w:u w:val="single"/>
+          <w:lang w:val="en-GB"/>
+        </w:rPr>
+        <w:t>ITTC</w:t>
+      </w:r>
+      <w:proofErr w:type="spellEnd"/>
       <w:r>
         <w:rPr>
           <w:sz w:val="44"/>
@@ -431,8 +442,6 @@
           <w:lang w:val="en-GB"/>
         </w:rPr>
       </w:pPr>
-      <w:bookmarkStart w:id="0" w:name="_GoBack"/>
-      <w:bookmarkEnd w:id="0"/>
     </w:p>
     <w:p>
       <w:pPr>
@@ -564,104 +573,6 @@
         <w:rPr>
           <w:b/>
           <w:bCs/>
-          <w:noProof/>
-          <w:sz w:val="28"/>
-          <w:szCs w:val="28"/>
-          <w:lang w:val="en-GB"/>
-        </w:rPr>
-        <mc:AlternateContent>
-          <mc:Choice Requires="wps">
-            <w:drawing>
-              <wp:anchor distT="0" distB="0" distL="114300" distR="114300" simplePos="0" relativeHeight="251659264" behindDoc="0" locked="0" layoutInCell="1" allowOverlap="1" wp14:anchorId="5AF39556" wp14:editId="58F5A1F3">
-                <wp:simplePos x="0" y="0"/>
-                <wp:positionH relativeFrom="column">
-                  <wp:posOffset>107315</wp:posOffset>
-                </wp:positionH>
-                <wp:positionV relativeFrom="paragraph">
-                  <wp:posOffset>284502</wp:posOffset>
-                </wp:positionV>
-                <wp:extent cx="3332081" cy="294467"/>
-                <wp:effectExtent l="0" t="0" r="8255" b="10795"/>
-                <wp:wrapNone/>
-                <wp:docPr id="2" name="Tekstboks 2"/>
-                <wp:cNvGraphicFramePr/>
-                <a:graphic xmlns:a="http://schemas.openxmlformats.org/drawingml/2006/main">
-                  <a:graphicData uri="http://schemas.microsoft.com/office/word/2010/wordprocessingShape">
-                    <wps:wsp>
-                      <wps:cNvSpPr txBox="1"/>
-                      <wps:spPr>
-                        <a:xfrm flipH="1">
-                          <a:off x="0" y="0"/>
-                          <a:ext cx="3332081" cy="294467"/>
-                        </a:xfrm>
-                        <a:prstGeom prst="rect">
-                          <a:avLst/>
-                        </a:prstGeom>
-                        <a:solidFill>
-                          <a:schemeClr val="lt1"/>
-                        </a:solidFill>
-                        <a:ln w="6350">
-                          <a:solidFill>
-                            <a:prstClr val="black"/>
-                          </a:solidFill>
-                        </a:ln>
-                      </wps:spPr>
-                      <wps:txbx>
-                        <w:txbxContent>
-                          <w:p>
-                            <w:pPr>
-                              <w:rPr>
-                                <w:lang w:val="en-GB"/>
-                              </w:rPr>
-                            </w:pPr>
-                          </w:p>
-                        </w:txbxContent>
-                      </wps:txbx>
-                      <wps:bodyPr rot="0" spcFirstLastPara="0" vertOverflow="overflow" horzOverflow="overflow" vert="horz" wrap="square" lIns="91440" tIns="45720" rIns="91440" bIns="45720" numCol="1" spcCol="0" rtlCol="0" fromWordArt="0" anchor="t" anchorCtr="0" forceAA="0" compatLnSpc="1">
-                        <a:prstTxWarp prst="textNoShape">
-                          <a:avLst/>
-                        </a:prstTxWarp>
-                        <a:noAutofit/>
-                      </wps:bodyPr>
-                    </wps:wsp>
-                  </a:graphicData>
-                </a:graphic>
-                <wp14:sizeRelH relativeFrom="margin">
-                  <wp14:pctWidth>0</wp14:pctWidth>
-                </wp14:sizeRelH>
-                <wp14:sizeRelV relativeFrom="margin">
-                  <wp14:pctHeight>0</wp14:pctHeight>
-                </wp14:sizeRelV>
-              </wp:anchor>
-            </w:drawing>
-          </mc:Choice>
-          <mc:Fallback>
-            <w:pict>
-              <v:shapetype w14:anchorId="5AF39556" id="_x0000_t202" coordsize="21600,21600" o:spt="202" path="m,l,21600r21600,l21600,xe">
-                <v:stroke joinstyle="miter"/>
-                <v:path gradientshapeok="t" o:connecttype="rect"/>
-              </v:shapetype>
-              <v:shape id="Tekstboks 2" o:spid="_x0000_s1026" type="#_x0000_t202" style="position:absolute;margin-left:8.45pt;margin-top:22.4pt;width:262.35pt;height:23.2pt;flip:x;z-index:251659264;visibility:visible;mso-wrap-style:square;mso-width-percent:0;mso-height-percent:0;mso-wrap-distance-left:9pt;mso-wrap-distance-top:0;mso-wrap-distance-right:9pt;mso-wrap-distance-bottom:0;mso-position-horizontal:absolute;mso-position-horizontal-relative:text;mso-position-vertical:absolute;mso-position-vertical-relative:text;mso-width-percent:0;mso-height-percent:0;mso-width-relative:margin;mso-height-relative:margin;v-text-anchor:top" o:gfxdata="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" fillcolor="white [3201]" strokeweight=".5pt">
-                <v:textbox>
-                  <w:txbxContent>
-                    <w:p>
-                      <w:pPr>
-                        <w:rPr>
-                          <w:lang w:val="en-GB"/>
-                        </w:rPr>
-                      </w:pPr>
-                    </w:p>
-                  </w:txbxContent>
-                </v:textbox>
-              </v:shape>
-            </w:pict>
-          </mc:Fallback>
-        </mc:AlternateContent>
-      </w:r>
-      <w:r>
-        <w:rPr>
-          <w:b/>
-          <w:bCs/>
           <w:sz w:val="28"/>
           <w:szCs w:val="28"/>
           <w:lang w:val="en-GB"/>
@@ -726,100 +637,6 @@
         <w:rPr>
           <w:b/>
           <w:bCs/>
-          <w:noProof/>
-          <w:sz w:val="28"/>
-          <w:szCs w:val="28"/>
-          <w:lang w:val="en-GB"/>
-        </w:rPr>
-        <mc:AlternateContent>
-          <mc:Choice Requires="wps">
-            <w:drawing>
-              <wp:anchor distT="0" distB="0" distL="114300" distR="114300" simplePos="0" relativeHeight="251663360" behindDoc="0" locked="0" layoutInCell="1" allowOverlap="1" wp14:anchorId="4AC9588B" wp14:editId="0FD2E740">
-                <wp:simplePos x="0" y="0"/>
-                <wp:positionH relativeFrom="column">
-                  <wp:posOffset>107594</wp:posOffset>
-                </wp:positionH>
-                <wp:positionV relativeFrom="paragraph">
-                  <wp:posOffset>315540</wp:posOffset>
-                </wp:positionV>
-                <wp:extent cx="3580108" cy="356461"/>
-                <wp:effectExtent l="0" t="0" r="14605" b="12065"/>
-                <wp:wrapNone/>
-                <wp:docPr id="4" name="Tekstboks 4"/>
-                <wp:cNvGraphicFramePr/>
-                <a:graphic xmlns:a="http://schemas.openxmlformats.org/drawingml/2006/main">
-                  <a:graphicData uri="http://schemas.microsoft.com/office/word/2010/wordprocessingShape">
-                    <wps:wsp>
-                      <wps:cNvSpPr txBox="1"/>
-                      <wps:spPr>
-                        <a:xfrm flipH="1">
-                          <a:off x="0" y="0"/>
-                          <a:ext cx="3580108" cy="356461"/>
-                        </a:xfrm>
-                        <a:prstGeom prst="rect">
-                          <a:avLst/>
-                        </a:prstGeom>
-                        <a:solidFill>
-                          <a:schemeClr val="lt1"/>
-                        </a:solidFill>
-                        <a:ln w="6350">
-                          <a:solidFill>
-                            <a:prstClr val="black"/>
-                          </a:solidFill>
-                        </a:ln>
-                      </wps:spPr>
-                      <wps:txbx>
-                        <w:txbxContent>
-                          <w:p>
-                            <w:pPr>
-                              <w:rPr>
-                                <w:lang w:val="en-GB"/>
-                              </w:rPr>
-                            </w:pPr>
-                          </w:p>
-                        </w:txbxContent>
-                      </wps:txbx>
-                      <wps:bodyPr rot="0" spcFirstLastPara="0" vertOverflow="overflow" horzOverflow="overflow" vert="horz" wrap="square" lIns="91440" tIns="45720" rIns="91440" bIns="45720" numCol="1" spcCol="0" rtlCol="0" fromWordArt="0" anchor="t" anchorCtr="0" forceAA="0" compatLnSpc="1">
-                        <a:prstTxWarp prst="textNoShape">
-                          <a:avLst/>
-                        </a:prstTxWarp>
-                        <a:noAutofit/>
-                      </wps:bodyPr>
-                    </wps:wsp>
-                  </a:graphicData>
-                </a:graphic>
-                <wp14:sizeRelH relativeFrom="margin">
-                  <wp14:pctWidth>0</wp14:pctWidth>
-                </wp14:sizeRelH>
-                <wp14:sizeRelV relativeFrom="margin">
-                  <wp14:pctHeight>0</wp14:pctHeight>
-                </wp14:sizeRelV>
-              </wp:anchor>
-            </w:drawing>
-          </mc:Choice>
-          <mc:Fallback>
-            <w:pict>
-              <v:shape w14:anchorId="4AC9588B" id="Tekstboks 4" o:spid="_x0000_s1027" type="#_x0000_t202" style="position:absolute;margin-left:8.45pt;margin-top:24.85pt;width:281.9pt;height:28.05pt;flip:x;z-index:251663360;visibility:visible;mso-wrap-style:square;mso-width-percent:0;mso-height-percent:0;mso-wrap-distance-left:9pt;mso-wrap-distance-top:0;mso-wrap-distance-right:9pt;mso-wrap-distance-bottom:0;mso-position-horizontal:absolute;mso-position-horizontal-relative:text;mso-position-vertical:absolute;mso-position-vertical-relative:text;mso-width-percent:0;mso-height-percent:0;mso-width-relative:margin;mso-height-relative:margin;v-text-anchor:top" o:gfxdata="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" fillcolor="white [3201]" strokeweight=".5pt">
-                <v:textbox>
-                  <w:txbxContent>
-                    <w:p>
-                      <w:pPr>
-                        <w:rPr>
-                          <w:lang w:val="en-GB"/>
-                        </w:rPr>
-                      </w:pPr>
-                    </w:p>
-                  </w:txbxContent>
-                </v:textbox>
-              </v:shape>
-            </w:pict>
-          </mc:Fallback>
-        </mc:AlternateContent>
-      </w:r>
-      <w:r>
-        <w:rPr>
-          <w:b/>
-          <w:bCs/>
           <w:sz w:val="28"/>
           <w:szCs w:val="28"/>
           <w:lang w:val="en-GB"/>
@@ -844,20 +661,8 @@
           <w:szCs w:val="28"/>
           <w:lang w:val="en-GB"/>
         </w:rPr>
-        <w:t xml:space="preserve"> package 1or package 2:</w:t>
-      </w:r>
-    </w:p>
-    <w:p>
-      <w:pPr>
-        <w:spacing w:line="360" w:lineRule="auto"/>
-        <w:rPr>
-          <w:b/>
-          <w:bCs/>
-          <w:sz w:val="28"/>
-          <w:szCs w:val="28"/>
-          <w:lang w:val="en-GB"/>
-        </w:rPr>
-      </w:pPr>
+        <w:t>:</w:t>
+      </w:r>
     </w:p>
     <w:p>
       <w:pPr>
@@ -1040,15 +845,27 @@
           <w:lang w:val="en-GB"/>
         </w:rPr>
       </w:pPr>
-      <w:r>
-        <w:rPr>
-          <w:b/>
-          <w:bCs/>
-          <w:sz w:val="28"/>
-          <w:szCs w:val="28"/>
-          <w:lang w:val="en-GB"/>
-        </w:rPr>
-        <w:t>TLF:</w:t>
+      <w:proofErr w:type="spellStart"/>
+      <w:r>
+        <w:rPr>
+          <w:b/>
+          <w:bCs/>
+          <w:sz w:val="28"/>
+          <w:szCs w:val="28"/>
+          <w:lang w:val="en-GB"/>
+        </w:rPr>
+        <w:t>TLF</w:t>
+      </w:r>
+      <w:proofErr w:type="spellEnd"/>
+      <w:r>
+        <w:rPr>
+          <w:b/>
+          <w:bCs/>
+          <w:sz w:val="28"/>
+          <w:szCs w:val="28"/>
+          <w:lang w:val="en-GB"/>
+        </w:rPr>
+        <w:t>:</w:t>
       </w:r>
     </w:p>
     <w:p>
@@ -1153,6 +970,7 @@
           <w:szCs w:val="28"/>
           <w:lang w:val="en-GB"/>
         </w:rPr>
+        <w:lastRenderedPageBreak/>
         <w:t>-(</w:t>
       </w:r>
       <w:r>
@@ -1232,6 +1050,7 @@
           <w:lang w:val="en-GB"/>
         </w:rPr>
       </w:pPr>
+      <w:proofErr w:type="spellStart"/>
       <w:r>
         <w:rPr>
           <w:b/>
@@ -1250,7 +1069,18 @@
           <w:szCs w:val="28"/>
           <w:lang w:val="en-GB"/>
         </w:rPr>
-        <w:t>LF.</w:t>
+        <w:t>LF</w:t>
+      </w:r>
+      <w:proofErr w:type="spellEnd"/>
+      <w:r>
+        <w:rPr>
+          <w:b/>
+          <w:bCs/>
+          <w:sz w:val="28"/>
+          <w:szCs w:val="28"/>
+          <w:lang w:val="en-GB"/>
+        </w:rPr>
+        <w:t>.</w:t>
       </w:r>
       <w:r>
         <w:rPr>
@@ -1675,6 +1505,7 @@
           <w:lang w:val="en-GB"/>
         </w:rPr>
       </w:pPr>
+      <w:proofErr w:type="spellStart"/>
       <w:r>
         <w:rPr>
           <w:b/>
@@ -1688,6 +1519,7 @@
         </w:rPr>
         <w:t>ITTC</w:t>
       </w:r>
+      <w:proofErr w:type="spellEnd"/>
       <w:r>
         <w:rPr>
           <w:b/>
@@ -1866,6 +1698,16 @@
         <w:rPr>
           <w:sz w:val="28"/>
           <w:szCs w:val="28"/>
+          <w:lang w:val="en-GB"/>
+        </w:rPr>
+      </w:pPr>
+    </w:p>
+    <w:p>
+      <w:pPr>
+        <w:spacing w:line="360" w:lineRule="auto"/>
+        <w:rPr>
+          <w:sz w:val="36"/>
+          <w:szCs w:val="36"/>
           <w:lang w:val="en-GB"/>
         </w:rPr>
       </w:pPr>
@@ -1935,7 +1777,33 @@
           <w:szCs w:val="28"/>
           <w:lang w:val="en-GB"/>
         </w:rPr>
-        <w:t>How did you find out about ITTC:</w:t>
+        <w:t xml:space="preserve">How did you find out about </w:t>
+      </w:r>
+      <w:proofErr w:type="spellStart"/>
+      <w:r>
+        <w:rPr>
+          <w:b/>
+          <w:bCs/>
+          <w:i/>
+          <w:iCs/>
+          <w:sz w:val="28"/>
+          <w:szCs w:val="28"/>
+          <w:lang w:val="en-GB"/>
+        </w:rPr>
+        <w:t>ITTC</w:t>
+      </w:r>
+      <w:proofErr w:type="spellEnd"/>
+      <w:r>
+        <w:rPr>
+          <w:b/>
+          <w:bCs/>
+          <w:i/>
+          <w:iCs/>
+          <w:sz w:val="28"/>
+          <w:szCs w:val="28"/>
+          <w:lang w:val="en-GB"/>
+        </w:rPr>
+        <w:t>:</w:t>
       </w:r>
     </w:p>
     <w:p>
@@ -2134,20 +2002,63 @@
           <w:u w:val="single"/>
           <w:lang w:val="en-GB"/>
         </w:rPr>
-        <w:t xml:space="preserve">(XXS, </w:t>
-      </w:r>
-      <w:r>
-        <w:rPr>
-          <w:b/>
-          <w:bCs/>
-          <w:i/>
-          <w:iCs/>
-          <w:sz w:val="28"/>
-          <w:szCs w:val="28"/>
-          <w:u w:val="single"/>
-          <w:lang w:val="en-GB"/>
-        </w:rPr>
-        <w:t>XS, S, M, L, XL, XXL):</w:t>
+        <w:t>(</w:t>
+      </w:r>
+      <w:proofErr w:type="spellStart"/>
+      <w:r>
+        <w:rPr>
+          <w:b/>
+          <w:bCs/>
+          <w:i/>
+          <w:iCs/>
+          <w:sz w:val="28"/>
+          <w:szCs w:val="28"/>
+          <w:u w:val="single"/>
+          <w:lang w:val="en-GB"/>
+        </w:rPr>
+        <w:t>XXS</w:t>
+      </w:r>
+      <w:proofErr w:type="spellEnd"/>
+      <w:r>
+        <w:rPr>
+          <w:b/>
+          <w:bCs/>
+          <w:i/>
+          <w:iCs/>
+          <w:sz w:val="28"/>
+          <w:szCs w:val="28"/>
+          <w:u w:val="single"/>
+          <w:lang w:val="en-GB"/>
+        </w:rPr>
+        <w:t xml:space="preserve">, </w:t>
+      </w:r>
+      <w:proofErr w:type="spellStart"/>
+      <w:r>
+        <w:rPr>
+          <w:b/>
+          <w:bCs/>
+          <w:i/>
+          <w:iCs/>
+          <w:sz w:val="28"/>
+          <w:szCs w:val="28"/>
+          <w:u w:val="single"/>
+          <w:lang w:val="en-GB"/>
+        </w:rPr>
+        <w:t>XS</w:t>
+      </w:r>
+      <w:proofErr w:type="spellEnd"/>
+      <w:r>
+        <w:rPr>
+          <w:b/>
+          <w:bCs/>
+          <w:i/>
+          <w:iCs/>
+          <w:sz w:val="28"/>
+          <w:szCs w:val="28"/>
+          <w:u w:val="single"/>
+          <w:lang w:val="en-GB"/>
+        </w:rPr>
+        <w:t>, S, M, L, XL, XXL):</w:t>
       </w:r>
       <w:r>
         <w:rPr>
@@ -2634,15 +2545,8 @@
           <w:lang w:val="en-US"/>
         </w:rPr>
       </w:pPr>
-    </w:p>
-    <w:p>
-      <w:pPr>
-        <w:rPr>
-          <w:sz w:val="36"/>
-          <w:szCs w:val="36"/>
-          <w:lang w:val="en-US"/>
-        </w:rPr>
-      </w:pPr>
+      <w:bookmarkStart w:id="0" w:name="_GoBack"/>
+      <w:bookmarkEnd w:id="0"/>
     </w:p>
     <w:sectPr>
       <w:footerReference w:type="even" r:id="rId10"/>
@@ -2807,7 +2711,15 @@
       <w:t>I</w:t>
     </w:r>
     <w:r>
-      <w:t xml:space="preserve">nternational Table Tennis </w:t>
+      <w:t xml:space="preserve">nternational </w:t>
+    </w:r>
+    <w:proofErr w:type="spellStart"/>
+    <w:r>
+      <w:t>Table</w:t>
+    </w:r>
+    <w:proofErr w:type="spellEnd"/>
+    <w:r>
+      <w:t xml:space="preserve"> Tennis </w:t>
     </w:r>
     <w:r>
       <w:t>C</w:t>
@@ -3961,7 +3873,7 @@
 </file>
 
 <file path=customXml/itemProps1.xml><?xml version="1.0" encoding="utf-8"?>
-<ds:datastoreItem xmlns:ds="http://schemas.openxmlformats.org/officeDocument/2006/customXml" ds:itemID="{F6A9AE85-978A-C440-A075-385FFE976432}">
+<ds:datastoreItem xmlns:ds="http://schemas.openxmlformats.org/officeDocument/2006/customXml" ds:itemID="{BA31541F-EBB7-E144-AA1B-A5EAD54CE58B}">
   <ds:schemaRefs>
     <ds:schemaRef ds:uri="http://schemas.openxmlformats.org/officeDocument/2006/bibliography"/>
   </ds:schemaRefs>

</xml_diff>

<commit_message>
Good night, nice having you with me
</commit_message>
<xml_diff>
--- a/src/Assets/ApplicationITTCAMP.docx
+++ b/src/Assets/ApplicationITTCAMP.docx
@@ -641,27 +641,7 @@
           <w:szCs w:val="28"/>
           <w:lang w:val="en-GB"/>
         </w:rPr>
-        <w:t>-</w:t>
-      </w:r>
-      <w:r>
-        <w:rPr>
-          <w:b/>
-          <w:bCs/>
-          <w:sz w:val="28"/>
-          <w:szCs w:val="28"/>
-          <w:lang w:val="en-GB"/>
-        </w:rPr>
-        <w:t>Taiwan</w:t>
-      </w:r>
-      <w:r>
-        <w:rPr>
-          <w:b/>
-          <w:bCs/>
-          <w:sz w:val="28"/>
-          <w:szCs w:val="28"/>
-          <w:lang w:val="en-GB"/>
-        </w:rPr>
-        <w:t>:</w:t>
+        <w:t>-Taiwan:</w:t>
       </w:r>
     </w:p>
     <w:p>
@@ -1237,65 +1217,23 @@
         </w:numPr>
         <w:spacing w:line="360" w:lineRule="auto"/>
         <w:rPr>
-          <w:i/>
-          <w:iCs/>
-          <w:sz w:val="28"/>
-          <w:szCs w:val="28"/>
-          <w:u w:val="single"/>
-          <w:lang w:val="en-GB"/>
-        </w:rPr>
-      </w:pPr>
-      <w:r>
-        <w:rPr>
-          <w:b/>
-          <w:bCs/>
-          <w:i/>
-          <w:iCs/>
-          <w:sz w:val="28"/>
-          <w:szCs w:val="28"/>
-          <w:u w:val="single"/>
-          <w:lang w:val="en-GB"/>
-        </w:rPr>
-        <w:t>What</w:t>
-      </w:r>
-      <w:r>
-        <w:rPr>
-          <w:b/>
-          <w:bCs/>
-          <w:i/>
-          <w:iCs/>
-          <w:sz w:val="28"/>
-          <w:szCs w:val="28"/>
-          <w:u w:val="single"/>
-          <w:lang w:val="en-GB"/>
-        </w:rPr>
-        <w:t xml:space="preserve"> do</w:t>
-      </w:r>
-      <w:r>
-        <w:rPr>
-          <w:b/>
-          <w:bCs/>
-          <w:i/>
-          <w:iCs/>
-          <w:sz w:val="28"/>
-          <w:szCs w:val="28"/>
-          <w:u w:val="single"/>
-          <w:lang w:val="en-GB"/>
-        </w:rPr>
-        <w:t xml:space="preserve"> you want to improve</w:t>
-      </w:r>
-      <w:r>
-        <w:rPr>
-          <w:b/>
-          <w:bCs/>
-          <w:i/>
-          <w:iCs/>
-          <w:sz w:val="28"/>
-          <w:szCs w:val="28"/>
-          <w:u w:val="single"/>
-          <w:lang w:val="en-GB"/>
-        </w:rPr>
-        <w:t xml:space="preserve"> during the camp</w:t>
+          <w:sz w:val="28"/>
+          <w:szCs w:val="28"/>
+          <w:lang w:val="en-GB"/>
+        </w:rPr>
+      </w:pPr>
+      <w:r>
+        <w:rPr>
+          <w:b/>
+          <w:bCs/>
+          <w:i/>
+          <w:iCs/>
+          <w:sz w:val="28"/>
+          <w:szCs w:val="28"/>
+          <w:u w:val="single"/>
+          <w:lang w:val="en-GB"/>
+        </w:rPr>
+        <w:t>What do you want to improve during the camp</w:t>
       </w:r>
       <w:r>
         <w:rPr>
@@ -1310,10 +1248,24 @@
         </w:rPr>
         <w:t>?</w:t>
       </w:r>
-    </w:p>
-    <w:p>
-      <w:pPr>
-        <w:spacing w:line="360" w:lineRule="auto"/>
+      <w:r>
+        <w:rPr>
+          <w:b/>
+          <w:bCs/>
+          <w:i/>
+          <w:iCs/>
+          <w:sz w:val="28"/>
+          <w:szCs w:val="28"/>
+          <w:u w:val="single"/>
+          <w:lang w:val="en-GB"/>
+        </w:rPr>
+        <w:t>:</w:t>
+      </w:r>
+    </w:p>
+    <w:p>
+      <w:pPr>
+        <w:spacing w:line="360" w:lineRule="auto"/>
+        <w:ind w:left="360"/>
         <w:rPr>
           <w:sz w:val="28"/>
           <w:szCs w:val="28"/>
@@ -1324,14 +1276,10 @@
     <w:p>
       <w:pPr>
         <w:pStyle w:val="Listeavsnitt"/>
-        <w:rPr>
-          <w:b/>
-          <w:bCs/>
-          <w:i/>
-          <w:iCs/>
-          <w:sz w:val="28"/>
-          <w:szCs w:val="28"/>
-          <w:u w:val="single"/>
+        <w:spacing w:line="360" w:lineRule="auto"/>
+        <w:rPr>
+          <w:sz w:val="28"/>
+          <w:szCs w:val="28"/>
           <w:lang w:val="en-GB"/>
         </w:rPr>
       </w:pPr>
@@ -1345,411 +1293,104 @@
         </w:numPr>
         <w:spacing w:line="360" w:lineRule="auto"/>
         <w:rPr>
-          <w:sz w:val="28"/>
-          <w:szCs w:val="28"/>
-          <w:lang w:val="en-GB"/>
-        </w:rPr>
-      </w:pPr>
-      <w:r>
-        <w:rPr>
-          <w:b/>
-          <w:bCs/>
-          <w:i/>
-          <w:iCs/>
-          <w:sz w:val="28"/>
-          <w:szCs w:val="28"/>
-          <w:u w:val="single"/>
-          <w:lang w:val="en-GB"/>
-        </w:rPr>
-        <w:t>Any problems sleep</w:t>
-      </w:r>
-      <w:r>
-        <w:rPr>
-          <w:b/>
-          <w:bCs/>
-          <w:i/>
-          <w:iCs/>
-          <w:sz w:val="28"/>
-          <w:szCs w:val="28"/>
-          <w:u w:val="single"/>
-          <w:lang w:val="en-GB"/>
-        </w:rPr>
-        <w:t>ing away from home? Yes/no</w:t>
-      </w:r>
-      <w:r>
-        <w:rPr>
-          <w:b/>
-          <w:bCs/>
-          <w:i/>
-          <w:iCs/>
-          <w:sz w:val="28"/>
-          <w:szCs w:val="28"/>
-          <w:u w:val="single"/>
-          <w:lang w:val="en-GB"/>
-        </w:rPr>
-        <w:t>:</w:t>
-      </w:r>
-      <w:r>
-        <w:rPr>
-          <w:i/>
-          <w:iCs/>
-          <w:sz w:val="28"/>
-          <w:szCs w:val="28"/>
-          <w:u w:val="single"/>
-          <w:lang w:val="en-GB"/>
-        </w:rPr>
-        <w:br/>
-      </w:r>
+          <w:i/>
+          <w:iCs/>
+          <w:sz w:val="28"/>
+          <w:szCs w:val="28"/>
+          <w:u w:val="single"/>
+          <w:lang w:val="en-GB"/>
+        </w:rPr>
+      </w:pPr>
+      <w:r>
+        <w:rPr>
+          <w:b/>
+          <w:bCs/>
+          <w:i/>
+          <w:iCs/>
+          <w:sz w:val="28"/>
+          <w:szCs w:val="28"/>
+          <w:u w:val="single"/>
+          <w:lang w:val="en-GB"/>
+        </w:rPr>
+        <w:t>What</w:t>
+      </w:r>
+      <w:r>
+        <w:rPr>
+          <w:b/>
+          <w:bCs/>
+          <w:i/>
+          <w:iCs/>
+          <w:sz w:val="28"/>
+          <w:szCs w:val="28"/>
+          <w:u w:val="single"/>
+          <w:lang w:val="en-GB"/>
+        </w:rPr>
+        <w:t xml:space="preserve"> do</w:t>
+      </w:r>
+      <w:r>
+        <w:rPr>
+          <w:b/>
+          <w:bCs/>
+          <w:i/>
+          <w:iCs/>
+          <w:sz w:val="28"/>
+          <w:szCs w:val="28"/>
+          <w:u w:val="single"/>
+          <w:lang w:val="en-GB"/>
+        </w:rPr>
+        <w:t xml:space="preserve"> you want to improve</w:t>
+      </w:r>
+      <w:r>
+        <w:rPr>
+          <w:b/>
+          <w:bCs/>
+          <w:i/>
+          <w:iCs/>
+          <w:sz w:val="28"/>
+          <w:szCs w:val="28"/>
+          <w:u w:val="single"/>
+          <w:lang w:val="en-GB"/>
+        </w:rPr>
+        <w:t xml:space="preserve"> during the camp</w:t>
+      </w:r>
+      <w:r>
+        <w:rPr>
+          <w:b/>
+          <w:bCs/>
+          <w:i/>
+          <w:iCs/>
+          <w:sz w:val="28"/>
+          <w:szCs w:val="28"/>
+          <w:u w:val="single"/>
+          <w:lang w:val="en-GB"/>
+        </w:rPr>
+        <w:t>?</w:t>
+      </w:r>
+    </w:p>
+    <w:p>
+      <w:pPr>
+        <w:spacing w:line="360" w:lineRule="auto"/>
+        <w:rPr>
+          <w:sz w:val="28"/>
+          <w:szCs w:val="28"/>
+          <w:lang w:val="en-GB"/>
+        </w:rPr>
+      </w:pPr>
     </w:p>
     <w:p>
       <w:pPr>
         <w:pStyle w:val="Listeavsnitt"/>
-        <w:spacing w:line="360" w:lineRule="auto"/>
-        <w:rPr>
-          <w:sz w:val="28"/>
-          <w:szCs w:val="28"/>
-          <w:lang w:val="en-GB"/>
-        </w:rPr>
-      </w:pPr>
-      <w:r>
-        <w:rPr>
-          <w:sz w:val="28"/>
-          <w:szCs w:val="28"/>
-          <w:lang w:val="en-GB"/>
-        </w:rPr>
-        <w:t>(</w:t>
-      </w:r>
-      <w:r>
-        <w:rPr>
-          <w:sz w:val="28"/>
-          <w:szCs w:val="28"/>
-          <w:lang w:val="en-GB"/>
-        </w:rPr>
-        <w:t xml:space="preserve">Boys and girls </w:t>
-      </w:r>
-      <w:r>
-        <w:rPr>
-          <w:sz w:val="28"/>
-          <w:szCs w:val="28"/>
-          <w:lang w:val="en-GB"/>
-        </w:rPr>
-        <w:t xml:space="preserve">will sleep in </w:t>
-      </w:r>
-      <w:r>
-        <w:rPr>
-          <w:sz w:val="28"/>
-          <w:szCs w:val="28"/>
-          <w:lang w:val="en-GB"/>
-        </w:rPr>
-        <w:t>separate</w:t>
-      </w:r>
-      <w:r>
-        <w:rPr>
-          <w:sz w:val="28"/>
-          <w:szCs w:val="28"/>
-          <w:lang w:val="en-GB"/>
-        </w:rPr>
-        <w:t xml:space="preserve"> </w:t>
-      </w:r>
-      <w:r>
-        <w:rPr>
-          <w:sz w:val="28"/>
-          <w:szCs w:val="28"/>
-          <w:lang w:val="en-GB"/>
-        </w:rPr>
-        <w:t>ro</w:t>
-      </w:r>
-      <w:r>
-        <w:rPr>
-          <w:sz w:val="28"/>
-          <w:szCs w:val="28"/>
-          <w:lang w:val="en-GB"/>
-        </w:rPr>
-        <w:t>o</w:t>
-      </w:r>
-      <w:r>
-        <w:rPr>
-          <w:sz w:val="28"/>
-          <w:szCs w:val="28"/>
-          <w:lang w:val="en-GB"/>
-        </w:rPr>
-        <w:t>ms</w:t>
-      </w:r>
-      <w:r>
-        <w:rPr>
-          <w:sz w:val="28"/>
-          <w:szCs w:val="28"/>
-          <w:lang w:val="en-GB"/>
-        </w:rPr>
-        <w:t>)</w:t>
-      </w:r>
-    </w:p>
-    <w:p>
-      <w:pPr>
-        <w:pStyle w:val="Listeavsnitt"/>
-        <w:spacing w:line="360" w:lineRule="auto"/>
-        <w:rPr>
-          <w:sz w:val="28"/>
-          <w:szCs w:val="28"/>
-          <w:lang w:val="en-GB"/>
-        </w:rPr>
-      </w:pPr>
-    </w:p>
-    <w:p>
-      <w:pPr>
-        <w:spacing w:line="360" w:lineRule="auto"/>
-        <w:ind w:left="720"/>
-        <w:rPr>
-          <w:sz w:val="28"/>
-          <w:szCs w:val="28"/>
-          <w:lang w:val="en-GB"/>
-        </w:rPr>
-      </w:pPr>
-      <w:proofErr w:type="spellStart"/>
-      <w:r>
-        <w:rPr>
-          <w:b/>
-          <w:bCs/>
-          <w:i/>
-          <w:iCs/>
-          <w:sz w:val="28"/>
-          <w:szCs w:val="28"/>
-          <w:u w:val="single"/>
-          <w:lang w:val="en-GB"/>
-        </w:rPr>
-        <w:t>ITTC</w:t>
-      </w:r>
-      <w:proofErr w:type="spellEnd"/>
-      <w:r>
-        <w:rPr>
-          <w:b/>
-          <w:bCs/>
-          <w:i/>
-          <w:iCs/>
-          <w:sz w:val="28"/>
-          <w:szCs w:val="28"/>
-          <w:u w:val="single"/>
-          <w:lang w:val="en-GB"/>
-        </w:rPr>
-        <w:t xml:space="preserve"> may take pictures and photos for professional and publicity reasons</w:t>
-      </w:r>
-      <w:r>
-        <w:rPr>
-          <w:b/>
-          <w:bCs/>
-          <w:i/>
-          <w:iCs/>
-          <w:sz w:val="28"/>
-          <w:szCs w:val="28"/>
-          <w:u w:val="single"/>
-          <w:lang w:val="en-GB"/>
-        </w:rPr>
-        <w:t xml:space="preserve"> Yes/No:</w:t>
-      </w:r>
-      <w:r>
-        <w:rPr>
-          <w:b/>
-          <w:bCs/>
-          <w:i/>
-          <w:iCs/>
-          <w:sz w:val="28"/>
-          <w:szCs w:val="28"/>
-          <w:u w:val="single"/>
-          <w:lang w:val="en-GB"/>
-        </w:rPr>
-        <w:br/>
-      </w:r>
-      <w:r>
-        <w:rPr>
-          <w:sz w:val="28"/>
-          <w:szCs w:val="28"/>
-          <w:lang w:val="en-GB"/>
-        </w:rPr>
-        <w:t>-</w:t>
-      </w:r>
-      <w:r>
-        <w:rPr>
-          <w:sz w:val="28"/>
-          <w:szCs w:val="28"/>
-          <w:lang w:val="en-GB"/>
-        </w:rPr>
-        <w:t xml:space="preserve">The coaches will use the camera </w:t>
-      </w:r>
-      <w:r>
-        <w:rPr>
-          <w:sz w:val="28"/>
-          <w:szCs w:val="28"/>
-          <w:lang w:val="en-GB"/>
-        </w:rPr>
-        <w:t xml:space="preserve">to point out technical  things with </w:t>
-      </w:r>
-      <w:r>
-        <w:rPr>
-          <w:sz w:val="28"/>
-          <w:szCs w:val="28"/>
-          <w:lang w:val="en-GB"/>
-        </w:rPr>
-        <w:t xml:space="preserve">the </w:t>
-      </w:r>
-      <w:r>
-        <w:rPr>
-          <w:sz w:val="28"/>
-          <w:szCs w:val="28"/>
-          <w:lang w:val="en-GB"/>
-        </w:rPr>
-        <w:t>players game</w:t>
-      </w:r>
-      <w:r>
-        <w:rPr>
-          <w:sz w:val="28"/>
-          <w:szCs w:val="28"/>
-          <w:lang w:val="en-GB"/>
-        </w:rPr>
-        <w:t>s</w:t>
-      </w:r>
-      <w:r>
-        <w:rPr>
-          <w:sz w:val="28"/>
-          <w:szCs w:val="28"/>
-          <w:lang w:val="en-GB"/>
-        </w:rPr>
-        <w:t>. This really helps the players understand and see what they have to work with.</w:t>
-      </w:r>
-    </w:p>
-    <w:p>
-      <w:pPr>
-        <w:pStyle w:val="Listeavsnitt"/>
-        <w:spacing w:line="360" w:lineRule="auto"/>
-        <w:rPr>
-          <w:sz w:val="28"/>
-          <w:szCs w:val="28"/>
-          <w:lang w:val="en-GB"/>
-        </w:rPr>
-      </w:pPr>
-      <w:r>
-        <w:rPr>
-          <w:sz w:val="28"/>
-          <w:szCs w:val="28"/>
-          <w:lang w:val="en-GB"/>
-        </w:rPr>
-        <w:t>- Some films and pictures will also</w:t>
-      </w:r>
-      <w:r>
-        <w:rPr>
-          <w:sz w:val="28"/>
-          <w:szCs w:val="28"/>
-          <w:lang w:val="en-GB"/>
-        </w:rPr>
-        <w:t xml:space="preserve"> </w:t>
-      </w:r>
-      <w:r>
-        <w:rPr>
-          <w:sz w:val="28"/>
-          <w:szCs w:val="28"/>
-          <w:lang w:val="en-GB"/>
-        </w:rPr>
-        <w:t>be posted on ITTC’s own</w:t>
-      </w:r>
-      <w:r>
-        <w:rPr>
-          <w:sz w:val="28"/>
-          <w:szCs w:val="28"/>
-          <w:lang w:val="en-GB"/>
-        </w:rPr>
-        <w:t xml:space="preserve"> </w:t>
-      </w:r>
-      <w:r>
-        <w:rPr>
-          <w:sz w:val="28"/>
-          <w:szCs w:val="28"/>
-          <w:lang w:val="en-GB"/>
-        </w:rPr>
-        <w:t>social</w:t>
-      </w:r>
-      <w:r>
-        <w:rPr>
-          <w:sz w:val="28"/>
-          <w:szCs w:val="28"/>
-          <w:lang w:val="en-GB"/>
-        </w:rPr>
-        <w:t xml:space="preserve"> media</w:t>
-      </w:r>
-      <w:r>
-        <w:rPr>
-          <w:sz w:val="28"/>
-          <w:szCs w:val="28"/>
-          <w:lang w:val="en-GB"/>
-        </w:rPr>
-        <w:t xml:space="preserve"> </w:t>
-      </w:r>
-      <w:r>
-        <w:rPr>
-          <w:sz w:val="28"/>
-          <w:szCs w:val="28"/>
-          <w:lang w:val="en-GB"/>
-        </w:rPr>
-        <w:t>accounts and on ITTCamp.com.</w:t>
-      </w:r>
-    </w:p>
-    <w:p>
-      <w:pPr>
-        <w:spacing w:line="360" w:lineRule="auto"/>
-        <w:ind w:left="720"/>
-        <w:rPr>
-          <w:sz w:val="28"/>
-          <w:szCs w:val="28"/>
-          <w:lang w:val="en-GB"/>
-        </w:rPr>
-      </w:pPr>
-    </w:p>
-    <w:p>
-      <w:pPr>
-        <w:spacing w:line="360" w:lineRule="auto"/>
-        <w:rPr>
-          <w:sz w:val="36"/>
-          <w:szCs w:val="36"/>
-          <w:lang w:val="en-GB"/>
-        </w:rPr>
-      </w:pPr>
-    </w:p>
-    <w:p>
-      <w:pPr>
-        <w:spacing w:line="360" w:lineRule="auto"/>
-        <w:rPr>
-          <w:sz w:val="36"/>
-          <w:szCs w:val="36"/>
-          <w:lang w:val="en-GB"/>
-        </w:rPr>
-      </w:pPr>
-    </w:p>
-    <w:p>
-      <w:pPr>
-        <w:spacing w:line="360" w:lineRule="auto"/>
-        <w:rPr>
-          <w:sz w:val="36"/>
-          <w:szCs w:val="36"/>
-          <w:lang w:val="en-GB"/>
-        </w:rPr>
-      </w:pPr>
-    </w:p>
-    <w:p>
-      <w:pPr>
-        <w:spacing w:line="360" w:lineRule="auto"/>
-        <w:rPr>
-          <w:sz w:val="36"/>
-          <w:szCs w:val="36"/>
-          <w:lang w:val="en-GB"/>
-        </w:rPr>
-      </w:pPr>
-      <w:r>
-        <w:rPr>
-          <w:sz w:val="36"/>
-          <w:szCs w:val="36"/>
-          <w:lang w:val="en-GB"/>
-        </w:rPr>
-        <w:lastRenderedPageBreak/>
-        <w:t>Some feedback to us:</w:t>
-      </w:r>
+        <w:rPr>
+          <w:b/>
+          <w:bCs/>
+          <w:i/>
+          <w:iCs/>
+          <w:sz w:val="28"/>
+          <w:szCs w:val="28"/>
+          <w:u w:val="single"/>
+          <w:lang w:val="en-GB"/>
+        </w:rPr>
+      </w:pPr>
     </w:p>
     <w:p>
       <w:pPr>
@@ -1760,25 +1401,166 @@
         </w:numPr>
         <w:spacing w:line="360" w:lineRule="auto"/>
         <w:rPr>
-          <w:b/>
-          <w:bCs/>
-          <w:sz w:val="28"/>
-          <w:szCs w:val="28"/>
-          <w:lang w:val="en-GB"/>
-        </w:rPr>
-      </w:pPr>
-      <w:r>
-        <w:rPr>
-          <w:b/>
-          <w:bCs/>
-          <w:i/>
-          <w:iCs/>
-          <w:sz w:val="28"/>
-          <w:szCs w:val="28"/>
-          <w:lang w:val="en-GB"/>
-        </w:rPr>
-        <w:t xml:space="preserve">How did you find out about </w:t>
-      </w:r>
+          <w:sz w:val="28"/>
+          <w:szCs w:val="28"/>
+          <w:lang w:val="en-GB"/>
+        </w:rPr>
+      </w:pPr>
+      <w:r>
+        <w:rPr>
+          <w:b/>
+          <w:bCs/>
+          <w:i/>
+          <w:iCs/>
+          <w:sz w:val="28"/>
+          <w:szCs w:val="28"/>
+          <w:u w:val="single"/>
+          <w:lang w:val="en-GB"/>
+        </w:rPr>
+        <w:t>Any problems sleep</w:t>
+      </w:r>
+      <w:r>
+        <w:rPr>
+          <w:b/>
+          <w:bCs/>
+          <w:i/>
+          <w:iCs/>
+          <w:sz w:val="28"/>
+          <w:szCs w:val="28"/>
+          <w:u w:val="single"/>
+          <w:lang w:val="en-GB"/>
+        </w:rPr>
+        <w:t>ing away from home? Yes/no</w:t>
+      </w:r>
+      <w:r>
+        <w:rPr>
+          <w:b/>
+          <w:bCs/>
+          <w:i/>
+          <w:iCs/>
+          <w:sz w:val="28"/>
+          <w:szCs w:val="28"/>
+          <w:u w:val="single"/>
+          <w:lang w:val="en-GB"/>
+        </w:rPr>
+        <w:t>:</w:t>
+      </w:r>
+      <w:r>
+        <w:rPr>
+          <w:i/>
+          <w:iCs/>
+          <w:sz w:val="28"/>
+          <w:szCs w:val="28"/>
+          <w:u w:val="single"/>
+          <w:lang w:val="en-GB"/>
+        </w:rPr>
+        <w:br/>
+      </w:r>
+    </w:p>
+    <w:p>
+      <w:pPr>
+        <w:pStyle w:val="Listeavsnitt"/>
+        <w:spacing w:line="360" w:lineRule="auto"/>
+        <w:rPr>
+          <w:sz w:val="28"/>
+          <w:szCs w:val="28"/>
+          <w:lang w:val="en-GB"/>
+        </w:rPr>
+      </w:pPr>
+      <w:r>
+        <w:rPr>
+          <w:sz w:val="28"/>
+          <w:szCs w:val="28"/>
+          <w:lang w:val="en-GB"/>
+        </w:rPr>
+        <w:t>(</w:t>
+      </w:r>
+      <w:r>
+        <w:rPr>
+          <w:sz w:val="28"/>
+          <w:szCs w:val="28"/>
+          <w:lang w:val="en-GB"/>
+        </w:rPr>
+        <w:t xml:space="preserve">Boys and girls </w:t>
+      </w:r>
+      <w:r>
+        <w:rPr>
+          <w:sz w:val="28"/>
+          <w:szCs w:val="28"/>
+          <w:lang w:val="en-GB"/>
+        </w:rPr>
+        <w:t xml:space="preserve">will sleep in </w:t>
+      </w:r>
+      <w:r>
+        <w:rPr>
+          <w:sz w:val="28"/>
+          <w:szCs w:val="28"/>
+          <w:lang w:val="en-GB"/>
+        </w:rPr>
+        <w:t>separate</w:t>
+      </w:r>
+      <w:r>
+        <w:rPr>
+          <w:sz w:val="28"/>
+          <w:szCs w:val="28"/>
+          <w:lang w:val="en-GB"/>
+        </w:rPr>
+        <w:t xml:space="preserve"> </w:t>
+      </w:r>
+      <w:r>
+        <w:rPr>
+          <w:sz w:val="28"/>
+          <w:szCs w:val="28"/>
+          <w:lang w:val="en-GB"/>
+        </w:rPr>
+        <w:t>ro</w:t>
+      </w:r>
+      <w:r>
+        <w:rPr>
+          <w:sz w:val="28"/>
+          <w:szCs w:val="28"/>
+          <w:lang w:val="en-GB"/>
+        </w:rPr>
+        <w:t>o</w:t>
+      </w:r>
+      <w:r>
+        <w:rPr>
+          <w:sz w:val="28"/>
+          <w:szCs w:val="28"/>
+          <w:lang w:val="en-GB"/>
+        </w:rPr>
+        <w:t>ms</w:t>
+      </w:r>
+      <w:r>
+        <w:rPr>
+          <w:sz w:val="28"/>
+          <w:szCs w:val="28"/>
+          <w:lang w:val="en-GB"/>
+        </w:rPr>
+        <w:t>)</w:t>
+      </w:r>
+    </w:p>
+    <w:p>
+      <w:pPr>
+        <w:pStyle w:val="Listeavsnitt"/>
+        <w:spacing w:line="360" w:lineRule="auto"/>
+        <w:rPr>
+          <w:sz w:val="28"/>
+          <w:szCs w:val="28"/>
+          <w:lang w:val="en-GB"/>
+        </w:rPr>
+      </w:pPr>
+    </w:p>
+    <w:p>
+      <w:pPr>
+        <w:spacing w:line="360" w:lineRule="auto"/>
+        <w:ind w:left="720"/>
+        <w:rPr>
+          <w:sz w:val="28"/>
+          <w:szCs w:val="28"/>
+          <w:lang w:val="en-GB"/>
+        </w:rPr>
+      </w:pPr>
       <w:proofErr w:type="spellStart"/>
       <w:r>
         <w:rPr>
@@ -1788,6 +1570,7 @@
           <w:iCs/>
           <w:sz w:val="28"/>
           <w:szCs w:val="28"/>
+          <w:u w:val="single"/>
           <w:lang w:val="en-GB"/>
         </w:rPr>
         <w:t>ITTC</w:t>
@@ -1801,9 +1584,52 @@
           <w:iCs/>
           <w:sz w:val="28"/>
           <w:szCs w:val="28"/>
-          <w:lang w:val="en-GB"/>
-        </w:rPr>
-        <w:t>:</w:t>
+          <w:u w:val="single"/>
+          <w:lang w:val="en-GB"/>
+        </w:rPr>
+        <w:t xml:space="preserve"> may take pictures and photos for professional and publicity reasons</w:t>
+      </w:r>
+      <w:r>
+        <w:rPr>
+          <w:b/>
+          <w:bCs/>
+          <w:i/>
+          <w:iCs/>
+          <w:sz w:val="28"/>
+          <w:szCs w:val="28"/>
+          <w:u w:val="single"/>
+          <w:lang w:val="en-GB"/>
+        </w:rPr>
+        <w:t xml:space="preserve"> Yes/No:</w:t>
+      </w:r>
+      <w:r>
+        <w:rPr>
+          <w:b/>
+          <w:bCs/>
+          <w:i/>
+          <w:iCs/>
+          <w:sz w:val="28"/>
+          <w:szCs w:val="28"/>
+          <w:u w:val="single"/>
+          <w:lang w:val="en-GB"/>
+        </w:rPr>
+        <w:br/>
+      </w:r>
+      <w:r>
+        <w:rPr>
+          <w:sz w:val="28"/>
+          <w:szCs w:val="28"/>
+          <w:lang w:val="en-GB"/>
+        </w:rPr>
+        <w:t>-</w:t>
+      </w:r>
+      <w:r>
+        <w:rPr>
+          <w:sz w:val="28"/>
+          <w:szCs w:val="28"/>
+          <w:lang w:val="en-GB"/>
+        </w:rPr>
+        <w:t>The coaches will use the camera to point out technical  things with the players games. This really helps the players understand and see what they have to work with.</w:t>
       </w:r>
     </w:p>
     <w:p>
@@ -1811,13 +1637,106 @@
         <w:pStyle w:val="Listeavsnitt"/>
         <w:spacing w:line="360" w:lineRule="auto"/>
         <w:rPr>
-          <w:b/>
-          <w:bCs/>
-          <w:sz w:val="28"/>
-          <w:szCs w:val="28"/>
-          <w:lang w:val="en-GB"/>
-        </w:rPr>
-      </w:pPr>
+          <w:sz w:val="28"/>
+          <w:szCs w:val="28"/>
+          <w:lang w:val="en-GB"/>
+        </w:rPr>
+      </w:pPr>
+      <w:r>
+        <w:rPr>
+          <w:sz w:val="28"/>
+          <w:szCs w:val="28"/>
+          <w:lang w:val="en-GB"/>
+        </w:rPr>
+        <w:t>- Some films and pictures will also</w:t>
+      </w:r>
+      <w:r>
+        <w:rPr>
+          <w:sz w:val="28"/>
+          <w:szCs w:val="28"/>
+          <w:lang w:val="en-GB"/>
+        </w:rPr>
+        <w:t xml:space="preserve"> </w:t>
+      </w:r>
+      <w:r>
+        <w:rPr>
+          <w:sz w:val="28"/>
+          <w:szCs w:val="28"/>
+          <w:lang w:val="en-GB"/>
+        </w:rPr>
+        <w:t>be posted on ITTC’s own</w:t>
+      </w:r>
+      <w:r>
+        <w:rPr>
+          <w:sz w:val="28"/>
+          <w:szCs w:val="28"/>
+          <w:lang w:val="en-GB"/>
+        </w:rPr>
+        <w:t xml:space="preserve"> </w:t>
+      </w:r>
+      <w:r>
+        <w:rPr>
+          <w:sz w:val="28"/>
+          <w:szCs w:val="28"/>
+          <w:lang w:val="en-GB"/>
+        </w:rPr>
+        <w:t>social</w:t>
+      </w:r>
+      <w:r>
+        <w:rPr>
+          <w:sz w:val="28"/>
+          <w:szCs w:val="28"/>
+          <w:lang w:val="en-GB"/>
+        </w:rPr>
+        <w:t xml:space="preserve"> media</w:t>
+      </w:r>
+      <w:r>
+        <w:rPr>
+          <w:sz w:val="28"/>
+          <w:szCs w:val="28"/>
+          <w:lang w:val="en-GB"/>
+        </w:rPr>
+        <w:t xml:space="preserve"> </w:t>
+      </w:r>
+      <w:r>
+        <w:rPr>
+          <w:sz w:val="28"/>
+          <w:szCs w:val="28"/>
+          <w:lang w:val="en-GB"/>
+        </w:rPr>
+        <w:t>accounts and on ITTCamp.com.</w:t>
+      </w:r>
+    </w:p>
+    <w:p>
+      <w:pPr>
+        <w:spacing w:line="360" w:lineRule="auto"/>
+        <w:rPr>
+          <w:sz w:val="36"/>
+          <w:szCs w:val="36"/>
+          <w:lang w:val="en-GB"/>
+        </w:rPr>
+      </w:pPr>
+      <w:bookmarkStart w:id="0" w:name="_GoBack"/>
+      <w:bookmarkEnd w:id="0"/>
+    </w:p>
+    <w:p>
+      <w:pPr>
+        <w:spacing w:line="360" w:lineRule="auto"/>
+        <w:rPr>
+          <w:sz w:val="36"/>
+          <w:szCs w:val="36"/>
+          <w:lang w:val="en-GB"/>
+        </w:rPr>
+      </w:pPr>
+      <w:r>
+        <w:rPr>
+          <w:sz w:val="36"/>
+          <w:szCs w:val="36"/>
+          <w:lang w:val="en-GB"/>
+        </w:rPr>
+        <w:lastRenderedPageBreak/>
+        <w:t>Some feedback to us:</w:t>
+      </w:r>
     </w:p>
     <w:p>
       <w:pPr>
@@ -1839,46 +1758,45 @@
         <w:rPr>
           <w:b/>
           <w:bCs/>
-          <w:sz w:val="28"/>
-          <w:szCs w:val="28"/>
-          <w:lang w:val="en-GB"/>
-        </w:rPr>
-        <w:t xml:space="preserve">What do you think about our </w:t>
-      </w:r>
-      <w:r>
-        <w:rPr>
-          <w:b/>
-          <w:bCs/>
-          <w:sz w:val="28"/>
-          <w:szCs w:val="28"/>
-          <w:lang w:val="en-GB"/>
-        </w:rPr>
-        <w:t>progra</w:t>
-      </w:r>
-      <w:r>
-        <w:rPr>
-          <w:b/>
-          <w:bCs/>
-          <w:sz w:val="28"/>
-          <w:szCs w:val="28"/>
-          <w:lang w:val="en-GB"/>
-        </w:rPr>
-        <w:t>m</w:t>
-      </w:r>
-      <w:r>
-        <w:rPr>
-          <w:b/>
-          <w:bCs/>
-          <w:sz w:val="28"/>
-          <w:szCs w:val="28"/>
-          <w:lang w:val="en-GB"/>
-        </w:rPr>
-        <w:t xml:space="preserve">? </w:t>
+          <w:i/>
+          <w:iCs/>
+          <w:sz w:val="28"/>
+          <w:szCs w:val="28"/>
+          <w:lang w:val="en-GB"/>
+        </w:rPr>
+        <w:t xml:space="preserve">How did you find out about </w:t>
+      </w:r>
+      <w:proofErr w:type="spellStart"/>
+      <w:r>
+        <w:rPr>
+          <w:b/>
+          <w:bCs/>
+          <w:i/>
+          <w:iCs/>
+          <w:sz w:val="28"/>
+          <w:szCs w:val="28"/>
+          <w:lang w:val="en-GB"/>
+        </w:rPr>
+        <w:t>ITTC</w:t>
+      </w:r>
+      <w:proofErr w:type="spellEnd"/>
+      <w:r>
+        <w:rPr>
+          <w:b/>
+          <w:bCs/>
+          <w:i/>
+          <w:iCs/>
+          <w:sz w:val="28"/>
+          <w:szCs w:val="28"/>
+          <w:lang w:val="en-GB"/>
+        </w:rPr>
+        <w:t>:</w:t>
       </w:r>
     </w:p>
     <w:p>
       <w:pPr>
         <w:pStyle w:val="Listeavsnitt"/>
+        <w:spacing w:line="360" w:lineRule="auto"/>
         <w:rPr>
           <w:b/>
           <w:bCs/>
@@ -1912,34 +1830,45 @@
           <w:szCs w:val="28"/>
           <w:lang w:val="en-GB"/>
         </w:rPr>
-        <w:t>Any</w:t>
-      </w:r>
-      <w:r>
-        <w:rPr>
-          <w:b/>
-          <w:bCs/>
-          <w:sz w:val="28"/>
-          <w:szCs w:val="28"/>
-          <w:lang w:val="en-GB"/>
-        </w:rPr>
-        <w:t xml:space="preserve"> other</w:t>
-      </w:r>
-      <w:r>
-        <w:rPr>
-          <w:b/>
-          <w:bCs/>
-          <w:sz w:val="28"/>
-          <w:szCs w:val="28"/>
-          <w:lang w:val="en-GB"/>
-        </w:rPr>
-        <w:t xml:space="preserve"> feedback?</w:t>
+        <w:t xml:space="preserve">What do you think about our </w:t>
+      </w:r>
+      <w:r>
+        <w:rPr>
+          <w:b/>
+          <w:bCs/>
+          <w:sz w:val="28"/>
+          <w:szCs w:val="28"/>
+          <w:lang w:val="en-GB"/>
+        </w:rPr>
+        <w:t>progra</w:t>
+      </w:r>
+      <w:r>
+        <w:rPr>
+          <w:b/>
+          <w:bCs/>
+          <w:sz w:val="28"/>
+          <w:szCs w:val="28"/>
+          <w:lang w:val="en-GB"/>
+        </w:rPr>
+        <w:t>m</w:t>
+      </w:r>
+      <w:r>
+        <w:rPr>
+          <w:b/>
+          <w:bCs/>
+          <w:sz w:val="28"/>
+          <w:szCs w:val="28"/>
+          <w:lang w:val="en-GB"/>
+        </w:rPr>
+        <w:t xml:space="preserve">? </w:t>
       </w:r>
     </w:p>
     <w:p>
       <w:pPr>
         <w:pStyle w:val="Listeavsnitt"/>
-        <w:spacing w:line="360" w:lineRule="auto"/>
-        <w:rPr>
+        <w:rPr>
+          <w:b/>
+          <w:bCs/>
           <w:sz w:val="28"/>
           <w:szCs w:val="28"/>
           <w:lang w:val="en-GB"/>
@@ -1957,6 +1886,64 @@
         <w:rPr>
           <w:b/>
           <w:bCs/>
+          <w:sz w:val="28"/>
+          <w:szCs w:val="28"/>
+          <w:lang w:val="en-GB"/>
+        </w:rPr>
+      </w:pPr>
+      <w:r>
+        <w:rPr>
+          <w:b/>
+          <w:bCs/>
+          <w:sz w:val="28"/>
+          <w:szCs w:val="28"/>
+          <w:lang w:val="en-GB"/>
+        </w:rPr>
+        <w:t>Any</w:t>
+      </w:r>
+      <w:r>
+        <w:rPr>
+          <w:b/>
+          <w:bCs/>
+          <w:sz w:val="28"/>
+          <w:szCs w:val="28"/>
+          <w:lang w:val="en-GB"/>
+        </w:rPr>
+        <w:t xml:space="preserve"> other</w:t>
+      </w:r>
+      <w:r>
+        <w:rPr>
+          <w:b/>
+          <w:bCs/>
+          <w:sz w:val="28"/>
+          <w:szCs w:val="28"/>
+          <w:lang w:val="en-GB"/>
+        </w:rPr>
+        <w:t xml:space="preserve"> feedback?</w:t>
+      </w:r>
+    </w:p>
+    <w:p>
+      <w:pPr>
+        <w:pStyle w:val="Listeavsnitt"/>
+        <w:spacing w:line="360" w:lineRule="auto"/>
+        <w:rPr>
+          <w:sz w:val="28"/>
+          <w:szCs w:val="28"/>
+          <w:lang w:val="en-GB"/>
+        </w:rPr>
+      </w:pPr>
+    </w:p>
+    <w:p>
+      <w:pPr>
+        <w:pStyle w:val="Listeavsnitt"/>
+        <w:numPr>
+          <w:ilvl w:val="0"/>
+          <w:numId w:val="2"/>
+        </w:numPr>
+        <w:spacing w:line="360" w:lineRule="auto"/>
+        <w:rPr>
+          <w:b/>
+          <w:bCs/>
           <w:i/>
           <w:iCs/>
           <w:sz w:val="28"/>
@@ -2545,8 +2532,6 @@
           <w:lang w:val="en-US"/>
         </w:rPr>
       </w:pPr>
-      <w:bookmarkStart w:id="0" w:name="_GoBack"/>
-      <w:bookmarkEnd w:id="0"/>
     </w:p>
     <w:sectPr>
       <w:footerReference w:type="even" r:id="rId10"/>
@@ -3873,7 +3858,7 @@
 </file>
 
 <file path=customXml/itemProps1.xml><?xml version="1.0" encoding="utf-8"?>
-<ds:datastoreItem xmlns:ds="http://schemas.openxmlformats.org/officeDocument/2006/customXml" ds:itemID="{BA31541F-EBB7-E144-AA1B-A5EAD54CE58B}">
+<ds:datastoreItem xmlns:ds="http://schemas.openxmlformats.org/officeDocument/2006/customXml" ds:itemID="{34B71643-616F-764A-91FD-331B3E3DEB38}">
   <ds:schemaRefs>
     <ds:schemaRef ds:uri="http://schemas.openxmlformats.org/officeDocument/2006/bibliography"/>
   </ds:schemaRefs>

</xml_diff>

<commit_message>
It should now be possible to zoom in when clicking pictures
</commit_message>
<xml_diff>
--- a/src/Assets/ApplicationITTCAMP.docx
+++ b/src/Assets/ApplicationITTCAMP.docx
@@ -509,6 +509,16 @@
           <w:sz w:val="28"/>
           <w:szCs w:val="28"/>
           <w:u w:val="single"/>
+          <w:lang w:val="en-GB"/>
+        </w:rPr>
+      </w:pPr>
+    </w:p>
+    <w:p>
+      <w:pPr>
+        <w:spacing w:line="360" w:lineRule="auto"/>
+        <w:rPr>
+          <w:sz w:val="36"/>
+          <w:szCs w:val="36"/>
           <w:lang w:val="en-GB"/>
         </w:rPr>
       </w:pPr>
@@ -880,7 +890,33 @@
           <w:u w:val="single"/>
           <w:lang w:val="en-GB"/>
         </w:rPr>
-        <w:t>Will any companions join you</w:t>
+        <w:t xml:space="preserve">Will any </w:t>
+      </w:r>
+      <w:r>
+        <w:rPr>
+          <w:b/>
+          <w:bCs/>
+          <w:i/>
+          <w:iCs/>
+          <w:sz w:val="28"/>
+          <w:szCs w:val="28"/>
+          <w:u w:val="single"/>
+          <w:lang w:val="en-GB"/>
+        </w:rPr>
+        <w:t xml:space="preserve">Parents or other </w:t>
+      </w:r>
+      <w:r>
+        <w:rPr>
+          <w:b/>
+          <w:bCs/>
+          <w:i/>
+          <w:iCs/>
+          <w:sz w:val="28"/>
+          <w:szCs w:val="28"/>
+          <w:u w:val="single"/>
+          <w:lang w:val="en-GB"/>
+        </w:rPr>
+        <w:t xml:space="preserve"> join you</w:t>
       </w:r>
       <w:r>
         <w:rPr>
@@ -1006,7 +1042,6 @@
           <w:szCs w:val="36"/>
           <w:lang w:val="en-GB"/>
         </w:rPr>
-        <w:lastRenderedPageBreak/>
         <w:t xml:space="preserve">Information about </w:t>
       </w:r>
       <w:r>
@@ -1237,6 +1272,30 @@
     <w:p>
       <w:pPr>
         <w:pStyle w:val="Listeavsnitt"/>
+        <w:spacing w:line="360" w:lineRule="auto"/>
+        <w:ind w:left="360"/>
+        <w:rPr>
+          <w:sz w:val="28"/>
+          <w:szCs w:val="28"/>
+          <w:lang w:val="en-GB"/>
+        </w:rPr>
+      </w:pPr>
+    </w:p>
+    <w:p>
+      <w:pPr>
+        <w:pStyle w:val="Listeavsnitt"/>
+        <w:spacing w:line="360" w:lineRule="auto"/>
+        <w:ind w:left="360"/>
+        <w:rPr>
+          <w:sz w:val="28"/>
+          <w:szCs w:val="28"/>
+          <w:lang w:val="en-GB"/>
+        </w:rPr>
+      </w:pPr>
+    </w:p>
+    <w:p>
+      <w:pPr>
+        <w:pStyle w:val="Listeavsnitt"/>
         <w:numPr>
           <w:ilvl w:val="0"/>
           <w:numId w:val="2"/>
@@ -1317,6 +1376,23 @@
     <w:p>
       <w:pPr>
         <w:pStyle w:val="Listeavsnitt"/>
+        <w:spacing w:line="360" w:lineRule="auto"/>
+        <w:ind w:left="360"/>
+        <w:rPr>
+          <w:b/>
+          <w:bCs/>
+          <w:i/>
+          <w:iCs/>
+          <w:sz w:val="28"/>
+          <w:szCs w:val="28"/>
+          <w:u w:val="single"/>
+          <w:lang w:val="en-GB"/>
+        </w:rPr>
+      </w:pPr>
+    </w:p>
+    <w:p>
+      <w:pPr>
+        <w:pStyle w:val="Listeavsnitt"/>
         <w:numPr>
           <w:ilvl w:val="0"/>
           <w:numId w:val="2"/>
@@ -1374,67 +1450,227 @@
     <w:p>
       <w:pPr>
         <w:pStyle w:val="Listeavsnitt"/>
+        <w:spacing w:line="360" w:lineRule="auto"/>
+        <w:ind w:left="360"/>
+        <w:rPr>
+          <w:i/>
+          <w:iCs/>
+          <w:sz w:val="28"/>
+          <w:szCs w:val="28"/>
+          <w:u w:val="single"/>
+          <w:lang w:val="en-GB"/>
+        </w:rPr>
+      </w:pPr>
+      <w:bookmarkStart w:id="0" w:name="_GoBack"/>
+      <w:bookmarkEnd w:id="0"/>
+    </w:p>
+    <w:p>
+      <w:pPr>
+        <w:pStyle w:val="Listeavsnitt"/>
         <w:numPr>
           <w:ilvl w:val="0"/>
           <w:numId w:val="2"/>
         </w:numPr>
         <w:spacing w:line="360" w:lineRule="auto"/>
         <w:rPr>
-          <w:sz w:val="28"/>
-          <w:szCs w:val="28"/>
-          <w:lang w:val="en-GB"/>
-        </w:rPr>
-      </w:pPr>
-      <w:r>
-        <w:rPr>
-          <w:b/>
-          <w:bCs/>
-          <w:i/>
-          <w:iCs/>
-          <w:sz w:val="28"/>
-          <w:szCs w:val="28"/>
-          <w:u w:val="single"/>
-          <w:lang w:val="en-GB"/>
-        </w:rPr>
-        <w:t>What do you want to improve during the camp?</w:t>
-      </w:r>
-      <w:r>
-        <w:rPr>
-          <w:b/>
-          <w:bCs/>
-          <w:i/>
-          <w:iCs/>
-          <w:sz w:val="28"/>
-          <w:szCs w:val="28"/>
-          <w:u w:val="single"/>
+          <w:i/>
+          <w:iCs/>
+          <w:sz w:val="28"/>
+          <w:szCs w:val="28"/>
+          <w:u w:val="single"/>
+          <w:lang w:val="en-GB"/>
+        </w:rPr>
+      </w:pPr>
+      <w:r>
+        <w:rPr>
+          <w:b/>
+          <w:bCs/>
+          <w:i/>
+          <w:iCs/>
+          <w:sz w:val="28"/>
+          <w:szCs w:val="28"/>
+          <w:u w:val="single"/>
+          <w:lang w:val="en-GB"/>
+        </w:rPr>
+        <w:t>What</w:t>
+      </w:r>
+      <w:r>
+        <w:rPr>
+          <w:b/>
+          <w:bCs/>
+          <w:i/>
+          <w:iCs/>
+          <w:sz w:val="28"/>
+          <w:szCs w:val="28"/>
+          <w:u w:val="single"/>
+          <w:lang w:val="en-GB"/>
+        </w:rPr>
+        <w:t xml:space="preserve"> do</w:t>
+      </w:r>
+      <w:r>
+        <w:rPr>
+          <w:b/>
+          <w:bCs/>
+          <w:i/>
+          <w:iCs/>
+          <w:sz w:val="28"/>
+          <w:szCs w:val="28"/>
+          <w:u w:val="single"/>
+          <w:lang w:val="en-GB"/>
+        </w:rPr>
+        <w:t xml:space="preserve"> you want to improve</w:t>
+      </w:r>
+      <w:r>
+        <w:rPr>
+          <w:b/>
+          <w:bCs/>
+          <w:i/>
+          <w:iCs/>
+          <w:sz w:val="28"/>
+          <w:szCs w:val="28"/>
+          <w:u w:val="single"/>
+          <w:lang w:val="en-GB"/>
+        </w:rPr>
+        <w:t xml:space="preserve"> during the camp</w:t>
+      </w:r>
+      <w:r>
+        <w:rPr>
+          <w:b/>
+          <w:bCs/>
+          <w:i/>
+          <w:iCs/>
+          <w:sz w:val="28"/>
+          <w:szCs w:val="28"/>
+          <w:u w:val="single"/>
+          <w:lang w:val="en-GB"/>
+        </w:rPr>
+        <w:t>?</w:t>
+      </w:r>
+    </w:p>
+    <w:p>
+      <w:pPr>
+        <w:spacing w:line="360" w:lineRule="auto"/>
+        <w:rPr>
+          <w:sz w:val="28"/>
+          <w:szCs w:val="28"/>
+          <w:lang w:val="en-GB"/>
+        </w:rPr>
+      </w:pPr>
+    </w:p>
+    <w:p>
+      <w:pPr>
+        <w:spacing w:line="360" w:lineRule="auto"/>
+        <w:rPr>
+          <w:sz w:val="28"/>
+          <w:szCs w:val="28"/>
+          <w:lang w:val="en-GB"/>
+        </w:rPr>
+      </w:pPr>
+      <w:r>
+        <w:rPr>
+          <w:i/>
+          <w:iCs/>
+          <w:sz w:val="28"/>
+          <w:szCs w:val="28"/>
+          <w:u w:val="single"/>
+          <w:lang w:val="en-GB"/>
+        </w:rPr>
+        <w:br/>
+      </w:r>
+    </w:p>
+    <w:p>
+      <w:pPr>
+        <w:spacing w:line="360" w:lineRule="auto"/>
+        <w:rPr>
+          <w:b/>
+          <w:bCs/>
+          <w:sz w:val="28"/>
+          <w:szCs w:val="28"/>
+          <w:lang w:val="en-GB"/>
+        </w:rPr>
+      </w:pPr>
+    </w:p>
+    <w:p>
+      <w:pPr>
+        <w:spacing w:line="360" w:lineRule="auto"/>
+        <w:rPr>
+          <w:b/>
+          <w:bCs/>
+          <w:sz w:val="28"/>
+          <w:szCs w:val="28"/>
+          <w:lang w:val="en-GB"/>
+        </w:rPr>
+      </w:pPr>
+    </w:p>
+    <w:p>
+      <w:pPr>
+        <w:spacing w:line="360" w:lineRule="auto"/>
+        <w:rPr>
+          <w:b/>
+          <w:bCs/>
+          <w:sz w:val="28"/>
+          <w:szCs w:val="28"/>
+          <w:lang w:val="en-GB"/>
+        </w:rPr>
+      </w:pPr>
+    </w:p>
+    <w:p>
+      <w:pPr>
+        <w:spacing w:line="360" w:lineRule="auto"/>
+        <w:rPr>
+          <w:b/>
+          <w:bCs/>
+          <w:sz w:val="28"/>
+          <w:szCs w:val="28"/>
+          <w:lang w:val="en-GB"/>
+        </w:rPr>
+      </w:pPr>
+    </w:p>
+    <w:p>
+      <w:pPr>
+        <w:spacing w:line="360" w:lineRule="auto"/>
+        <w:rPr>
+          <w:b/>
+          <w:bCs/>
+          <w:sz w:val="28"/>
+          <w:szCs w:val="28"/>
+          <w:lang w:val="en-GB"/>
+        </w:rPr>
+      </w:pPr>
+    </w:p>
+    <w:p>
+      <w:pPr>
+        <w:spacing w:line="360" w:lineRule="auto"/>
+        <w:rPr>
+          <w:sz w:val="36"/>
+          <w:szCs w:val="36"/>
+          <w:lang w:val="en-GB"/>
+        </w:rPr>
+      </w:pPr>
+      <w:r>
+        <w:rPr>
+          <w:sz w:val="36"/>
+          <w:szCs w:val="36"/>
+          <w:lang w:val="en-GB"/>
+        </w:rPr>
+        <w:t>Information about you</w:t>
+      </w:r>
+      <w:r>
+        <w:rPr>
+          <w:sz w:val="36"/>
+          <w:szCs w:val="36"/>
+          <w:lang w:val="en-GB"/>
+        </w:rPr>
+        <w:t>r parent(s) (If you’re under 18)</w:t>
+      </w:r>
+      <w:r>
+        <w:rPr>
+          <w:sz w:val="36"/>
+          <w:szCs w:val="36"/>
           <w:lang w:val="en-GB"/>
         </w:rPr>
         <w:t>:</w:t>
       </w:r>
-    </w:p>
-    <w:p>
-      <w:pPr>
-        <w:spacing w:line="360" w:lineRule="auto"/>
-        <w:rPr>
-          <w:sz w:val="28"/>
-          <w:szCs w:val="28"/>
-          <w:lang w:val="en-GB"/>
-        </w:rPr>
-      </w:pPr>
-    </w:p>
-    <w:p>
-      <w:pPr>
-        <w:rPr>
-          <w:b/>
-          <w:bCs/>
-          <w:i/>
-          <w:iCs/>
-          <w:sz w:val="28"/>
-          <w:szCs w:val="28"/>
-          <w:u w:val="single"/>
-          <w:lang w:val="en-GB"/>
-        </w:rPr>
-      </w:pPr>
     </w:p>
     <w:p>
       <w:pPr>
@@ -1445,101 +1681,153 @@
         </w:numPr>
         <w:spacing w:line="360" w:lineRule="auto"/>
         <w:rPr>
-          <w:i/>
-          <w:iCs/>
-          <w:sz w:val="28"/>
-          <w:szCs w:val="28"/>
-          <w:u w:val="single"/>
-          <w:lang w:val="en-GB"/>
-        </w:rPr>
-      </w:pPr>
-      <w:r>
-        <w:rPr>
-          <w:b/>
-          <w:bCs/>
-          <w:i/>
-          <w:iCs/>
-          <w:sz w:val="28"/>
-          <w:szCs w:val="28"/>
-          <w:u w:val="single"/>
-          <w:lang w:val="en-GB"/>
-        </w:rPr>
-        <w:t>What</w:t>
-      </w:r>
-      <w:r>
-        <w:rPr>
-          <w:b/>
-          <w:bCs/>
-          <w:i/>
-          <w:iCs/>
-          <w:sz w:val="28"/>
-          <w:szCs w:val="28"/>
-          <w:u w:val="single"/>
-          <w:lang w:val="en-GB"/>
-        </w:rPr>
-        <w:t xml:space="preserve"> do</w:t>
-      </w:r>
-      <w:r>
-        <w:rPr>
-          <w:b/>
-          <w:bCs/>
-          <w:i/>
-          <w:iCs/>
-          <w:sz w:val="28"/>
-          <w:szCs w:val="28"/>
-          <w:u w:val="single"/>
-          <w:lang w:val="en-GB"/>
-        </w:rPr>
-        <w:t xml:space="preserve"> you want to improve</w:t>
-      </w:r>
-      <w:r>
-        <w:rPr>
-          <w:b/>
-          <w:bCs/>
-          <w:i/>
-          <w:iCs/>
-          <w:sz w:val="28"/>
-          <w:szCs w:val="28"/>
-          <w:u w:val="single"/>
-          <w:lang w:val="en-GB"/>
-        </w:rPr>
-        <w:t xml:space="preserve"> during the camp</w:t>
-      </w:r>
-      <w:r>
-        <w:rPr>
-          <w:b/>
-          <w:bCs/>
-          <w:i/>
-          <w:iCs/>
-          <w:sz w:val="28"/>
-          <w:szCs w:val="28"/>
-          <w:u w:val="single"/>
-          <w:lang w:val="en-GB"/>
-        </w:rPr>
-        <w:t>?</w:t>
-      </w:r>
-    </w:p>
-    <w:p>
-      <w:pPr>
-        <w:spacing w:line="360" w:lineRule="auto"/>
-        <w:rPr>
-          <w:sz w:val="28"/>
-          <w:szCs w:val="28"/>
-          <w:lang w:val="en-GB"/>
-        </w:rPr>
-      </w:pPr>
-    </w:p>
-    <w:p>
-      <w:pPr>
-        <w:pStyle w:val="Listeavsnitt"/>
-        <w:rPr>
-          <w:b/>
-          <w:bCs/>
-          <w:i/>
-          <w:iCs/>
-          <w:sz w:val="28"/>
-          <w:szCs w:val="28"/>
-          <w:u w:val="single"/>
+          <w:b/>
+          <w:bCs/>
+          <w:i/>
+          <w:iCs/>
+          <w:sz w:val="28"/>
+          <w:szCs w:val="28"/>
+          <w:u w:val="single"/>
+          <w:lang w:val="en-GB"/>
+        </w:rPr>
+      </w:pPr>
+      <w:r>
+        <w:rPr>
+          <w:b/>
+          <w:bCs/>
+          <w:i/>
+          <w:iCs/>
+          <w:sz w:val="28"/>
+          <w:szCs w:val="28"/>
+          <w:u w:val="single"/>
+          <w:lang w:val="en-GB"/>
+        </w:rPr>
+        <w:t>Par</w:t>
+      </w:r>
+      <w:r>
+        <w:rPr>
+          <w:b/>
+          <w:bCs/>
+          <w:i/>
+          <w:iCs/>
+          <w:sz w:val="28"/>
+          <w:szCs w:val="28"/>
+          <w:u w:val="single"/>
+          <w:lang w:val="en-GB"/>
+        </w:rPr>
+        <w:t>ent 1</w:t>
+      </w:r>
+    </w:p>
+    <w:p>
+      <w:pPr>
+        <w:pStyle w:val="Listeavsnitt"/>
+        <w:spacing w:line="360" w:lineRule="auto"/>
+        <w:rPr>
+          <w:b/>
+          <w:bCs/>
+          <w:sz w:val="28"/>
+          <w:szCs w:val="28"/>
+          <w:lang w:val="en-GB"/>
+        </w:rPr>
+      </w:pPr>
+      <w:r>
+        <w:rPr>
+          <w:b/>
+          <w:bCs/>
+          <w:sz w:val="28"/>
+          <w:szCs w:val="28"/>
+          <w:lang w:val="en-GB"/>
+        </w:rPr>
+        <w:t>name:</w:t>
+      </w:r>
+    </w:p>
+    <w:p>
+      <w:pPr>
+        <w:pStyle w:val="Listeavsnitt"/>
+        <w:spacing w:line="360" w:lineRule="auto"/>
+        <w:rPr>
+          <w:b/>
+          <w:bCs/>
+          <w:sz w:val="28"/>
+          <w:szCs w:val="28"/>
+          <w:lang w:val="en-GB"/>
+        </w:rPr>
+      </w:pPr>
+      <w:proofErr w:type="spellStart"/>
+      <w:r>
+        <w:rPr>
+          <w:b/>
+          <w:bCs/>
+          <w:sz w:val="28"/>
+          <w:szCs w:val="28"/>
+          <w:lang w:val="en-GB"/>
+        </w:rPr>
+        <w:t>T</w:t>
+      </w:r>
+      <w:r>
+        <w:rPr>
+          <w:b/>
+          <w:bCs/>
+          <w:sz w:val="28"/>
+          <w:szCs w:val="28"/>
+          <w:lang w:val="en-GB"/>
+        </w:rPr>
+        <w:t>LF</w:t>
+      </w:r>
+      <w:proofErr w:type="spellEnd"/>
+      <w:r>
+        <w:rPr>
+          <w:b/>
+          <w:bCs/>
+          <w:sz w:val="28"/>
+          <w:szCs w:val="28"/>
+          <w:lang w:val="en-GB"/>
+        </w:rPr>
+        <w:t>.</w:t>
+      </w:r>
+      <w:r>
+        <w:rPr>
+          <w:b/>
+          <w:bCs/>
+          <w:sz w:val="28"/>
+          <w:szCs w:val="28"/>
+          <w:lang w:val="en-GB"/>
+        </w:rPr>
+        <w:t>:</w:t>
+      </w:r>
+    </w:p>
+    <w:p>
+      <w:pPr>
+        <w:pStyle w:val="Listeavsnitt"/>
+        <w:spacing w:line="360" w:lineRule="auto"/>
+        <w:rPr>
+          <w:b/>
+          <w:bCs/>
+          <w:sz w:val="28"/>
+          <w:szCs w:val="28"/>
+          <w:lang w:val="en-GB"/>
+        </w:rPr>
+      </w:pPr>
+      <w:r>
+        <w:rPr>
+          <w:b/>
+          <w:bCs/>
+          <w:sz w:val="28"/>
+          <w:szCs w:val="28"/>
+          <w:lang w:val="en-GB"/>
+        </w:rPr>
+        <w:t>Email:</w:t>
+      </w:r>
+    </w:p>
+    <w:p>
+      <w:pPr>
+        <w:pStyle w:val="Listeavsnitt"/>
+        <w:spacing w:line="360" w:lineRule="auto"/>
+        <w:rPr>
+          <w:b/>
+          <w:bCs/>
+          <w:sz w:val="28"/>
+          <w:szCs w:val="28"/>
           <w:lang w:val="en-GB"/>
         </w:rPr>
       </w:pPr>
@@ -1553,107 +1841,182 @@
         </w:numPr>
         <w:spacing w:line="360" w:lineRule="auto"/>
         <w:rPr>
-          <w:sz w:val="28"/>
-          <w:szCs w:val="28"/>
-          <w:lang w:val="en-GB"/>
-        </w:rPr>
-      </w:pPr>
-      <w:r>
-        <w:rPr>
-          <w:b/>
-          <w:bCs/>
-          <w:i/>
-          <w:iCs/>
-          <w:sz w:val="28"/>
-          <w:szCs w:val="28"/>
-          <w:u w:val="single"/>
-          <w:lang w:val="en-GB"/>
-        </w:rPr>
-        <w:t>Any problems sleeping away from home? Yes/no:</w:t>
-      </w:r>
-      <w:r>
-        <w:rPr>
-          <w:i/>
-          <w:iCs/>
-          <w:sz w:val="28"/>
-          <w:szCs w:val="28"/>
-          <w:u w:val="single"/>
-          <w:lang w:val="en-GB"/>
-        </w:rPr>
-        <w:br/>
-      </w:r>
-    </w:p>
-    <w:p>
-      <w:pPr>
-        <w:spacing w:line="360" w:lineRule="auto"/>
-        <w:rPr>
-          <w:b/>
-          <w:bCs/>
-          <w:sz w:val="28"/>
-          <w:szCs w:val="28"/>
-          <w:lang w:val="en-GB"/>
-        </w:rPr>
-      </w:pPr>
-    </w:p>
-    <w:p>
-      <w:pPr>
-        <w:spacing w:line="360" w:lineRule="auto"/>
-        <w:rPr>
-          <w:b/>
-          <w:bCs/>
-          <w:sz w:val="28"/>
-          <w:szCs w:val="28"/>
-          <w:lang w:val="en-GB"/>
-        </w:rPr>
-      </w:pPr>
-    </w:p>
-    <w:p>
-      <w:pPr>
-        <w:spacing w:line="360" w:lineRule="auto"/>
-        <w:rPr>
-          <w:b/>
-          <w:bCs/>
-          <w:sz w:val="28"/>
-          <w:szCs w:val="28"/>
-          <w:lang w:val="en-GB"/>
-        </w:rPr>
-      </w:pPr>
-    </w:p>
-    <w:p>
-      <w:pPr>
-        <w:spacing w:line="360" w:lineRule="auto"/>
-        <w:rPr>
-          <w:b/>
-          <w:bCs/>
-          <w:sz w:val="28"/>
-          <w:szCs w:val="28"/>
-          <w:lang w:val="en-GB"/>
-        </w:rPr>
-      </w:pPr>
-    </w:p>
-    <w:p>
-      <w:pPr>
-        <w:spacing w:line="360" w:lineRule="auto"/>
-        <w:rPr>
-          <w:b/>
-          <w:bCs/>
-          <w:sz w:val="28"/>
-          <w:szCs w:val="28"/>
-          <w:lang w:val="en-GB"/>
-        </w:rPr>
-      </w:pPr>
-    </w:p>
-    <w:p>
-      <w:pPr>
-        <w:spacing w:line="360" w:lineRule="auto"/>
-        <w:rPr>
-          <w:b/>
-          <w:bCs/>
-          <w:sz w:val="28"/>
-          <w:szCs w:val="28"/>
-          <w:lang w:val="en-GB"/>
-        </w:rPr>
-      </w:pPr>
+          <w:b/>
+          <w:bCs/>
+          <w:i/>
+          <w:iCs/>
+          <w:sz w:val="28"/>
+          <w:szCs w:val="28"/>
+          <w:u w:val="single"/>
+          <w:lang w:val="en-GB"/>
+        </w:rPr>
+      </w:pPr>
+      <w:r>
+        <w:rPr>
+          <w:b/>
+          <w:bCs/>
+          <w:i/>
+          <w:iCs/>
+          <w:sz w:val="28"/>
+          <w:szCs w:val="28"/>
+          <w:u w:val="single"/>
+          <w:lang w:val="en-GB"/>
+        </w:rPr>
+        <w:t>(</w:t>
+      </w:r>
+      <w:r>
+        <w:rPr>
+          <w:b/>
+          <w:bCs/>
+          <w:i/>
+          <w:iCs/>
+          <w:sz w:val="28"/>
+          <w:szCs w:val="28"/>
+          <w:u w:val="single"/>
+          <w:lang w:val="en-GB"/>
+        </w:rPr>
+        <w:t>Par</w:t>
+      </w:r>
+      <w:r>
+        <w:rPr>
+          <w:b/>
+          <w:bCs/>
+          <w:i/>
+          <w:iCs/>
+          <w:sz w:val="28"/>
+          <w:szCs w:val="28"/>
+          <w:u w:val="single"/>
+          <w:lang w:val="en-GB"/>
+        </w:rPr>
+        <w:t xml:space="preserve">ent </w:t>
+      </w:r>
+      <w:r>
+        <w:rPr>
+          <w:b/>
+          <w:bCs/>
+          <w:i/>
+          <w:iCs/>
+          <w:sz w:val="28"/>
+          <w:szCs w:val="28"/>
+          <w:u w:val="single"/>
+          <w:lang w:val="en-GB"/>
+        </w:rPr>
+        <w:t>2</w:t>
+      </w:r>
+      <w:r>
+        <w:rPr>
+          <w:b/>
+          <w:bCs/>
+          <w:i/>
+          <w:iCs/>
+          <w:sz w:val="28"/>
+          <w:szCs w:val="28"/>
+          <w:u w:val="single"/>
+          <w:lang w:val="en-GB"/>
+        </w:rPr>
+        <w:t>)</w:t>
+      </w:r>
+    </w:p>
+    <w:p>
+      <w:pPr>
+        <w:pStyle w:val="Listeavsnitt"/>
+        <w:spacing w:line="360" w:lineRule="auto"/>
+        <w:rPr>
+          <w:b/>
+          <w:bCs/>
+          <w:sz w:val="28"/>
+          <w:szCs w:val="28"/>
+          <w:lang w:val="en-GB"/>
+        </w:rPr>
+      </w:pPr>
+      <w:r>
+        <w:rPr>
+          <w:b/>
+          <w:bCs/>
+          <w:sz w:val="28"/>
+          <w:szCs w:val="28"/>
+          <w:lang w:val="en-GB"/>
+        </w:rPr>
+        <w:t>name:</w:t>
+      </w:r>
+    </w:p>
+    <w:p>
+      <w:pPr>
+        <w:pStyle w:val="Listeavsnitt"/>
+        <w:spacing w:line="360" w:lineRule="auto"/>
+        <w:rPr>
+          <w:b/>
+          <w:bCs/>
+          <w:sz w:val="28"/>
+          <w:szCs w:val="28"/>
+          <w:lang w:val="en-GB"/>
+        </w:rPr>
+      </w:pPr>
+      <w:proofErr w:type="spellStart"/>
+      <w:r>
+        <w:rPr>
+          <w:b/>
+          <w:bCs/>
+          <w:sz w:val="28"/>
+          <w:szCs w:val="28"/>
+          <w:lang w:val="en-GB"/>
+        </w:rPr>
+        <w:t>T</w:t>
+      </w:r>
+      <w:r>
+        <w:rPr>
+          <w:b/>
+          <w:bCs/>
+          <w:sz w:val="28"/>
+          <w:szCs w:val="28"/>
+          <w:lang w:val="en-GB"/>
+        </w:rPr>
+        <w:t>LF</w:t>
+      </w:r>
+      <w:proofErr w:type="spellEnd"/>
+      <w:r>
+        <w:rPr>
+          <w:b/>
+          <w:bCs/>
+          <w:sz w:val="28"/>
+          <w:szCs w:val="28"/>
+          <w:lang w:val="en-GB"/>
+        </w:rPr>
+        <w:t>.</w:t>
+      </w:r>
+      <w:r>
+        <w:rPr>
+          <w:b/>
+          <w:bCs/>
+          <w:sz w:val="28"/>
+          <w:szCs w:val="28"/>
+          <w:lang w:val="en-GB"/>
+        </w:rPr>
+        <w:t>:</w:t>
+      </w:r>
+    </w:p>
+    <w:p>
+      <w:pPr>
+        <w:pStyle w:val="Listeavsnitt"/>
+        <w:spacing w:line="360" w:lineRule="auto"/>
+        <w:rPr>
+          <w:b/>
+          <w:bCs/>
+          <w:sz w:val="28"/>
+          <w:szCs w:val="28"/>
+          <w:lang w:val="en-GB"/>
+        </w:rPr>
+      </w:pPr>
+      <w:r>
+        <w:rPr>
+          <w:b/>
+          <w:bCs/>
+          <w:sz w:val="28"/>
+          <w:szCs w:val="28"/>
+          <w:lang w:val="en-GB"/>
+        </w:rPr>
+        <w:t>Email:</w:t>
+      </w:r>
     </w:p>
     <w:p>
       <w:pPr>
@@ -1664,350 +2027,6 @@
           <w:lang w:val="en-GB"/>
         </w:rPr>
       </w:pPr>
-      <w:r>
-        <w:rPr>
-          <w:sz w:val="36"/>
-          <w:szCs w:val="36"/>
-          <w:lang w:val="en-GB"/>
-        </w:rPr>
-        <w:t>Information about you</w:t>
-      </w:r>
-      <w:r>
-        <w:rPr>
-          <w:sz w:val="36"/>
-          <w:szCs w:val="36"/>
-          <w:lang w:val="en-GB"/>
-        </w:rPr>
-        <w:t>r parent(s) (If you’re under 18)</w:t>
-      </w:r>
-      <w:r>
-        <w:rPr>
-          <w:sz w:val="36"/>
-          <w:szCs w:val="36"/>
-          <w:lang w:val="en-GB"/>
-        </w:rPr>
-        <w:t>:</w:t>
-      </w:r>
-    </w:p>
-    <w:p>
-      <w:pPr>
-        <w:pStyle w:val="Listeavsnitt"/>
-        <w:numPr>
-          <w:ilvl w:val="0"/>
-          <w:numId w:val="2"/>
-        </w:numPr>
-        <w:spacing w:line="360" w:lineRule="auto"/>
-        <w:rPr>
-          <w:b/>
-          <w:bCs/>
-          <w:i/>
-          <w:iCs/>
-          <w:sz w:val="28"/>
-          <w:szCs w:val="28"/>
-          <w:u w:val="single"/>
-          <w:lang w:val="en-GB"/>
-        </w:rPr>
-      </w:pPr>
-      <w:r>
-        <w:rPr>
-          <w:b/>
-          <w:bCs/>
-          <w:i/>
-          <w:iCs/>
-          <w:sz w:val="28"/>
-          <w:szCs w:val="28"/>
-          <w:u w:val="single"/>
-          <w:lang w:val="en-GB"/>
-        </w:rPr>
-        <w:t>Par</w:t>
-      </w:r>
-      <w:r>
-        <w:rPr>
-          <w:b/>
-          <w:bCs/>
-          <w:i/>
-          <w:iCs/>
-          <w:sz w:val="28"/>
-          <w:szCs w:val="28"/>
-          <w:u w:val="single"/>
-          <w:lang w:val="en-GB"/>
-        </w:rPr>
-        <w:t>ent 1</w:t>
-      </w:r>
-    </w:p>
-    <w:p>
-      <w:pPr>
-        <w:pStyle w:val="Listeavsnitt"/>
-        <w:spacing w:line="360" w:lineRule="auto"/>
-        <w:rPr>
-          <w:b/>
-          <w:bCs/>
-          <w:sz w:val="28"/>
-          <w:szCs w:val="28"/>
-          <w:lang w:val="en-GB"/>
-        </w:rPr>
-      </w:pPr>
-      <w:r>
-        <w:rPr>
-          <w:b/>
-          <w:bCs/>
-          <w:sz w:val="28"/>
-          <w:szCs w:val="28"/>
-          <w:lang w:val="en-GB"/>
-        </w:rPr>
-        <w:t>name:</w:t>
-      </w:r>
-    </w:p>
-    <w:p>
-      <w:pPr>
-        <w:pStyle w:val="Listeavsnitt"/>
-        <w:spacing w:line="360" w:lineRule="auto"/>
-        <w:rPr>
-          <w:b/>
-          <w:bCs/>
-          <w:sz w:val="28"/>
-          <w:szCs w:val="28"/>
-          <w:lang w:val="en-GB"/>
-        </w:rPr>
-      </w:pPr>
-      <w:proofErr w:type="spellStart"/>
-      <w:r>
-        <w:rPr>
-          <w:b/>
-          <w:bCs/>
-          <w:sz w:val="28"/>
-          <w:szCs w:val="28"/>
-          <w:lang w:val="en-GB"/>
-        </w:rPr>
-        <w:t>T</w:t>
-      </w:r>
-      <w:r>
-        <w:rPr>
-          <w:b/>
-          <w:bCs/>
-          <w:sz w:val="28"/>
-          <w:szCs w:val="28"/>
-          <w:lang w:val="en-GB"/>
-        </w:rPr>
-        <w:t>LF</w:t>
-      </w:r>
-      <w:proofErr w:type="spellEnd"/>
-      <w:r>
-        <w:rPr>
-          <w:b/>
-          <w:bCs/>
-          <w:sz w:val="28"/>
-          <w:szCs w:val="28"/>
-          <w:lang w:val="en-GB"/>
-        </w:rPr>
-        <w:t>.</w:t>
-      </w:r>
-      <w:r>
-        <w:rPr>
-          <w:b/>
-          <w:bCs/>
-          <w:sz w:val="28"/>
-          <w:szCs w:val="28"/>
-          <w:lang w:val="en-GB"/>
-        </w:rPr>
-        <w:t>:</w:t>
-      </w:r>
-    </w:p>
-    <w:p>
-      <w:pPr>
-        <w:pStyle w:val="Listeavsnitt"/>
-        <w:spacing w:line="360" w:lineRule="auto"/>
-        <w:rPr>
-          <w:b/>
-          <w:bCs/>
-          <w:sz w:val="28"/>
-          <w:szCs w:val="28"/>
-          <w:lang w:val="en-GB"/>
-        </w:rPr>
-      </w:pPr>
-      <w:r>
-        <w:rPr>
-          <w:b/>
-          <w:bCs/>
-          <w:sz w:val="28"/>
-          <w:szCs w:val="28"/>
-          <w:lang w:val="en-GB"/>
-        </w:rPr>
-        <w:t>Email:</w:t>
-      </w:r>
-    </w:p>
-    <w:p>
-      <w:pPr>
-        <w:pStyle w:val="Listeavsnitt"/>
-        <w:spacing w:line="360" w:lineRule="auto"/>
-        <w:rPr>
-          <w:b/>
-          <w:bCs/>
-          <w:sz w:val="28"/>
-          <w:szCs w:val="28"/>
-          <w:lang w:val="en-GB"/>
-        </w:rPr>
-      </w:pPr>
-    </w:p>
-    <w:p>
-      <w:pPr>
-        <w:pStyle w:val="Listeavsnitt"/>
-        <w:numPr>
-          <w:ilvl w:val="0"/>
-          <w:numId w:val="2"/>
-        </w:numPr>
-        <w:spacing w:line="360" w:lineRule="auto"/>
-        <w:rPr>
-          <w:b/>
-          <w:bCs/>
-          <w:i/>
-          <w:iCs/>
-          <w:sz w:val="28"/>
-          <w:szCs w:val="28"/>
-          <w:u w:val="single"/>
-          <w:lang w:val="en-GB"/>
-        </w:rPr>
-      </w:pPr>
-      <w:r>
-        <w:rPr>
-          <w:b/>
-          <w:bCs/>
-          <w:i/>
-          <w:iCs/>
-          <w:sz w:val="28"/>
-          <w:szCs w:val="28"/>
-          <w:u w:val="single"/>
-          <w:lang w:val="en-GB"/>
-        </w:rPr>
-        <w:t>Par</w:t>
-      </w:r>
-      <w:r>
-        <w:rPr>
-          <w:b/>
-          <w:bCs/>
-          <w:i/>
-          <w:iCs/>
-          <w:sz w:val="28"/>
-          <w:szCs w:val="28"/>
-          <w:u w:val="single"/>
-          <w:lang w:val="en-GB"/>
-        </w:rPr>
-        <w:t xml:space="preserve">ent </w:t>
-      </w:r>
-      <w:r>
-        <w:rPr>
-          <w:b/>
-          <w:bCs/>
-          <w:i/>
-          <w:iCs/>
-          <w:sz w:val="28"/>
-          <w:szCs w:val="28"/>
-          <w:u w:val="single"/>
-          <w:lang w:val="en-GB"/>
-        </w:rPr>
-        <w:t>2</w:t>
-      </w:r>
-    </w:p>
-    <w:p>
-      <w:pPr>
-        <w:pStyle w:val="Listeavsnitt"/>
-        <w:spacing w:line="360" w:lineRule="auto"/>
-        <w:rPr>
-          <w:b/>
-          <w:bCs/>
-          <w:sz w:val="28"/>
-          <w:szCs w:val="28"/>
-          <w:lang w:val="en-GB"/>
-        </w:rPr>
-      </w:pPr>
-      <w:r>
-        <w:rPr>
-          <w:b/>
-          <w:bCs/>
-          <w:sz w:val="28"/>
-          <w:szCs w:val="28"/>
-          <w:lang w:val="en-GB"/>
-        </w:rPr>
-        <w:t>name:</w:t>
-      </w:r>
-    </w:p>
-    <w:p>
-      <w:pPr>
-        <w:pStyle w:val="Listeavsnitt"/>
-        <w:spacing w:line="360" w:lineRule="auto"/>
-        <w:rPr>
-          <w:b/>
-          <w:bCs/>
-          <w:sz w:val="28"/>
-          <w:szCs w:val="28"/>
-          <w:lang w:val="en-GB"/>
-        </w:rPr>
-      </w:pPr>
-      <w:proofErr w:type="spellStart"/>
-      <w:r>
-        <w:rPr>
-          <w:b/>
-          <w:bCs/>
-          <w:sz w:val="28"/>
-          <w:szCs w:val="28"/>
-          <w:lang w:val="en-GB"/>
-        </w:rPr>
-        <w:t>T</w:t>
-      </w:r>
-      <w:r>
-        <w:rPr>
-          <w:b/>
-          <w:bCs/>
-          <w:sz w:val="28"/>
-          <w:szCs w:val="28"/>
-          <w:lang w:val="en-GB"/>
-        </w:rPr>
-        <w:t>LF</w:t>
-      </w:r>
-      <w:proofErr w:type="spellEnd"/>
-      <w:r>
-        <w:rPr>
-          <w:b/>
-          <w:bCs/>
-          <w:sz w:val="28"/>
-          <w:szCs w:val="28"/>
-          <w:lang w:val="en-GB"/>
-        </w:rPr>
-        <w:t>.</w:t>
-      </w:r>
-      <w:r>
-        <w:rPr>
-          <w:b/>
-          <w:bCs/>
-          <w:sz w:val="28"/>
-          <w:szCs w:val="28"/>
-          <w:lang w:val="en-GB"/>
-        </w:rPr>
-        <w:t>:</w:t>
-      </w:r>
-    </w:p>
-    <w:p>
-      <w:pPr>
-        <w:pStyle w:val="Listeavsnitt"/>
-        <w:spacing w:line="360" w:lineRule="auto"/>
-        <w:rPr>
-          <w:b/>
-          <w:bCs/>
-          <w:sz w:val="28"/>
-          <w:szCs w:val="28"/>
-          <w:lang w:val="en-GB"/>
-        </w:rPr>
-      </w:pPr>
-      <w:r>
-        <w:rPr>
-          <w:b/>
-          <w:bCs/>
-          <w:sz w:val="28"/>
-          <w:szCs w:val="28"/>
-          <w:lang w:val="en-GB"/>
-        </w:rPr>
-        <w:t>Email:</w:t>
-      </w:r>
     </w:p>
     <w:p>
       <w:pPr>
@@ -2422,28 +2441,18 @@
       <w:pPr>
         <w:spacing w:line="360" w:lineRule="auto"/>
         <w:rPr>
-          <w:b/>
-          <w:bCs/>
-          <w:i/>
-          <w:iCs/>
-          <w:sz w:val="28"/>
-          <w:szCs w:val="28"/>
-          <w:u w:val="single"/>
-          <w:lang w:val="en-GB"/>
-        </w:rPr>
-      </w:pPr>
-    </w:p>
-    <w:p>
-      <w:pPr>
-        <w:spacing w:line="360" w:lineRule="auto"/>
-        <w:rPr>
-          <w:b/>
-          <w:bCs/>
-          <w:i/>
-          <w:iCs/>
-          <w:sz w:val="28"/>
-          <w:szCs w:val="28"/>
-          <w:u w:val="single"/>
+          <w:sz w:val="28"/>
+          <w:szCs w:val="28"/>
+          <w:lang w:val="en-GB"/>
+        </w:rPr>
+      </w:pPr>
+    </w:p>
+    <w:p>
+      <w:pPr>
+        <w:spacing w:line="360" w:lineRule="auto"/>
+        <w:rPr>
+          <w:sz w:val="28"/>
+          <w:szCs w:val="28"/>
           <w:lang w:val="en-GB"/>
         </w:rPr>
       </w:pPr>
@@ -2485,6 +2494,16 @@
       <w:pPr>
         <w:spacing w:line="360" w:lineRule="auto"/>
         <w:rPr>
+          <w:sz w:val="36"/>
+          <w:szCs w:val="36"/>
+          <w:lang w:val="en-GB"/>
+        </w:rPr>
+      </w:pPr>
+    </w:p>
+    <w:p>
+      <w:pPr>
+        <w:spacing w:line="360" w:lineRule="auto"/>
+        <w:rPr>
           <w:b/>
           <w:bCs/>
           <w:i/>
@@ -2507,7 +2526,6 @@
           <w:u w:val="single"/>
           <w:lang w:val="en-GB"/>
         </w:rPr>
-        <w:lastRenderedPageBreak/>
         <w:t>ITTC</w:t>
       </w:r>
       <w:proofErr w:type="spellEnd"/>
@@ -2874,7 +2892,23 @@
           <w:szCs w:val="28"/>
           <w:lang w:val="en-GB"/>
         </w:rPr>
-        <w:t xml:space="preserve">s </w:t>
+        <w:t>s</w:t>
+      </w:r>
+      <w:r>
+        <w:rPr>
+          <w:sz w:val="28"/>
+          <w:szCs w:val="28"/>
+          <w:lang w:val="en-GB"/>
+        </w:rPr>
+        <w:t xml:space="preserve"> of our camp</w:t>
+      </w:r>
+      <w:r>
+        <w:rPr>
+          <w:sz w:val="28"/>
+          <w:szCs w:val="28"/>
+          <w:lang w:val="en-GB"/>
+        </w:rPr>
+        <w:t xml:space="preserve"> </w:t>
       </w:r>
       <w:r>
         <w:rPr>
@@ -3141,8 +3175,6 @@
           <w:lang w:val="en-GB"/>
         </w:rPr>
       </w:pPr>
-      <w:bookmarkStart w:id="0" w:name="_GoBack"/>
-      <w:bookmarkEnd w:id="0"/>
     </w:p>
     <w:p>
       <w:pPr>
@@ -3200,15 +3232,6 @@
         </w:rPr>
         <w:t>................................</w:t>
       </w:r>
-    </w:p>
-    <w:p>
-      <w:pPr>
-        <w:rPr>
-          <w:sz w:val="36"/>
-          <w:szCs w:val="36"/>
-          <w:lang w:val="en-US"/>
-        </w:rPr>
-      </w:pPr>
     </w:p>
     <w:p>
       <w:pPr>
@@ -4780,7 +4803,7 @@
 </file>
 
 <file path=customXml/itemProps1.xml><?xml version="1.0" encoding="utf-8"?>
-<ds:datastoreItem xmlns:ds="http://schemas.openxmlformats.org/officeDocument/2006/customXml" ds:itemID="{F639B561-FE99-7047-A34E-72417E088EF9}">
+<ds:datastoreItem xmlns:ds="http://schemas.openxmlformats.org/officeDocument/2006/customXml" ds:itemID="{8A91D093-6DC5-3445-9447-78E65C7385BD}">
   <ds:schemaRefs>
     <ds:schemaRef ds:uri="http://schemas.openxmlformats.org/officeDocument/2006/bibliography"/>
   </ds:schemaRefs>

</xml_diff>

<commit_message>
-Cleaned a lot of the pages and added some info
</commit_message>
<xml_diff>
--- a/src/Assets/ApplicationITTCAMP.docx
+++ b/src/Assets/ApplicationITTCAMP.docx
@@ -256,25 +256,7 @@
             <w:szCs w:val="28"/>
             <w:lang w:val="en-GB"/>
           </w:rPr>
-          <w:t>j</w:t>
-        </w:r>
-        <w:r>
-          <w:rPr>
-            <w:rStyle w:val="Hyperkobling"/>
-            <w:sz w:val="28"/>
-            <w:szCs w:val="28"/>
-            <w:lang w:val="en-GB"/>
-          </w:rPr>
-          <w:t>o</w:t>
-        </w:r>
-        <w:r>
-          <w:rPr>
-            <w:rStyle w:val="Hyperkobling"/>
-            <w:sz w:val="28"/>
-            <w:szCs w:val="28"/>
-            <w:lang w:val="en-GB"/>
-          </w:rPr>
-          <w:t>in@ittcamp.com</w:t>
+          <w:t>join@ittcamp.com</w:t>
         </w:r>
       </w:hyperlink>
       <w:r>
@@ -494,7 +476,39 @@
           <w:szCs w:val="28"/>
           <w:lang w:val="en-GB"/>
         </w:rPr>
-        <w:t xml:space="preserve"> to send the sign up for both camps in one form. </w:t>
+        <w:t xml:space="preserve"> t</w:t>
+      </w:r>
+      <w:r>
+        <w:rPr>
+          <w:sz w:val="28"/>
+          <w:szCs w:val="28"/>
+          <w:lang w:val="en-GB"/>
+        </w:rPr>
+        <w:t>o send</w:t>
+      </w:r>
+      <w:r>
+        <w:rPr>
+          <w:sz w:val="28"/>
+          <w:szCs w:val="28"/>
+          <w:lang w:val="en-GB"/>
+        </w:rPr>
+        <w:t xml:space="preserve"> one form</w:t>
+      </w:r>
+      <w:r>
+        <w:rPr>
+          <w:sz w:val="28"/>
+          <w:szCs w:val="28"/>
+          <w:lang w:val="en-GB"/>
+        </w:rPr>
+        <w:t xml:space="preserve"> for both camps</w:t>
+      </w:r>
+      <w:r>
+        <w:rPr>
+          <w:sz w:val="28"/>
+          <w:szCs w:val="28"/>
+          <w:lang w:val="en-GB"/>
+        </w:rPr>
+        <w:t xml:space="preserve">. </w:t>
       </w:r>
     </w:p>
     <w:p>
@@ -538,15 +552,7 @@
           <w:szCs w:val="36"/>
           <w:lang w:val="en-GB"/>
         </w:rPr>
-        <w:t>Choose your camp</w:t>
-      </w:r>
-      <w:r>
-        <w:rPr>
-          <w:sz w:val="36"/>
-          <w:szCs w:val="36"/>
-          <w:lang w:val="en-GB"/>
-        </w:rPr>
-        <w:t>:</w:t>
+        <w:t>Choose your camp:</w:t>
       </w:r>
     </w:p>
     <w:p>
@@ -903,7 +909,85 @@
           <w:u w:val="single"/>
           <w:lang w:val="en-GB"/>
         </w:rPr>
-        <w:t xml:space="preserve">Parents or other </w:t>
+        <w:t>Parent</w:t>
+      </w:r>
+      <w:r>
+        <w:rPr>
+          <w:b/>
+          <w:bCs/>
+          <w:i/>
+          <w:iCs/>
+          <w:sz w:val="28"/>
+          <w:szCs w:val="28"/>
+          <w:u w:val="single"/>
+          <w:lang w:val="en-GB"/>
+        </w:rPr>
+        <w:t>(</w:t>
+      </w:r>
+      <w:r>
+        <w:rPr>
+          <w:b/>
+          <w:bCs/>
+          <w:i/>
+          <w:iCs/>
+          <w:sz w:val="28"/>
+          <w:szCs w:val="28"/>
+          <w:u w:val="single"/>
+          <w:lang w:val="en-GB"/>
+        </w:rPr>
+        <w:t>s</w:t>
+      </w:r>
+      <w:r>
+        <w:rPr>
+          <w:b/>
+          <w:bCs/>
+          <w:i/>
+          <w:iCs/>
+          <w:sz w:val="28"/>
+          <w:szCs w:val="28"/>
+          <w:u w:val="single"/>
+          <w:lang w:val="en-GB"/>
+        </w:rPr>
+        <w:t>)</w:t>
+      </w:r>
+      <w:r>
+        <w:rPr>
+          <w:b/>
+          <w:bCs/>
+          <w:i/>
+          <w:iCs/>
+          <w:sz w:val="28"/>
+          <w:szCs w:val="28"/>
+          <w:u w:val="single"/>
+          <w:lang w:val="en-GB"/>
+        </w:rPr>
+        <w:t xml:space="preserve"> or other</w:t>
+      </w:r>
+      <w:r>
+        <w:rPr>
+          <w:b/>
+          <w:bCs/>
+          <w:i/>
+          <w:iCs/>
+          <w:sz w:val="28"/>
+          <w:szCs w:val="28"/>
+          <w:u w:val="single"/>
+          <w:lang w:val="en-GB"/>
+        </w:rPr>
+        <w:t xml:space="preserve"> companions</w:t>
+      </w:r>
+      <w:r>
+        <w:rPr>
+          <w:b/>
+          <w:bCs/>
+          <w:i/>
+          <w:iCs/>
+          <w:sz w:val="28"/>
+          <w:szCs w:val="28"/>
+          <w:u w:val="single"/>
+          <w:lang w:val="en-GB"/>
+        </w:rPr>
+        <w:t xml:space="preserve"> </w:t>
       </w:r>
       <w:r>
         <w:rPr>
@@ -1042,15 +1126,7 @@
           <w:szCs w:val="36"/>
           <w:lang w:val="en-GB"/>
         </w:rPr>
-        <w:t xml:space="preserve">Information about </w:t>
-      </w:r>
-      <w:r>
-        <w:rPr>
-          <w:sz w:val="36"/>
-          <w:szCs w:val="36"/>
-          <w:lang w:val="en-GB"/>
-        </w:rPr>
-        <w:t>you:</w:t>
+        <w:t>Information about you:</w:t>
       </w:r>
     </w:p>
     <w:p>
@@ -1258,34 +1334,7 @@
     </w:p>
     <w:p>
       <w:pPr>
-        <w:pStyle w:val="Listeavsnitt"/>
-        <w:spacing w:line="360" w:lineRule="auto"/>
-        <w:rPr>
-          <w:b/>
-          <w:bCs/>
-          <w:sz w:val="28"/>
-          <w:szCs w:val="28"/>
-          <w:lang w:val="en-GB"/>
-        </w:rPr>
-      </w:pPr>
-    </w:p>
-    <w:p>
-      <w:pPr>
-        <w:pStyle w:val="Listeavsnitt"/>
-        <w:spacing w:line="360" w:lineRule="auto"/>
-        <w:ind w:left="360"/>
-        <w:rPr>
-          <w:sz w:val="28"/>
-          <w:szCs w:val="28"/>
-          <w:lang w:val="en-GB"/>
-        </w:rPr>
-      </w:pPr>
-    </w:p>
-    <w:p>
-      <w:pPr>
-        <w:pStyle w:val="Listeavsnitt"/>
-        <w:spacing w:line="360" w:lineRule="auto"/>
-        <w:ind w:left="360"/>
+        <w:spacing w:line="360" w:lineRule="auto"/>
         <w:rPr>
           <w:sz w:val="28"/>
           <w:szCs w:val="28"/>
@@ -1461,8 +1510,6 @@
           <w:lang w:val="en-GB"/>
         </w:rPr>
       </w:pPr>
-      <w:bookmarkStart w:id="0" w:name="_GoBack"/>
-      <w:bookmarkEnd w:id="0"/>
     </w:p>
     <w:p>
       <w:pPr>
@@ -1653,23 +1700,8 @@
           <w:szCs w:val="36"/>
           <w:lang w:val="en-GB"/>
         </w:rPr>
-        <w:t>Information about you</w:t>
-      </w:r>
-      <w:r>
-        <w:rPr>
-          <w:sz w:val="36"/>
-          <w:szCs w:val="36"/>
-          <w:lang w:val="en-GB"/>
-        </w:rPr>
-        <w:t>r parent(s) (If you’re under 18)</w:t>
-      </w:r>
-      <w:r>
-        <w:rPr>
-          <w:sz w:val="36"/>
-          <w:szCs w:val="36"/>
-          <w:lang w:val="en-GB"/>
-        </w:rPr>
-        <w:t>:</w:t>
+        <w:lastRenderedPageBreak/>
+        <w:t>Information about your parent(s) (If you’re under 18):</w:t>
       </w:r>
     </w:p>
     <w:p>
@@ -1888,20 +1920,7 @@
           <w:u w:val="single"/>
           <w:lang w:val="en-GB"/>
         </w:rPr>
-        <w:t xml:space="preserve">ent </w:t>
-      </w:r>
-      <w:r>
-        <w:rPr>
-          <w:b/>
-          <w:bCs/>
-          <w:i/>
-          <w:iCs/>
-          <w:sz w:val="28"/>
-          <w:szCs w:val="28"/>
-          <w:u w:val="single"/>
-          <w:lang w:val="en-GB"/>
-        </w:rPr>
-        <w:t>2</w:t>
+        <w:t>ent 2</w:t>
       </w:r>
       <w:r>
         <w:rPr>
@@ -2481,12 +2500,25 @@
           <w:lang w:val="en-GB"/>
         </w:rPr>
       </w:pPr>
-      <w:r>
+    </w:p>
+    <w:p>
+      <w:pPr>
+        <w:spacing w:line="360" w:lineRule="auto"/>
         <w:rPr>
           <w:sz w:val="36"/>
           <w:szCs w:val="36"/>
           <w:lang w:val="en-GB"/>
         </w:rPr>
+      </w:pPr>
+      <w:bookmarkStart w:id="0" w:name="_GoBack"/>
+      <w:bookmarkEnd w:id="0"/>
+      <w:r>
+        <w:rPr>
+          <w:sz w:val="36"/>
+          <w:szCs w:val="36"/>
+          <w:lang w:val="en-GB"/>
+        </w:rPr>
+        <w:lastRenderedPageBreak/>
         <w:t>Signature:</w:t>
       </w:r>
     </w:p>
@@ -4018,7 +4050,7 @@
     </w:rPrDefault>
     <w:pPrDefault/>
   </w:docDefaults>
-  <w:latentStyles w:defLockedState="0" w:defUIPriority="99" w:defSemiHidden="0" w:defUnhideWhenUsed="0" w:defQFormat="0" w:count="377">
+  <w:latentStyles w:defLockedState="0" w:defUIPriority="99" w:defSemiHidden="0" w:defUnhideWhenUsed="0" w:defQFormat="0" w:count="376">
     <w:lsdException w:name="Normal" w:uiPriority="0" w:qFormat="1"/>
     <w:lsdException w:name="heading 1" w:uiPriority="9" w:qFormat="1"/>
     <w:lsdException w:name="heading 2" w:semiHidden="1" w:uiPriority="9" w:unhideWhenUsed="1" w:qFormat="1"/>
@@ -4803,7 +4835,7 @@
 </file>
 
 <file path=customXml/itemProps1.xml><?xml version="1.0" encoding="utf-8"?>
-<ds:datastoreItem xmlns:ds="http://schemas.openxmlformats.org/officeDocument/2006/customXml" ds:itemID="{8A91D093-6DC5-3445-9447-78E65C7385BD}">
+<ds:datastoreItem xmlns:ds="http://schemas.openxmlformats.org/officeDocument/2006/customXml" ds:itemID="{94D7F776-4A47-9648-8E4A-AEC23B963C1E}">
   <ds:schemaRefs>
     <ds:schemaRef ds:uri="http://schemas.openxmlformats.org/officeDocument/2006/bibliography"/>
   </ds:schemaRefs>

</xml_diff>

<commit_message>
doors are now open all the time on phones and ipads
</commit_message>
<xml_diff>
--- a/src/Assets/ApplicationITTCAMP.docx
+++ b/src/Assets/ApplicationITTCAMP.docx
@@ -5,101 +5,27 @@
     <w:p>
       <w:pPr>
         <w:spacing w:line="360" w:lineRule="auto"/>
-        <w:jc w:val="center"/>
-        <w:rPr>
-          <w:sz w:val="56"/>
-          <w:szCs w:val="56"/>
-          <w:u w:val="single"/>
-          <w:lang w:val="en-GB"/>
-        </w:rPr>
-      </w:pPr>
-      <w:r>
-        <w:rPr>
-          <w:noProof/>
-          <w:sz w:val="56"/>
-          <w:szCs w:val="56"/>
-          <w:u w:val="single"/>
-          <w:lang w:eastAsia="nb-NO"/>
-        </w:rPr>
-        <w:drawing>
-          <wp:inline distT="0" distB="0" distL="0" distR="0" wp14:anchorId="1562449B" wp14:editId="75EE9A5D">
-            <wp:extent cx="693420" cy="693420"/>
-            <wp:effectExtent l="0" t="0" r="0" b="0"/>
-            <wp:docPr id="1" name="Bilde 1"/>
-            <wp:cNvGraphicFramePr>
-              <a:graphicFrameLocks xmlns:a="http://schemas.openxmlformats.org/drawingml/2006/main" noChangeAspect="1"/>
-            </wp:cNvGraphicFramePr>
-            <a:graphic xmlns:a="http://schemas.openxmlformats.org/drawingml/2006/main">
-              <a:graphicData uri="http://schemas.openxmlformats.org/drawingml/2006/picture">
-                <pic:pic xmlns:pic="http://schemas.openxmlformats.org/drawingml/2006/picture">
-                  <pic:nvPicPr>
-                    <pic:cNvPr id="1" name="ITTCLOGO.png"/>
-                    <pic:cNvPicPr/>
-                  </pic:nvPicPr>
-                  <pic:blipFill>
-                    <a:blip r:embed="rId8">
-                      <a:extLst>
-                        <a:ext uri="{28A0092B-C50C-407E-A947-70E740481C1C}">
-                          <a14:useLocalDpi xmlns:a14="http://schemas.microsoft.com/office/drawing/2010/main" val="0"/>
-                        </a:ext>
-                      </a:extLst>
-                    </a:blip>
-                    <a:stretch>
-                      <a:fillRect/>
-                    </a:stretch>
-                  </pic:blipFill>
-                  <pic:spPr>
-                    <a:xfrm>
-                      <a:off x="0" y="0"/>
-                      <a:ext cx="693420" cy="693420"/>
-                    </a:xfrm>
-                    <a:prstGeom prst="rect">
-                      <a:avLst/>
-                    </a:prstGeom>
-                  </pic:spPr>
-                </pic:pic>
-              </a:graphicData>
-            </a:graphic>
-          </wp:inline>
-        </w:drawing>
-      </w:r>
-      <w:r>
-        <w:rPr>
-          <w:sz w:val="44"/>
-          <w:szCs w:val="44"/>
-          <w:u w:val="single"/>
-          <w:lang w:val="en-GB"/>
-        </w:rPr>
-        <w:t>Sign up form</w:t>
-      </w:r>
-      <w:r>
-        <w:rPr>
-          <w:sz w:val="44"/>
-          <w:szCs w:val="44"/>
-          <w:u w:val="single"/>
-          <w:lang w:val="en-GB"/>
-        </w:rPr>
-        <w:t xml:space="preserve"> </w:t>
-      </w:r>
-      <w:proofErr w:type="spellStart"/>
-      <w:r>
-        <w:rPr>
-          <w:sz w:val="44"/>
-          <w:szCs w:val="44"/>
-          <w:u w:val="single"/>
-          <w:lang w:val="en-GB"/>
-        </w:rPr>
-        <w:t>ITTC</w:t>
-      </w:r>
-      <w:proofErr w:type="spellEnd"/>
-      <w:r>
-        <w:rPr>
-          <w:sz w:val="44"/>
-          <w:szCs w:val="44"/>
-          <w:u w:val="single"/>
-          <w:lang w:val="en-GB"/>
-        </w:rPr>
-        <w:t xml:space="preserve"> – Norway</w:t>
+        <w:rPr>
+          <w:sz w:val="36"/>
+          <w:szCs w:val="36"/>
+          <w:lang w:val="en-GB"/>
+        </w:rPr>
+      </w:pPr>
+      <w:r>
+        <w:rPr>
+          <w:sz w:val="36"/>
+          <w:szCs w:val="36"/>
+          <w:lang w:val="en-GB"/>
+        </w:rPr>
+        <w:t>General information</w:t>
+      </w:r>
+      <w:r>
+        <w:rPr>
+          <w:sz w:val="36"/>
+          <w:szCs w:val="36"/>
+          <w:lang w:val="en-GB"/>
+        </w:rPr>
+        <w:t>:</w:t>
       </w:r>
     </w:p>
     <w:p>
@@ -189,7 +115,23 @@
           <w:szCs w:val="28"/>
           <w:lang w:val="en-GB"/>
         </w:rPr>
-        <w:t>choose your camp and fill</w:t>
+        <w:t>choose your camp</w:t>
+      </w:r>
+      <w:r>
+        <w:rPr>
+          <w:sz w:val="28"/>
+          <w:szCs w:val="28"/>
+          <w:lang w:val="en-GB"/>
+        </w:rPr>
+        <w:t>(s)</w:t>
+      </w:r>
+      <w:r>
+        <w:rPr>
+          <w:sz w:val="28"/>
+          <w:szCs w:val="28"/>
+          <w:lang w:val="en-GB"/>
+        </w:rPr>
+        <w:t xml:space="preserve"> and fill</w:t>
       </w:r>
       <w:r>
         <w:rPr>
@@ -248,7 +190,7 @@
         </w:rPr>
         <w:t xml:space="preserve">Send it to </w:t>
       </w:r>
-      <w:hyperlink r:id="rId9" w:history="1">
+      <w:hyperlink r:id="rId8" w:history="1">
         <w:r>
           <w:rPr>
             <w:rStyle w:val="Hyperkobling"/>
@@ -341,20 +283,50 @@
     <w:p>
       <w:pPr>
         <w:pStyle w:val="Listeavsnitt"/>
-        <w:rPr>
-          <w:sz w:val="28"/>
-          <w:szCs w:val="28"/>
-          <w:lang w:val="en-GB"/>
-        </w:rPr>
-      </w:pPr>
-      <w:r>
-        <w:rPr>
-          <w:sz w:val="28"/>
-          <w:szCs w:val="28"/>
+        <w:numPr>
+          <w:ilvl w:val="0"/>
+          <w:numId w:val="2"/>
+        </w:numPr>
+        <w:rPr>
+          <w:b/>
+          <w:bCs/>
+          <w:i/>
+          <w:iCs/>
+          <w:sz w:val="28"/>
+          <w:szCs w:val="28"/>
+          <w:u w:val="single"/>
+          <w:lang w:val="en-GB"/>
+        </w:rPr>
+      </w:pPr>
+      <w:r>
+        <w:rPr>
+          <w:b/>
+          <w:bCs/>
+          <w:i/>
+          <w:iCs/>
+          <w:sz w:val="28"/>
+          <w:szCs w:val="28"/>
+          <w:u w:val="single"/>
           <w:lang w:val="en-GB"/>
         </w:rPr>
         <w:t>Notice:</w:t>
       </w:r>
+    </w:p>
+    <w:p>
+      <w:pPr>
+        <w:pStyle w:val="Listeavsnitt"/>
+        <w:ind w:left="360"/>
+        <w:rPr>
+          <w:b/>
+          <w:bCs/>
+          <w:i/>
+          <w:iCs/>
+          <w:sz w:val="28"/>
+          <w:szCs w:val="28"/>
+          <w:u w:val="single"/>
+          <w:lang w:val="en-GB"/>
+        </w:rPr>
+      </w:pPr>
     </w:p>
     <w:p>
       <w:pPr>
@@ -383,15 +355,31 @@
           <w:szCs w:val="28"/>
           <w:lang w:val="en-GB"/>
         </w:rPr>
-        <w:t xml:space="preserve"> with information</w:t>
-      </w:r>
-      <w:r>
-        <w:rPr>
-          <w:sz w:val="28"/>
-          <w:szCs w:val="28"/>
-          <w:lang w:val="en-GB"/>
-        </w:rPr>
-        <w:t xml:space="preserve"> back after </w:t>
+        <w:t>-mail</w:t>
+      </w:r>
+      <w:r>
+        <w:rPr>
+          <w:sz w:val="28"/>
+          <w:szCs w:val="28"/>
+          <w:lang w:val="en-GB"/>
+        </w:rPr>
+        <w:t xml:space="preserve"> with</w:t>
+      </w:r>
+      <w:r>
+        <w:rPr>
+          <w:sz w:val="28"/>
+          <w:szCs w:val="28"/>
+          <w:lang w:val="en-GB"/>
+        </w:rPr>
+        <w:t>in</w:t>
+      </w:r>
+      <w:r>
+        <w:rPr>
+          <w:sz w:val="28"/>
+          <w:szCs w:val="28"/>
+          <w:lang w:val="en-GB"/>
+        </w:rPr>
+        <w:t xml:space="preserve"> </w:t>
       </w:r>
       <w:r>
         <w:rPr>
@@ -407,9 +395,25 @@
           <w:szCs w:val="28"/>
           <w:lang w:val="en-GB"/>
         </w:rPr>
-        <w:t xml:space="preserve">days send it again to </w:t>
-      </w:r>
-      <w:hyperlink r:id="rId10" w:history="1">
+        <w:t>days</w:t>
+      </w:r>
+      <w:r>
+        <w:rPr>
+          <w:sz w:val="28"/>
+          <w:szCs w:val="28"/>
+          <w:lang w:val="en-GB"/>
+        </w:rPr>
+        <w:t>,</w:t>
+      </w:r>
+      <w:r>
+        <w:rPr>
+          <w:sz w:val="28"/>
+          <w:szCs w:val="28"/>
+          <w:lang w:val="en-GB"/>
+        </w:rPr>
+        <w:t xml:space="preserve"> send it again to </w:t>
+      </w:r>
+      <w:hyperlink r:id="rId9" w:history="1">
         <w:r>
           <w:rPr>
             <w:rStyle w:val="Hyperkobling"/>
@@ -513,22 +517,6 @@
     </w:p>
     <w:p>
       <w:pPr>
-        <w:pStyle w:val="Listeavsnitt"/>
-        <w:spacing w:line="360" w:lineRule="auto"/>
-        <w:rPr>
-          <w:b/>
-          <w:bCs/>
-          <w:i/>
-          <w:iCs/>
-          <w:sz w:val="28"/>
-          <w:szCs w:val="28"/>
-          <w:u w:val="single"/>
-          <w:lang w:val="en-GB"/>
-        </w:rPr>
-      </w:pPr>
-    </w:p>
-    <w:p>
-      <w:pPr>
         <w:spacing w:line="360" w:lineRule="auto"/>
         <w:rPr>
           <w:sz w:val="36"/>
@@ -552,7 +540,23 @@
           <w:szCs w:val="36"/>
           <w:lang w:val="en-GB"/>
         </w:rPr>
-        <w:t>Choose your camp:</w:t>
+        <w:t>Choose your camp</w:t>
+      </w:r>
+      <w:r>
+        <w:rPr>
+          <w:sz w:val="36"/>
+          <w:szCs w:val="36"/>
+          <w:lang w:val="en-GB"/>
+        </w:rPr>
+        <w:t>(s)</w:t>
+      </w:r>
+      <w:r>
+        <w:rPr>
+          <w:sz w:val="36"/>
+          <w:szCs w:val="36"/>
+          <w:lang w:val="en-GB"/>
+        </w:rPr>
+        <w:t>:</w:t>
       </w:r>
     </w:p>
     <w:p>
@@ -637,7 +641,33 @@
           <w:u w:val="single"/>
           <w:lang w:val="en-GB"/>
         </w:rPr>
-        <w:t xml:space="preserve"> “X” in the </w:t>
+        <w:t xml:space="preserve"> “X” </w:t>
+      </w:r>
+      <w:r>
+        <w:rPr>
+          <w:b/>
+          <w:bCs/>
+          <w:i/>
+          <w:iCs/>
+          <w:sz w:val="28"/>
+          <w:szCs w:val="28"/>
+          <w:u w:val="single"/>
+          <w:lang w:val="en-GB"/>
+        </w:rPr>
+        <w:t>at</w:t>
+      </w:r>
+      <w:r>
+        <w:rPr>
+          <w:b/>
+          <w:bCs/>
+          <w:i/>
+          <w:iCs/>
+          <w:sz w:val="28"/>
+          <w:szCs w:val="28"/>
+          <w:u w:val="single"/>
+          <w:lang w:val="en-GB"/>
+        </w:rPr>
+        <w:t xml:space="preserve"> the </w:t>
       </w:r>
       <w:r>
         <w:rPr>
@@ -665,19 +695,6 @@
         </w:rPr>
         <w:t>:</w:t>
       </w:r>
-    </w:p>
-    <w:p>
-      <w:pPr>
-        <w:pStyle w:val="Listeavsnitt"/>
-        <w:spacing w:line="360" w:lineRule="auto"/>
-        <w:rPr>
-          <w:b/>
-          <w:bCs/>
-          <w:sz w:val="28"/>
-          <w:szCs w:val="28"/>
-          <w:lang w:val="en-GB"/>
-        </w:rPr>
-      </w:pPr>
     </w:p>
     <w:p>
       <w:pPr>
@@ -850,24 +867,6 @@
     </w:p>
     <w:p>
       <w:pPr>
-        <w:tabs>
-          <w:tab w:val="left" w:pos="1806"/>
-        </w:tabs>
-        <w:spacing w:line="360" w:lineRule="auto"/>
-        <w:rPr>
-          <w:b/>
-          <w:bCs/>
-          <w:i/>
-          <w:iCs/>
-          <w:sz w:val="28"/>
-          <w:szCs w:val="28"/>
-          <w:u w:val="single"/>
-          <w:lang w:val="en-GB"/>
-        </w:rPr>
-      </w:pPr>
-    </w:p>
-    <w:p>
-      <w:pPr>
         <w:pStyle w:val="Listeavsnitt"/>
         <w:numPr>
           <w:ilvl w:val="0"/>
@@ -1013,6 +1012,19 @@
           <w:u w:val="single"/>
           <w:lang w:val="en-GB"/>
         </w:rPr>
+        <w:t xml:space="preserve"> at the camp</w:t>
+      </w:r>
+      <w:r>
+        <w:rPr>
+          <w:b/>
+          <w:bCs/>
+          <w:i/>
+          <w:iCs/>
+          <w:sz w:val="28"/>
+          <w:szCs w:val="28"/>
+          <w:u w:val="single"/>
+          <w:lang w:val="en-GB"/>
+        </w:rPr>
         <w:t>:</w:t>
       </w:r>
     </w:p>
@@ -1044,67 +1056,73 @@
           <w:szCs w:val="28"/>
           <w:lang w:val="en-GB"/>
         </w:rPr>
-        <w:t>e down how many, and all their names and emails.</w:t>
-      </w:r>
-    </w:p>
-    <w:p>
-      <w:pPr>
-        <w:pStyle w:val="Listeavsnitt"/>
-        <w:spacing w:line="360" w:lineRule="auto"/>
-        <w:rPr>
-          <w:b/>
-          <w:bCs/>
-          <w:i/>
-          <w:iCs/>
-          <w:sz w:val="28"/>
-          <w:szCs w:val="28"/>
-          <w:u w:val="single"/>
-          <w:lang w:val="en-GB"/>
-        </w:rPr>
-      </w:pPr>
-    </w:p>
-    <w:p>
-      <w:pPr>
-        <w:spacing w:line="360" w:lineRule="auto"/>
-        <w:rPr>
-          <w:b/>
-          <w:bCs/>
-          <w:sz w:val="28"/>
-          <w:szCs w:val="28"/>
-          <w:lang w:val="en-GB"/>
-        </w:rPr>
-      </w:pPr>
-    </w:p>
-    <w:p>
-      <w:pPr>
-        <w:spacing w:line="360" w:lineRule="auto"/>
-        <w:rPr>
-          <w:b/>
-          <w:bCs/>
-          <w:sz w:val="28"/>
-          <w:szCs w:val="28"/>
-          <w:lang w:val="en-GB"/>
-        </w:rPr>
-      </w:pPr>
-    </w:p>
-    <w:p>
-      <w:pPr>
-        <w:spacing w:line="360" w:lineRule="auto"/>
-        <w:rPr>
-          <w:b/>
-          <w:bCs/>
-          <w:sz w:val="28"/>
-          <w:szCs w:val="28"/>
-          <w:lang w:val="en-GB"/>
-        </w:rPr>
-      </w:pPr>
-    </w:p>
-    <w:p>
-      <w:pPr>
-        <w:spacing w:line="360" w:lineRule="auto"/>
-        <w:rPr>
-          <w:b/>
-          <w:bCs/>
+        <w:t>e down how many, all their names and emails</w:t>
+      </w:r>
+    </w:p>
+    <w:p>
+      <w:pPr>
+        <w:spacing w:line="360" w:lineRule="auto"/>
+        <w:rPr>
+          <w:sz w:val="28"/>
+          <w:szCs w:val="28"/>
+          <w:lang w:val="en-GB"/>
+        </w:rPr>
+      </w:pPr>
+    </w:p>
+    <w:p>
+      <w:pPr>
+        <w:spacing w:line="360" w:lineRule="auto"/>
+        <w:rPr>
+          <w:sz w:val="28"/>
+          <w:szCs w:val="28"/>
+          <w:lang w:val="en-GB"/>
+        </w:rPr>
+      </w:pPr>
+    </w:p>
+    <w:p>
+      <w:pPr>
+        <w:spacing w:line="360" w:lineRule="auto"/>
+        <w:rPr>
+          <w:sz w:val="28"/>
+          <w:szCs w:val="28"/>
+          <w:lang w:val="en-GB"/>
+        </w:rPr>
+      </w:pPr>
+    </w:p>
+    <w:p>
+      <w:pPr>
+        <w:spacing w:line="360" w:lineRule="auto"/>
+        <w:rPr>
+          <w:sz w:val="28"/>
+          <w:szCs w:val="28"/>
+          <w:lang w:val="en-GB"/>
+        </w:rPr>
+      </w:pPr>
+    </w:p>
+    <w:p>
+      <w:pPr>
+        <w:spacing w:line="360" w:lineRule="auto"/>
+        <w:rPr>
+          <w:sz w:val="28"/>
+          <w:szCs w:val="28"/>
+          <w:lang w:val="en-GB"/>
+        </w:rPr>
+      </w:pPr>
+    </w:p>
+    <w:p>
+      <w:pPr>
+        <w:spacing w:line="360" w:lineRule="auto"/>
+        <w:rPr>
+          <w:sz w:val="28"/>
+          <w:szCs w:val="28"/>
+          <w:lang w:val="en-GB"/>
+        </w:rPr>
+      </w:pPr>
+    </w:p>
+    <w:p>
+      <w:pPr>
+        <w:spacing w:line="360" w:lineRule="auto"/>
+        <w:rPr>
           <w:sz w:val="28"/>
           <w:szCs w:val="28"/>
           <w:lang w:val="en-GB"/>
@@ -1126,6 +1144,7 @@
           <w:szCs w:val="36"/>
           <w:lang w:val="en-GB"/>
         </w:rPr>
+        <w:lastRenderedPageBreak/>
         <w:t>Information about you:</w:t>
       </w:r>
     </w:p>
@@ -1207,6 +1226,19 @@
           <w:lang w:val="en-GB"/>
         </w:rPr>
       </w:pPr>
+    </w:p>
+    <w:p>
+      <w:pPr>
+        <w:pStyle w:val="Listeavsnitt"/>
+        <w:spacing w:line="360" w:lineRule="auto"/>
+        <w:rPr>
+          <w:b/>
+          <w:bCs/>
+          <w:sz w:val="28"/>
+          <w:szCs w:val="28"/>
+          <w:lang w:val="en-GB"/>
+        </w:rPr>
+      </w:pPr>
       <w:r>
         <w:rPr>
           <w:b/>
@@ -1230,6 +1262,19 @@
           <w:lang w:val="en-GB"/>
         </w:rPr>
       </w:pPr>
+    </w:p>
+    <w:p>
+      <w:pPr>
+        <w:pStyle w:val="Listeavsnitt"/>
+        <w:spacing w:line="360" w:lineRule="auto"/>
+        <w:rPr>
+          <w:b/>
+          <w:bCs/>
+          <w:sz w:val="28"/>
+          <w:szCs w:val="28"/>
+          <w:lang w:val="en-GB"/>
+        </w:rPr>
+      </w:pPr>
       <w:r>
         <w:rPr>
           <w:b/>
@@ -1253,6 +1298,19 @@
           <w:lang w:val="en-GB"/>
         </w:rPr>
       </w:pPr>
+    </w:p>
+    <w:p>
+      <w:pPr>
+        <w:pStyle w:val="Listeavsnitt"/>
+        <w:spacing w:line="360" w:lineRule="auto"/>
+        <w:rPr>
+          <w:b/>
+          <w:bCs/>
+          <w:sz w:val="28"/>
+          <w:szCs w:val="28"/>
+          <w:lang w:val="en-GB"/>
+        </w:rPr>
+      </w:pPr>
       <w:r>
         <w:rPr>
           <w:b/>
@@ -1286,6 +1344,19 @@
           <w:lang w:val="en-GB"/>
         </w:rPr>
       </w:pPr>
+    </w:p>
+    <w:p>
+      <w:pPr>
+        <w:pStyle w:val="Listeavsnitt"/>
+        <w:spacing w:line="360" w:lineRule="auto"/>
+        <w:rPr>
+          <w:b/>
+          <w:bCs/>
+          <w:sz w:val="28"/>
+          <w:szCs w:val="28"/>
+          <w:lang w:val="en-GB"/>
+        </w:rPr>
+      </w:pPr>
       <w:proofErr w:type="spellStart"/>
       <w:r>
         <w:rPr>
@@ -1334,457 +1405,26 @@
     </w:p>
     <w:p>
       <w:pPr>
-        <w:spacing w:line="360" w:lineRule="auto"/>
-        <w:rPr>
-          <w:sz w:val="28"/>
-          <w:szCs w:val="28"/>
-          <w:lang w:val="en-GB"/>
-        </w:rPr>
-      </w:pPr>
-    </w:p>
-    <w:p>
-      <w:pPr>
-        <w:pStyle w:val="Listeavsnitt"/>
-        <w:numPr>
-          <w:ilvl w:val="0"/>
-          <w:numId w:val="2"/>
-        </w:numPr>
-        <w:spacing w:line="360" w:lineRule="auto"/>
-        <w:rPr>
-          <w:sz w:val="28"/>
-          <w:szCs w:val="28"/>
-          <w:lang w:val="en-GB"/>
-        </w:rPr>
-      </w:pPr>
-      <w:r>
-        <w:rPr>
-          <w:b/>
-          <w:bCs/>
-          <w:i/>
-          <w:iCs/>
-          <w:sz w:val="28"/>
-          <w:szCs w:val="28"/>
-          <w:u w:val="single"/>
-          <w:lang w:val="en-GB"/>
-        </w:rPr>
-        <w:t xml:space="preserve">What </w:t>
-      </w:r>
-      <w:r>
-        <w:rPr>
-          <w:b/>
-          <w:bCs/>
-          <w:i/>
-          <w:iCs/>
-          <w:sz w:val="28"/>
-          <w:szCs w:val="28"/>
-          <w:u w:val="single"/>
-          <w:lang w:val="en-GB"/>
-        </w:rPr>
-        <w:t>is your goals and motivations for joining the camp?</w:t>
-      </w:r>
-      <w:r>
-        <w:rPr>
-          <w:b/>
-          <w:bCs/>
-          <w:i/>
-          <w:iCs/>
-          <w:sz w:val="28"/>
-          <w:szCs w:val="28"/>
-          <w:u w:val="single"/>
-          <w:lang w:val="en-GB"/>
-        </w:rPr>
-        <w:t>:</w:t>
-      </w:r>
-    </w:p>
-    <w:p>
-      <w:pPr>
-        <w:pStyle w:val="Listeavsnitt"/>
-        <w:spacing w:line="360" w:lineRule="auto"/>
-        <w:ind w:left="360"/>
-        <w:rPr>
-          <w:sz w:val="28"/>
-          <w:szCs w:val="28"/>
-          <w:lang w:val="en-GB"/>
-        </w:rPr>
-      </w:pPr>
-    </w:p>
-    <w:p>
-      <w:pPr>
-        <w:rPr>
-          <w:b/>
-          <w:bCs/>
-          <w:i/>
-          <w:iCs/>
-          <w:sz w:val="28"/>
-          <w:szCs w:val="28"/>
-          <w:u w:val="single"/>
-          <w:lang w:val="en-GB"/>
-        </w:rPr>
-      </w:pPr>
-    </w:p>
-    <w:p>
-      <w:pPr>
-        <w:pStyle w:val="Listeavsnitt"/>
-        <w:spacing w:line="360" w:lineRule="auto"/>
-        <w:ind w:left="360"/>
-        <w:rPr>
-          <w:b/>
-          <w:bCs/>
-          <w:i/>
-          <w:iCs/>
-          <w:sz w:val="28"/>
-          <w:szCs w:val="28"/>
-          <w:u w:val="single"/>
-          <w:lang w:val="en-GB"/>
-        </w:rPr>
-      </w:pPr>
-    </w:p>
-    <w:p>
-      <w:pPr>
-        <w:pStyle w:val="Listeavsnitt"/>
-        <w:numPr>
-          <w:ilvl w:val="0"/>
-          <w:numId w:val="2"/>
-        </w:numPr>
-        <w:spacing w:line="360" w:lineRule="auto"/>
-        <w:rPr>
-          <w:b/>
-          <w:bCs/>
-          <w:i/>
-          <w:iCs/>
-          <w:sz w:val="28"/>
-          <w:szCs w:val="28"/>
-          <w:u w:val="single"/>
-          <w:lang w:val="en-GB"/>
-        </w:rPr>
-      </w:pPr>
-      <w:r>
-        <w:rPr>
-          <w:b/>
-          <w:bCs/>
-          <w:i/>
-          <w:iCs/>
-          <w:sz w:val="28"/>
-          <w:szCs w:val="28"/>
-          <w:u w:val="single"/>
-          <w:lang w:val="en-GB"/>
-        </w:rPr>
-        <w:t>Food allergies or other things we should know about:</w:t>
-      </w:r>
-    </w:p>
-    <w:p>
-      <w:pPr>
-        <w:spacing w:line="360" w:lineRule="auto"/>
-        <w:rPr>
-          <w:sz w:val="28"/>
-          <w:szCs w:val="28"/>
-          <w:lang w:val="en-GB"/>
-        </w:rPr>
-      </w:pPr>
-    </w:p>
-    <w:p>
-      <w:pPr>
-        <w:rPr>
-          <w:b/>
-          <w:bCs/>
-          <w:i/>
-          <w:iCs/>
-          <w:sz w:val="28"/>
-          <w:szCs w:val="28"/>
-          <w:u w:val="single"/>
-          <w:lang w:val="en-GB"/>
-        </w:rPr>
-      </w:pPr>
-    </w:p>
-    <w:p>
-      <w:pPr>
-        <w:pStyle w:val="Listeavsnitt"/>
-        <w:spacing w:line="360" w:lineRule="auto"/>
-        <w:ind w:left="360"/>
-        <w:rPr>
-          <w:i/>
-          <w:iCs/>
-          <w:sz w:val="28"/>
-          <w:szCs w:val="28"/>
-          <w:u w:val="single"/>
-          <w:lang w:val="en-GB"/>
-        </w:rPr>
-      </w:pPr>
-    </w:p>
-    <w:p>
-      <w:pPr>
-        <w:pStyle w:val="Listeavsnitt"/>
-        <w:numPr>
-          <w:ilvl w:val="0"/>
-          <w:numId w:val="2"/>
-        </w:numPr>
-        <w:spacing w:line="360" w:lineRule="auto"/>
-        <w:rPr>
-          <w:i/>
-          <w:iCs/>
-          <w:sz w:val="28"/>
-          <w:szCs w:val="28"/>
-          <w:u w:val="single"/>
-          <w:lang w:val="en-GB"/>
-        </w:rPr>
-      </w:pPr>
-      <w:r>
-        <w:rPr>
-          <w:b/>
-          <w:bCs/>
-          <w:i/>
-          <w:iCs/>
-          <w:sz w:val="28"/>
-          <w:szCs w:val="28"/>
-          <w:u w:val="single"/>
-          <w:lang w:val="en-GB"/>
-        </w:rPr>
-        <w:t>What</w:t>
-      </w:r>
-      <w:r>
-        <w:rPr>
-          <w:b/>
-          <w:bCs/>
-          <w:i/>
-          <w:iCs/>
-          <w:sz w:val="28"/>
-          <w:szCs w:val="28"/>
-          <w:u w:val="single"/>
-          <w:lang w:val="en-GB"/>
-        </w:rPr>
-        <w:t xml:space="preserve"> do</w:t>
-      </w:r>
-      <w:r>
-        <w:rPr>
-          <w:b/>
-          <w:bCs/>
-          <w:i/>
-          <w:iCs/>
-          <w:sz w:val="28"/>
-          <w:szCs w:val="28"/>
-          <w:u w:val="single"/>
-          <w:lang w:val="en-GB"/>
-        </w:rPr>
-        <w:t xml:space="preserve"> you want to improve</w:t>
-      </w:r>
-      <w:r>
-        <w:rPr>
-          <w:b/>
-          <w:bCs/>
-          <w:i/>
-          <w:iCs/>
-          <w:sz w:val="28"/>
-          <w:szCs w:val="28"/>
-          <w:u w:val="single"/>
-          <w:lang w:val="en-GB"/>
-        </w:rPr>
-        <w:t xml:space="preserve"> during the camp</w:t>
-      </w:r>
-      <w:r>
-        <w:rPr>
-          <w:b/>
-          <w:bCs/>
-          <w:i/>
-          <w:iCs/>
-          <w:sz w:val="28"/>
-          <w:szCs w:val="28"/>
-          <w:u w:val="single"/>
-          <w:lang w:val="en-GB"/>
-        </w:rPr>
-        <w:t>?</w:t>
-      </w:r>
-    </w:p>
-    <w:p>
-      <w:pPr>
-        <w:spacing w:line="360" w:lineRule="auto"/>
-        <w:rPr>
-          <w:sz w:val="28"/>
-          <w:szCs w:val="28"/>
-          <w:lang w:val="en-GB"/>
-        </w:rPr>
-      </w:pPr>
-    </w:p>
-    <w:p>
-      <w:pPr>
-        <w:spacing w:line="360" w:lineRule="auto"/>
-        <w:rPr>
-          <w:sz w:val="28"/>
-          <w:szCs w:val="28"/>
-          <w:lang w:val="en-GB"/>
-        </w:rPr>
-      </w:pPr>
-      <w:r>
-        <w:rPr>
-          <w:i/>
-          <w:iCs/>
-          <w:sz w:val="28"/>
-          <w:szCs w:val="28"/>
-          <w:u w:val="single"/>
-          <w:lang w:val="en-GB"/>
-        </w:rPr>
-        <w:br/>
-      </w:r>
-    </w:p>
-    <w:p>
-      <w:pPr>
-        <w:spacing w:line="360" w:lineRule="auto"/>
-        <w:rPr>
-          <w:b/>
-          <w:bCs/>
-          <w:sz w:val="28"/>
-          <w:szCs w:val="28"/>
-          <w:lang w:val="en-GB"/>
-        </w:rPr>
-      </w:pPr>
-    </w:p>
-    <w:p>
-      <w:pPr>
-        <w:spacing w:line="360" w:lineRule="auto"/>
-        <w:rPr>
-          <w:b/>
-          <w:bCs/>
-          <w:sz w:val="28"/>
-          <w:szCs w:val="28"/>
-          <w:lang w:val="en-GB"/>
-        </w:rPr>
-      </w:pPr>
-    </w:p>
-    <w:p>
-      <w:pPr>
-        <w:spacing w:line="360" w:lineRule="auto"/>
-        <w:rPr>
-          <w:b/>
-          <w:bCs/>
-          <w:sz w:val="28"/>
-          <w:szCs w:val="28"/>
-          <w:lang w:val="en-GB"/>
-        </w:rPr>
-      </w:pPr>
-    </w:p>
-    <w:p>
-      <w:pPr>
-        <w:spacing w:line="360" w:lineRule="auto"/>
-        <w:rPr>
-          <w:b/>
-          <w:bCs/>
-          <w:sz w:val="28"/>
-          <w:szCs w:val="28"/>
-          <w:lang w:val="en-GB"/>
-        </w:rPr>
-      </w:pPr>
-    </w:p>
-    <w:p>
-      <w:pPr>
-        <w:spacing w:line="360" w:lineRule="auto"/>
-        <w:rPr>
-          <w:b/>
-          <w:bCs/>
-          <w:sz w:val="28"/>
-          <w:szCs w:val="28"/>
-          <w:lang w:val="en-GB"/>
-        </w:rPr>
-      </w:pPr>
-    </w:p>
-    <w:p>
-      <w:pPr>
-        <w:spacing w:line="360" w:lineRule="auto"/>
-        <w:rPr>
-          <w:sz w:val="36"/>
-          <w:szCs w:val="36"/>
-          <w:lang w:val="en-GB"/>
-        </w:rPr>
-      </w:pPr>
-      <w:r>
-        <w:rPr>
-          <w:sz w:val="36"/>
-          <w:szCs w:val="36"/>
-          <w:lang w:val="en-GB"/>
-        </w:rPr>
-        <w:lastRenderedPageBreak/>
-        <w:t>Information about your parent(s) (If you’re under 18):</w:t>
-      </w:r>
-    </w:p>
-    <w:p>
-      <w:pPr>
-        <w:pStyle w:val="Listeavsnitt"/>
-        <w:numPr>
-          <w:ilvl w:val="0"/>
-          <w:numId w:val="2"/>
-        </w:numPr>
-        <w:spacing w:line="360" w:lineRule="auto"/>
-        <w:rPr>
-          <w:b/>
-          <w:bCs/>
-          <w:i/>
-          <w:iCs/>
-          <w:sz w:val="28"/>
-          <w:szCs w:val="28"/>
-          <w:u w:val="single"/>
-          <w:lang w:val="en-GB"/>
-        </w:rPr>
-      </w:pPr>
-      <w:r>
-        <w:rPr>
-          <w:b/>
-          <w:bCs/>
-          <w:i/>
-          <w:iCs/>
-          <w:sz w:val="28"/>
-          <w:szCs w:val="28"/>
-          <w:u w:val="single"/>
-          <w:lang w:val="en-GB"/>
-        </w:rPr>
-        <w:t>Par</w:t>
-      </w:r>
-      <w:r>
-        <w:rPr>
-          <w:b/>
-          <w:bCs/>
-          <w:i/>
-          <w:iCs/>
-          <w:sz w:val="28"/>
-          <w:szCs w:val="28"/>
-          <w:u w:val="single"/>
-          <w:lang w:val="en-GB"/>
-        </w:rPr>
-        <w:t>ent 1</w:t>
-      </w:r>
-    </w:p>
-    <w:p>
-      <w:pPr>
-        <w:pStyle w:val="Listeavsnitt"/>
-        <w:spacing w:line="360" w:lineRule="auto"/>
-        <w:rPr>
-          <w:b/>
-          <w:bCs/>
-          <w:sz w:val="28"/>
-          <w:szCs w:val="28"/>
-          <w:lang w:val="en-GB"/>
-        </w:rPr>
-      </w:pPr>
-      <w:r>
-        <w:rPr>
-          <w:b/>
-          <w:bCs/>
-          <w:sz w:val="28"/>
-          <w:szCs w:val="28"/>
-          <w:lang w:val="en-GB"/>
-        </w:rPr>
-        <w:t>name:</w:t>
-      </w:r>
-    </w:p>
-    <w:p>
-      <w:pPr>
-        <w:pStyle w:val="Listeavsnitt"/>
-        <w:spacing w:line="360" w:lineRule="auto"/>
-        <w:rPr>
-          <w:b/>
-          <w:bCs/>
-          <w:sz w:val="28"/>
-          <w:szCs w:val="28"/>
-          <w:lang w:val="en-GB"/>
-        </w:rPr>
-      </w:pPr>
+        <w:pStyle w:val="Listeavsnitt"/>
+        <w:spacing w:line="360" w:lineRule="auto"/>
+        <w:rPr>
+          <w:b/>
+          <w:bCs/>
+          <w:sz w:val="28"/>
+          <w:szCs w:val="28"/>
+          <w:lang w:val="en-GB"/>
+        </w:rPr>
+      </w:pPr>
+      <w:r>
+        <w:rPr>
+          <w:b/>
+          <w:bCs/>
+          <w:sz w:val="28"/>
+          <w:szCs w:val="28"/>
+          <w:lang w:val="en-GB"/>
+        </w:rPr>
+        <w:t>T-Shirt size (</w:t>
+      </w:r>
       <w:proofErr w:type="spellStart"/>
       <w:r>
         <w:rPr>
@@ -1794,17 +1434,7 @@
           <w:szCs w:val="28"/>
           <w:lang w:val="en-GB"/>
         </w:rPr>
-        <w:t>T</w:t>
-      </w:r>
-      <w:r>
-        <w:rPr>
-          <w:b/>
-          <w:bCs/>
-          <w:sz w:val="28"/>
-          <w:szCs w:val="28"/>
-          <w:lang w:val="en-GB"/>
-        </w:rPr>
-        <w:t>LF</w:t>
+        <w:t>XXS</w:t>
       </w:r>
       <w:proofErr w:type="spellEnd"/>
       <w:r>
@@ -1815,162 +1445,8 @@
           <w:szCs w:val="28"/>
           <w:lang w:val="en-GB"/>
         </w:rPr>
-        <w:t>.</w:t>
-      </w:r>
-      <w:r>
-        <w:rPr>
-          <w:b/>
-          <w:bCs/>
-          <w:sz w:val="28"/>
-          <w:szCs w:val="28"/>
-          <w:lang w:val="en-GB"/>
-        </w:rPr>
-        <w:t>:</w:t>
-      </w:r>
-    </w:p>
-    <w:p>
-      <w:pPr>
-        <w:pStyle w:val="Listeavsnitt"/>
-        <w:spacing w:line="360" w:lineRule="auto"/>
-        <w:rPr>
-          <w:b/>
-          <w:bCs/>
-          <w:sz w:val="28"/>
-          <w:szCs w:val="28"/>
-          <w:lang w:val="en-GB"/>
-        </w:rPr>
-      </w:pPr>
-      <w:r>
-        <w:rPr>
-          <w:b/>
-          <w:bCs/>
-          <w:sz w:val="28"/>
-          <w:szCs w:val="28"/>
-          <w:lang w:val="en-GB"/>
-        </w:rPr>
-        <w:t>Email:</w:t>
-      </w:r>
-    </w:p>
-    <w:p>
-      <w:pPr>
-        <w:pStyle w:val="Listeavsnitt"/>
-        <w:spacing w:line="360" w:lineRule="auto"/>
-        <w:rPr>
-          <w:b/>
-          <w:bCs/>
-          <w:sz w:val="28"/>
-          <w:szCs w:val="28"/>
-          <w:lang w:val="en-GB"/>
-        </w:rPr>
-      </w:pPr>
-    </w:p>
-    <w:p>
-      <w:pPr>
-        <w:pStyle w:val="Listeavsnitt"/>
-        <w:numPr>
-          <w:ilvl w:val="0"/>
-          <w:numId w:val="2"/>
-        </w:numPr>
-        <w:spacing w:line="360" w:lineRule="auto"/>
-        <w:rPr>
-          <w:b/>
-          <w:bCs/>
-          <w:i/>
-          <w:iCs/>
-          <w:sz w:val="28"/>
-          <w:szCs w:val="28"/>
-          <w:u w:val="single"/>
-          <w:lang w:val="en-GB"/>
-        </w:rPr>
-      </w:pPr>
-      <w:r>
-        <w:rPr>
-          <w:b/>
-          <w:bCs/>
-          <w:i/>
-          <w:iCs/>
-          <w:sz w:val="28"/>
-          <w:szCs w:val="28"/>
-          <w:u w:val="single"/>
-          <w:lang w:val="en-GB"/>
-        </w:rPr>
-        <w:t>(</w:t>
-      </w:r>
-      <w:r>
-        <w:rPr>
-          <w:b/>
-          <w:bCs/>
-          <w:i/>
-          <w:iCs/>
-          <w:sz w:val="28"/>
-          <w:szCs w:val="28"/>
-          <w:u w:val="single"/>
-          <w:lang w:val="en-GB"/>
-        </w:rPr>
-        <w:t>Par</w:t>
-      </w:r>
-      <w:r>
-        <w:rPr>
-          <w:b/>
-          <w:bCs/>
-          <w:i/>
-          <w:iCs/>
-          <w:sz w:val="28"/>
-          <w:szCs w:val="28"/>
-          <w:u w:val="single"/>
-          <w:lang w:val="en-GB"/>
-        </w:rPr>
-        <w:t>ent 2</w:t>
-      </w:r>
-      <w:r>
-        <w:rPr>
-          <w:b/>
-          <w:bCs/>
-          <w:i/>
-          <w:iCs/>
-          <w:sz w:val="28"/>
-          <w:szCs w:val="28"/>
-          <w:u w:val="single"/>
-          <w:lang w:val="en-GB"/>
-        </w:rPr>
-        <w:t>)</w:t>
-      </w:r>
-    </w:p>
-    <w:p>
-      <w:pPr>
-        <w:pStyle w:val="Listeavsnitt"/>
-        <w:spacing w:line="360" w:lineRule="auto"/>
-        <w:rPr>
-          <w:b/>
-          <w:bCs/>
-          <w:sz w:val="28"/>
-          <w:szCs w:val="28"/>
-          <w:lang w:val="en-GB"/>
-        </w:rPr>
-      </w:pPr>
-      <w:r>
-        <w:rPr>
-          <w:b/>
-          <w:bCs/>
-          <w:sz w:val="28"/>
-          <w:szCs w:val="28"/>
-          <w:lang w:val="en-GB"/>
-        </w:rPr>
-        <w:t>name:</w:t>
-      </w:r>
-    </w:p>
-    <w:p>
-      <w:pPr>
-        <w:pStyle w:val="Listeavsnitt"/>
-        <w:spacing w:line="360" w:lineRule="auto"/>
-        <w:rPr>
-          <w:b/>
-          <w:bCs/>
-          <w:sz w:val="28"/>
-          <w:szCs w:val="28"/>
-          <w:lang w:val="en-GB"/>
-        </w:rPr>
-      </w:pPr>
+        <w:t xml:space="preserve">, </w:t>
+      </w:r>
       <w:proofErr w:type="spellStart"/>
       <w:r>
         <w:rPr>
@@ -1980,17 +1456,7 @@
           <w:szCs w:val="28"/>
           <w:lang w:val="en-GB"/>
         </w:rPr>
-        <w:t>T</w:t>
-      </w:r>
-      <w:r>
-        <w:rPr>
-          <w:b/>
-          <w:bCs/>
-          <w:sz w:val="28"/>
-          <w:szCs w:val="28"/>
-          <w:lang w:val="en-GB"/>
-        </w:rPr>
-        <w:t>LF</w:t>
+        <w:t>XS</w:t>
       </w:r>
       <w:proofErr w:type="spellEnd"/>
       <w:r>
@@ -2001,404 +1467,7 @@
           <w:szCs w:val="28"/>
           <w:lang w:val="en-GB"/>
         </w:rPr>
-        <w:t>.</w:t>
-      </w:r>
-      <w:r>
-        <w:rPr>
-          <w:b/>
-          <w:bCs/>
-          <w:sz w:val="28"/>
-          <w:szCs w:val="28"/>
-          <w:lang w:val="en-GB"/>
-        </w:rPr>
-        <w:t>:</w:t>
-      </w:r>
-    </w:p>
-    <w:p>
-      <w:pPr>
-        <w:pStyle w:val="Listeavsnitt"/>
-        <w:spacing w:line="360" w:lineRule="auto"/>
-        <w:rPr>
-          <w:b/>
-          <w:bCs/>
-          <w:sz w:val="28"/>
-          <w:szCs w:val="28"/>
-          <w:lang w:val="en-GB"/>
-        </w:rPr>
-      </w:pPr>
-      <w:r>
-        <w:rPr>
-          <w:b/>
-          <w:bCs/>
-          <w:sz w:val="28"/>
-          <w:szCs w:val="28"/>
-          <w:lang w:val="en-GB"/>
-        </w:rPr>
-        <w:t>Email:</w:t>
-      </w:r>
-    </w:p>
-    <w:p>
-      <w:pPr>
-        <w:spacing w:line="360" w:lineRule="auto"/>
-        <w:rPr>
-          <w:sz w:val="36"/>
-          <w:szCs w:val="36"/>
-          <w:lang w:val="en-GB"/>
-        </w:rPr>
-      </w:pPr>
-    </w:p>
-    <w:p>
-      <w:pPr>
-        <w:spacing w:line="360" w:lineRule="auto"/>
-        <w:rPr>
-          <w:sz w:val="36"/>
-          <w:szCs w:val="36"/>
-          <w:lang w:val="en-GB"/>
-        </w:rPr>
-      </w:pPr>
-    </w:p>
-    <w:p>
-      <w:pPr>
-        <w:spacing w:line="360" w:lineRule="auto"/>
-        <w:rPr>
-          <w:sz w:val="36"/>
-          <w:szCs w:val="36"/>
-          <w:lang w:val="en-GB"/>
-        </w:rPr>
-      </w:pPr>
-      <w:r>
-        <w:rPr>
-          <w:sz w:val="36"/>
-          <w:szCs w:val="36"/>
-          <w:lang w:val="en-GB"/>
-        </w:rPr>
-        <w:t>Some feedback to us:</w:t>
-      </w:r>
-    </w:p>
-    <w:p>
-      <w:pPr>
-        <w:pStyle w:val="Listeavsnitt"/>
-        <w:numPr>
-          <w:ilvl w:val="0"/>
-          <w:numId w:val="2"/>
-        </w:numPr>
-        <w:spacing w:line="360" w:lineRule="auto"/>
-        <w:rPr>
-          <w:b/>
-          <w:bCs/>
-          <w:sz w:val="28"/>
-          <w:szCs w:val="28"/>
-          <w:u w:val="single"/>
-          <w:lang w:val="en-GB"/>
-        </w:rPr>
-      </w:pPr>
-      <w:r>
-        <w:rPr>
-          <w:b/>
-          <w:bCs/>
-          <w:i/>
-          <w:iCs/>
-          <w:sz w:val="28"/>
-          <w:szCs w:val="28"/>
-          <w:u w:val="single"/>
-          <w:lang w:val="en-GB"/>
-        </w:rPr>
-        <w:t>What made you sign up for the camp?</w:t>
-      </w:r>
-      <w:r>
-        <w:rPr>
-          <w:b/>
-          <w:bCs/>
-          <w:i/>
-          <w:iCs/>
-          <w:sz w:val="28"/>
-          <w:szCs w:val="28"/>
-          <w:u w:val="single"/>
-          <w:lang w:val="en-GB"/>
-        </w:rPr>
-        <w:t>:</w:t>
-      </w:r>
-    </w:p>
-    <w:p>
-      <w:pPr>
-        <w:pStyle w:val="Listeavsnitt"/>
-        <w:spacing w:line="360" w:lineRule="auto"/>
-        <w:rPr>
-          <w:b/>
-          <w:bCs/>
-          <w:sz w:val="28"/>
-          <w:szCs w:val="28"/>
-          <w:lang w:val="en-GB"/>
-        </w:rPr>
-      </w:pPr>
-    </w:p>
-    <w:p>
-      <w:pPr>
-        <w:pStyle w:val="Listeavsnitt"/>
-        <w:numPr>
-          <w:ilvl w:val="0"/>
-          <w:numId w:val="2"/>
-        </w:numPr>
-        <w:spacing w:line="360" w:lineRule="auto"/>
-        <w:rPr>
-          <w:b/>
-          <w:bCs/>
-          <w:i/>
-          <w:iCs/>
-          <w:sz w:val="28"/>
-          <w:szCs w:val="28"/>
-          <w:u w:val="single"/>
-          <w:lang w:val="en-GB"/>
-        </w:rPr>
-      </w:pPr>
-      <w:r>
-        <w:rPr>
-          <w:b/>
-          <w:bCs/>
-          <w:i/>
-          <w:iCs/>
-          <w:sz w:val="28"/>
-          <w:szCs w:val="28"/>
-          <w:u w:val="single"/>
-          <w:lang w:val="en-GB"/>
-        </w:rPr>
-        <w:t xml:space="preserve">What do you think about our </w:t>
-      </w:r>
-      <w:r>
-        <w:rPr>
-          <w:b/>
-          <w:bCs/>
-          <w:i/>
-          <w:iCs/>
-          <w:sz w:val="28"/>
-          <w:szCs w:val="28"/>
-          <w:u w:val="single"/>
-          <w:lang w:val="en-GB"/>
-        </w:rPr>
-        <w:t>camp programs</w:t>
-      </w:r>
-      <w:r>
-        <w:rPr>
-          <w:b/>
-          <w:bCs/>
-          <w:i/>
-          <w:iCs/>
-          <w:sz w:val="28"/>
-          <w:szCs w:val="28"/>
-          <w:u w:val="single"/>
-          <w:lang w:val="en-GB"/>
-        </w:rPr>
-        <w:t xml:space="preserve">? </w:t>
-      </w:r>
-    </w:p>
-    <w:p>
-      <w:pPr>
-        <w:pStyle w:val="Listeavsnitt"/>
-        <w:rPr>
-          <w:b/>
-          <w:bCs/>
-          <w:sz w:val="28"/>
-          <w:szCs w:val="28"/>
-          <w:lang w:val="en-GB"/>
-        </w:rPr>
-      </w:pPr>
-    </w:p>
-    <w:p>
-      <w:pPr>
-        <w:pStyle w:val="Listeavsnitt"/>
-        <w:numPr>
-          <w:ilvl w:val="0"/>
-          <w:numId w:val="2"/>
-        </w:numPr>
-        <w:spacing w:line="360" w:lineRule="auto"/>
-        <w:rPr>
-          <w:b/>
-          <w:bCs/>
-          <w:i/>
-          <w:iCs/>
-          <w:sz w:val="28"/>
-          <w:szCs w:val="28"/>
-          <w:u w:val="single"/>
-          <w:lang w:val="en-GB"/>
-        </w:rPr>
-      </w:pPr>
-      <w:r>
-        <w:rPr>
-          <w:b/>
-          <w:bCs/>
-          <w:i/>
-          <w:iCs/>
-          <w:sz w:val="28"/>
-          <w:szCs w:val="28"/>
-          <w:u w:val="single"/>
-          <w:lang w:val="en-GB"/>
-        </w:rPr>
-        <w:t>Any</w:t>
-      </w:r>
-      <w:r>
-        <w:rPr>
-          <w:b/>
-          <w:bCs/>
-          <w:i/>
-          <w:iCs/>
-          <w:sz w:val="28"/>
-          <w:szCs w:val="28"/>
-          <w:u w:val="single"/>
-          <w:lang w:val="en-GB"/>
-        </w:rPr>
-        <w:t xml:space="preserve"> other</w:t>
-      </w:r>
-      <w:r>
-        <w:rPr>
-          <w:b/>
-          <w:bCs/>
-          <w:i/>
-          <w:iCs/>
-          <w:sz w:val="28"/>
-          <w:szCs w:val="28"/>
-          <w:u w:val="single"/>
-          <w:lang w:val="en-GB"/>
-        </w:rPr>
-        <w:t xml:space="preserve"> feedback?</w:t>
-      </w:r>
-    </w:p>
-    <w:p>
-      <w:pPr>
-        <w:pStyle w:val="Listeavsnitt"/>
-        <w:spacing w:line="360" w:lineRule="auto"/>
-        <w:rPr>
-          <w:sz w:val="28"/>
-          <w:szCs w:val="28"/>
-          <w:lang w:val="en-GB"/>
-        </w:rPr>
-      </w:pPr>
-    </w:p>
-    <w:p>
-      <w:pPr>
-        <w:pStyle w:val="Listeavsnitt"/>
-        <w:numPr>
-          <w:ilvl w:val="0"/>
-          <w:numId w:val="2"/>
-        </w:numPr>
-        <w:spacing w:line="360" w:lineRule="auto"/>
-        <w:rPr>
-          <w:b/>
-          <w:bCs/>
-          <w:i/>
-          <w:iCs/>
-          <w:sz w:val="28"/>
-          <w:szCs w:val="28"/>
-          <w:u w:val="single"/>
-          <w:lang w:val="en-GB"/>
-        </w:rPr>
-      </w:pPr>
-      <w:r>
-        <w:rPr>
-          <w:b/>
-          <w:bCs/>
-          <w:i/>
-          <w:iCs/>
-          <w:sz w:val="28"/>
-          <w:szCs w:val="28"/>
-          <w:u w:val="single"/>
-          <w:lang w:val="en-GB"/>
-        </w:rPr>
-        <w:t>T</w:t>
-      </w:r>
-      <w:r>
-        <w:rPr>
-          <w:b/>
-          <w:bCs/>
-          <w:i/>
-          <w:iCs/>
-          <w:sz w:val="28"/>
-          <w:szCs w:val="28"/>
-          <w:u w:val="single"/>
-          <w:lang w:val="en-GB"/>
-        </w:rPr>
-        <w:t xml:space="preserve">-Shirt size </w:t>
-      </w:r>
-      <w:r>
-        <w:rPr>
-          <w:b/>
-          <w:bCs/>
-          <w:i/>
-          <w:iCs/>
-          <w:sz w:val="28"/>
-          <w:szCs w:val="28"/>
-          <w:u w:val="single"/>
-          <w:lang w:val="en-GB"/>
-        </w:rPr>
-        <w:t>(</w:t>
-      </w:r>
-      <w:proofErr w:type="spellStart"/>
-      <w:r>
-        <w:rPr>
-          <w:b/>
-          <w:bCs/>
-          <w:i/>
-          <w:iCs/>
-          <w:sz w:val="28"/>
-          <w:szCs w:val="28"/>
-          <w:u w:val="single"/>
-          <w:lang w:val="en-GB"/>
-        </w:rPr>
-        <w:t>XXS</w:t>
-      </w:r>
-      <w:proofErr w:type="spellEnd"/>
-      <w:r>
-        <w:rPr>
-          <w:b/>
-          <w:bCs/>
-          <w:i/>
-          <w:iCs/>
-          <w:sz w:val="28"/>
-          <w:szCs w:val="28"/>
-          <w:u w:val="single"/>
-          <w:lang w:val="en-GB"/>
-        </w:rPr>
-        <w:t xml:space="preserve">, </w:t>
-      </w:r>
-      <w:proofErr w:type="spellStart"/>
-      <w:r>
-        <w:rPr>
-          <w:b/>
-          <w:bCs/>
-          <w:i/>
-          <w:iCs/>
-          <w:sz w:val="28"/>
-          <w:szCs w:val="28"/>
-          <w:u w:val="single"/>
-          <w:lang w:val="en-GB"/>
-        </w:rPr>
-        <w:t>XS</w:t>
-      </w:r>
-      <w:proofErr w:type="spellEnd"/>
-      <w:r>
-        <w:rPr>
-          <w:b/>
-          <w:bCs/>
-          <w:i/>
-          <w:iCs/>
-          <w:sz w:val="28"/>
-          <w:szCs w:val="28"/>
-          <w:u w:val="single"/>
-          <w:lang w:val="en-GB"/>
-        </w:rPr>
-        <w:t>, S, M, L, XL, XXL):</w:t>
-      </w:r>
-      <w:r>
-        <w:rPr>
-          <w:b/>
-          <w:bCs/>
-          <w:i/>
-          <w:iCs/>
-          <w:sz w:val="28"/>
-          <w:szCs w:val="28"/>
-          <w:u w:val="single"/>
-          <w:lang w:val="en-GB"/>
-        </w:rPr>
-        <w:t xml:space="preserve"> </w:t>
+        <w:t xml:space="preserve">, S, M, L, XL, XXL): </w:t>
       </w:r>
     </w:p>
     <w:tbl>
@@ -2438,58 +1507,321 @@
     </w:tbl>
     <w:p>
       <w:pPr>
-        <w:spacing w:line="360" w:lineRule="auto"/>
-        <w:rPr>
-          <w:sz w:val="28"/>
-          <w:szCs w:val="28"/>
-          <w:lang w:val="en-GB"/>
-        </w:rPr>
-      </w:pPr>
-    </w:p>
-    <w:p>
-      <w:pPr>
-        <w:spacing w:line="360" w:lineRule="auto"/>
-        <w:rPr>
-          <w:sz w:val="28"/>
-          <w:szCs w:val="28"/>
-          <w:lang w:val="en-GB"/>
-        </w:rPr>
-      </w:pPr>
-    </w:p>
-    <w:p>
-      <w:pPr>
-        <w:spacing w:line="360" w:lineRule="auto"/>
-        <w:rPr>
-          <w:sz w:val="28"/>
-          <w:szCs w:val="28"/>
-          <w:lang w:val="en-GB"/>
-        </w:rPr>
-      </w:pPr>
-    </w:p>
-    <w:p>
-      <w:pPr>
-        <w:spacing w:line="360" w:lineRule="auto"/>
-        <w:rPr>
-          <w:sz w:val="28"/>
-          <w:szCs w:val="28"/>
-          <w:lang w:val="en-GB"/>
-        </w:rPr>
-      </w:pPr>
-    </w:p>
-    <w:p>
-      <w:pPr>
-        <w:spacing w:line="360" w:lineRule="auto"/>
-        <w:rPr>
-          <w:b/>
-          <w:bCs/>
-          <w:i/>
-          <w:iCs/>
-          <w:sz w:val="28"/>
-          <w:szCs w:val="28"/>
-          <w:u w:val="single"/>
-          <w:lang w:val="en-GB"/>
-        </w:rPr>
-      </w:pPr>
+        <w:pStyle w:val="Listeavsnitt"/>
+        <w:numPr>
+          <w:ilvl w:val="0"/>
+          <w:numId w:val="4"/>
+        </w:numPr>
+        <w:spacing w:line="360" w:lineRule="auto"/>
+        <w:rPr>
+          <w:b/>
+          <w:bCs/>
+          <w:sz w:val="28"/>
+          <w:szCs w:val="28"/>
+          <w:lang w:val="en-GB"/>
+        </w:rPr>
+      </w:pPr>
+      <w:r>
+        <w:rPr>
+          <w:sz w:val="28"/>
+          <w:szCs w:val="28"/>
+          <w:lang w:val="en-GB"/>
+        </w:rPr>
+        <w:t>This is for ordering of camp t-shirts.</w:t>
+      </w:r>
+    </w:p>
+    <w:p>
+      <w:pPr>
+        <w:spacing w:line="360" w:lineRule="auto"/>
+        <w:rPr>
+          <w:sz w:val="28"/>
+          <w:szCs w:val="28"/>
+          <w:lang w:val="en-GB"/>
+        </w:rPr>
+      </w:pPr>
+    </w:p>
+    <w:p>
+      <w:pPr>
+        <w:pStyle w:val="Listeavsnitt"/>
+        <w:numPr>
+          <w:ilvl w:val="0"/>
+          <w:numId w:val="2"/>
+        </w:numPr>
+        <w:spacing w:line="360" w:lineRule="auto"/>
+        <w:rPr>
+          <w:sz w:val="28"/>
+          <w:szCs w:val="28"/>
+          <w:lang w:val="en-GB"/>
+        </w:rPr>
+      </w:pPr>
+      <w:r>
+        <w:rPr>
+          <w:b/>
+          <w:bCs/>
+          <w:i/>
+          <w:iCs/>
+          <w:sz w:val="28"/>
+          <w:szCs w:val="28"/>
+          <w:u w:val="single"/>
+          <w:lang w:val="en-GB"/>
+        </w:rPr>
+        <w:t xml:space="preserve">What </w:t>
+      </w:r>
+      <w:r>
+        <w:rPr>
+          <w:b/>
+          <w:bCs/>
+          <w:i/>
+          <w:iCs/>
+          <w:sz w:val="28"/>
+          <w:szCs w:val="28"/>
+          <w:u w:val="single"/>
+          <w:lang w:val="en-GB"/>
+        </w:rPr>
+        <w:t>is your goals and motivations for joining the camp?</w:t>
+      </w:r>
+      <w:r>
+        <w:rPr>
+          <w:b/>
+          <w:bCs/>
+          <w:i/>
+          <w:iCs/>
+          <w:sz w:val="28"/>
+          <w:szCs w:val="28"/>
+          <w:u w:val="single"/>
+          <w:lang w:val="en-GB"/>
+        </w:rPr>
+        <w:t>:</w:t>
+      </w:r>
+    </w:p>
+    <w:p>
+      <w:pPr>
+        <w:pStyle w:val="Listeavsnitt"/>
+        <w:spacing w:line="360" w:lineRule="auto"/>
+        <w:ind w:left="360"/>
+        <w:rPr>
+          <w:sz w:val="28"/>
+          <w:szCs w:val="28"/>
+          <w:lang w:val="en-GB"/>
+        </w:rPr>
+      </w:pPr>
+    </w:p>
+    <w:p>
+      <w:pPr>
+        <w:rPr>
+          <w:b/>
+          <w:bCs/>
+          <w:i/>
+          <w:iCs/>
+          <w:sz w:val="28"/>
+          <w:szCs w:val="28"/>
+          <w:u w:val="single"/>
+          <w:lang w:val="en-GB"/>
+        </w:rPr>
+      </w:pPr>
+    </w:p>
+    <w:p>
+      <w:pPr>
+        <w:pStyle w:val="Listeavsnitt"/>
+        <w:spacing w:line="360" w:lineRule="auto"/>
+        <w:ind w:left="360"/>
+        <w:rPr>
+          <w:b/>
+          <w:bCs/>
+          <w:i/>
+          <w:iCs/>
+          <w:sz w:val="28"/>
+          <w:szCs w:val="28"/>
+          <w:u w:val="single"/>
+          <w:lang w:val="en-GB"/>
+        </w:rPr>
+      </w:pPr>
+    </w:p>
+    <w:p>
+      <w:pPr>
+        <w:pStyle w:val="Listeavsnitt"/>
+        <w:numPr>
+          <w:ilvl w:val="0"/>
+          <w:numId w:val="2"/>
+        </w:numPr>
+        <w:spacing w:line="360" w:lineRule="auto"/>
+        <w:rPr>
+          <w:b/>
+          <w:bCs/>
+          <w:i/>
+          <w:iCs/>
+          <w:sz w:val="28"/>
+          <w:szCs w:val="28"/>
+          <w:u w:val="single"/>
+          <w:lang w:val="en-GB"/>
+        </w:rPr>
+      </w:pPr>
+      <w:r>
+        <w:rPr>
+          <w:b/>
+          <w:bCs/>
+          <w:i/>
+          <w:iCs/>
+          <w:sz w:val="28"/>
+          <w:szCs w:val="28"/>
+          <w:u w:val="single"/>
+          <w:lang w:val="en-GB"/>
+        </w:rPr>
+        <w:t>Food allergies or other things we should know about:</w:t>
+      </w:r>
+    </w:p>
+    <w:p>
+      <w:pPr>
+        <w:spacing w:line="360" w:lineRule="auto"/>
+        <w:rPr>
+          <w:sz w:val="28"/>
+          <w:szCs w:val="28"/>
+          <w:lang w:val="en-GB"/>
+        </w:rPr>
+      </w:pPr>
+    </w:p>
+    <w:p>
+      <w:pPr>
+        <w:rPr>
+          <w:b/>
+          <w:bCs/>
+          <w:i/>
+          <w:iCs/>
+          <w:sz w:val="28"/>
+          <w:szCs w:val="28"/>
+          <w:u w:val="single"/>
+          <w:lang w:val="en-GB"/>
+        </w:rPr>
+      </w:pPr>
+    </w:p>
+    <w:p>
+      <w:pPr>
+        <w:pStyle w:val="Listeavsnitt"/>
+        <w:spacing w:line="360" w:lineRule="auto"/>
+        <w:ind w:left="360"/>
+        <w:rPr>
+          <w:i/>
+          <w:iCs/>
+          <w:sz w:val="28"/>
+          <w:szCs w:val="28"/>
+          <w:u w:val="single"/>
+          <w:lang w:val="en-GB"/>
+        </w:rPr>
+      </w:pPr>
+    </w:p>
+    <w:p>
+      <w:pPr>
+        <w:pStyle w:val="Listeavsnitt"/>
+        <w:numPr>
+          <w:ilvl w:val="0"/>
+          <w:numId w:val="2"/>
+        </w:numPr>
+        <w:spacing w:line="360" w:lineRule="auto"/>
+        <w:rPr>
+          <w:i/>
+          <w:iCs/>
+          <w:sz w:val="28"/>
+          <w:szCs w:val="28"/>
+          <w:u w:val="single"/>
+          <w:lang w:val="en-GB"/>
+        </w:rPr>
+      </w:pPr>
+      <w:r>
+        <w:rPr>
+          <w:b/>
+          <w:bCs/>
+          <w:i/>
+          <w:iCs/>
+          <w:sz w:val="28"/>
+          <w:szCs w:val="28"/>
+          <w:u w:val="single"/>
+          <w:lang w:val="en-GB"/>
+        </w:rPr>
+        <w:t>What</w:t>
+      </w:r>
+      <w:r>
+        <w:rPr>
+          <w:b/>
+          <w:bCs/>
+          <w:i/>
+          <w:iCs/>
+          <w:sz w:val="28"/>
+          <w:szCs w:val="28"/>
+          <w:u w:val="single"/>
+          <w:lang w:val="en-GB"/>
+        </w:rPr>
+        <w:t xml:space="preserve"> do</w:t>
+      </w:r>
+      <w:r>
+        <w:rPr>
+          <w:b/>
+          <w:bCs/>
+          <w:i/>
+          <w:iCs/>
+          <w:sz w:val="28"/>
+          <w:szCs w:val="28"/>
+          <w:u w:val="single"/>
+          <w:lang w:val="en-GB"/>
+        </w:rPr>
+        <w:t xml:space="preserve"> you want to improve</w:t>
+      </w:r>
+      <w:r>
+        <w:rPr>
+          <w:b/>
+          <w:bCs/>
+          <w:i/>
+          <w:iCs/>
+          <w:sz w:val="28"/>
+          <w:szCs w:val="28"/>
+          <w:u w:val="single"/>
+          <w:lang w:val="en-GB"/>
+        </w:rPr>
+        <w:t xml:space="preserve"> during the camp</w:t>
+      </w:r>
+      <w:r>
+        <w:rPr>
+          <w:b/>
+          <w:bCs/>
+          <w:i/>
+          <w:iCs/>
+          <w:sz w:val="28"/>
+          <w:szCs w:val="28"/>
+          <w:u w:val="single"/>
+          <w:lang w:val="en-GB"/>
+        </w:rPr>
+        <w:t>?</w:t>
+      </w:r>
+    </w:p>
+    <w:p>
+      <w:pPr>
+        <w:spacing w:line="360" w:lineRule="auto"/>
+        <w:rPr>
+          <w:sz w:val="28"/>
+          <w:szCs w:val="28"/>
+          <w:lang w:val="en-GB"/>
+        </w:rPr>
+      </w:pPr>
+    </w:p>
+    <w:p>
+      <w:pPr>
+        <w:spacing w:line="360" w:lineRule="auto"/>
+        <w:rPr>
+          <w:sz w:val="28"/>
+          <w:szCs w:val="28"/>
+          <w:lang w:val="en-GB"/>
+        </w:rPr>
+      </w:pPr>
+      <w:r>
+        <w:rPr>
+          <w:i/>
+          <w:iCs/>
+          <w:sz w:val="28"/>
+          <w:szCs w:val="28"/>
+          <w:u w:val="single"/>
+          <w:lang w:val="en-GB"/>
+        </w:rPr>
+        <w:br/>
+      </w:r>
     </w:p>
     <w:p>
       <w:pPr>
@@ -2500,26 +1832,685 @@
           <w:lang w:val="en-GB"/>
         </w:rPr>
       </w:pPr>
-    </w:p>
-    <w:p>
-      <w:pPr>
-        <w:spacing w:line="360" w:lineRule="auto"/>
+      <w:r>
         <w:rPr>
           <w:sz w:val="36"/>
           <w:szCs w:val="36"/>
           <w:lang w:val="en-GB"/>
         </w:rPr>
-      </w:pPr>
+        <w:lastRenderedPageBreak/>
+        <w:t>Information about your parent(s) (If you’re under 18):</w:t>
+      </w:r>
+    </w:p>
+    <w:p>
+      <w:pPr>
+        <w:pStyle w:val="Listeavsnitt"/>
+        <w:numPr>
+          <w:ilvl w:val="0"/>
+          <w:numId w:val="2"/>
+        </w:numPr>
+        <w:spacing w:line="360" w:lineRule="auto"/>
+        <w:rPr>
+          <w:b/>
+          <w:bCs/>
+          <w:i/>
+          <w:iCs/>
+          <w:sz w:val="28"/>
+          <w:szCs w:val="28"/>
+          <w:u w:val="single"/>
+          <w:lang w:val="en-GB"/>
+        </w:rPr>
+      </w:pPr>
+      <w:r>
+        <w:rPr>
+          <w:b/>
+          <w:bCs/>
+          <w:i/>
+          <w:iCs/>
+          <w:sz w:val="28"/>
+          <w:szCs w:val="28"/>
+          <w:u w:val="single"/>
+          <w:lang w:val="en-GB"/>
+        </w:rPr>
+        <w:t>Par</w:t>
+      </w:r>
+      <w:r>
+        <w:rPr>
+          <w:b/>
+          <w:bCs/>
+          <w:i/>
+          <w:iCs/>
+          <w:sz w:val="28"/>
+          <w:szCs w:val="28"/>
+          <w:u w:val="single"/>
+          <w:lang w:val="en-GB"/>
+        </w:rPr>
+        <w:t>ent 1</w:t>
+      </w:r>
+    </w:p>
+    <w:p>
+      <w:pPr>
+        <w:pStyle w:val="Listeavsnitt"/>
+        <w:spacing w:line="360" w:lineRule="auto"/>
+        <w:rPr>
+          <w:b/>
+          <w:bCs/>
+          <w:sz w:val="28"/>
+          <w:szCs w:val="28"/>
+          <w:lang w:val="en-GB"/>
+        </w:rPr>
+      </w:pPr>
+      <w:r>
+        <w:rPr>
+          <w:b/>
+          <w:bCs/>
+          <w:sz w:val="28"/>
+          <w:szCs w:val="28"/>
+          <w:lang w:val="en-GB"/>
+        </w:rPr>
+        <w:t>name:</w:t>
+      </w:r>
+    </w:p>
+    <w:p>
+      <w:pPr>
+        <w:pStyle w:val="Listeavsnitt"/>
+        <w:spacing w:line="360" w:lineRule="auto"/>
+        <w:rPr>
+          <w:b/>
+          <w:bCs/>
+          <w:sz w:val="28"/>
+          <w:szCs w:val="28"/>
+          <w:lang w:val="en-GB"/>
+        </w:rPr>
+      </w:pPr>
+      <w:proofErr w:type="spellStart"/>
+      <w:r>
+        <w:rPr>
+          <w:b/>
+          <w:bCs/>
+          <w:sz w:val="28"/>
+          <w:szCs w:val="28"/>
+          <w:lang w:val="en-GB"/>
+        </w:rPr>
+        <w:t>T</w:t>
+      </w:r>
+      <w:r>
+        <w:rPr>
+          <w:b/>
+          <w:bCs/>
+          <w:sz w:val="28"/>
+          <w:szCs w:val="28"/>
+          <w:lang w:val="en-GB"/>
+        </w:rPr>
+        <w:t>LF</w:t>
+      </w:r>
+      <w:proofErr w:type="spellEnd"/>
+      <w:r>
+        <w:rPr>
+          <w:b/>
+          <w:bCs/>
+          <w:sz w:val="28"/>
+          <w:szCs w:val="28"/>
+          <w:lang w:val="en-GB"/>
+        </w:rPr>
+        <w:t>.</w:t>
+      </w:r>
+      <w:r>
+        <w:rPr>
+          <w:b/>
+          <w:bCs/>
+          <w:sz w:val="28"/>
+          <w:szCs w:val="28"/>
+          <w:lang w:val="en-GB"/>
+        </w:rPr>
+        <w:t>:</w:t>
+      </w:r>
+    </w:p>
+    <w:p>
+      <w:pPr>
+        <w:pStyle w:val="Listeavsnitt"/>
+        <w:spacing w:line="360" w:lineRule="auto"/>
+        <w:rPr>
+          <w:b/>
+          <w:bCs/>
+          <w:sz w:val="28"/>
+          <w:szCs w:val="28"/>
+          <w:lang w:val="en-GB"/>
+        </w:rPr>
+      </w:pPr>
+      <w:r>
+        <w:rPr>
+          <w:b/>
+          <w:bCs/>
+          <w:sz w:val="28"/>
+          <w:szCs w:val="28"/>
+          <w:lang w:val="en-GB"/>
+        </w:rPr>
+        <w:t>Email:</w:t>
+      </w:r>
+    </w:p>
+    <w:p>
+      <w:pPr>
+        <w:pStyle w:val="Listeavsnitt"/>
+        <w:spacing w:line="360" w:lineRule="auto"/>
+        <w:rPr>
+          <w:b/>
+          <w:bCs/>
+          <w:sz w:val="28"/>
+          <w:szCs w:val="28"/>
+          <w:lang w:val="en-GB"/>
+        </w:rPr>
+      </w:pPr>
+    </w:p>
+    <w:p>
+      <w:pPr>
+        <w:pStyle w:val="Listeavsnitt"/>
+        <w:numPr>
+          <w:ilvl w:val="0"/>
+          <w:numId w:val="2"/>
+        </w:numPr>
+        <w:spacing w:line="360" w:lineRule="auto"/>
+        <w:rPr>
+          <w:b/>
+          <w:bCs/>
+          <w:i/>
+          <w:iCs/>
+          <w:sz w:val="28"/>
+          <w:szCs w:val="28"/>
+          <w:u w:val="single"/>
+          <w:lang w:val="en-GB"/>
+        </w:rPr>
+      </w:pPr>
+      <w:r>
+        <w:rPr>
+          <w:b/>
+          <w:bCs/>
+          <w:i/>
+          <w:iCs/>
+          <w:sz w:val="28"/>
+          <w:szCs w:val="28"/>
+          <w:u w:val="single"/>
+          <w:lang w:val="en-GB"/>
+        </w:rPr>
+        <w:t>(</w:t>
+      </w:r>
+      <w:r>
+        <w:rPr>
+          <w:b/>
+          <w:bCs/>
+          <w:i/>
+          <w:iCs/>
+          <w:sz w:val="28"/>
+          <w:szCs w:val="28"/>
+          <w:u w:val="single"/>
+          <w:lang w:val="en-GB"/>
+        </w:rPr>
+        <w:t>Par</w:t>
+      </w:r>
+      <w:r>
+        <w:rPr>
+          <w:b/>
+          <w:bCs/>
+          <w:i/>
+          <w:iCs/>
+          <w:sz w:val="28"/>
+          <w:szCs w:val="28"/>
+          <w:u w:val="single"/>
+          <w:lang w:val="en-GB"/>
+        </w:rPr>
+        <w:t>ent 2</w:t>
+      </w:r>
+      <w:r>
+        <w:rPr>
+          <w:b/>
+          <w:bCs/>
+          <w:i/>
+          <w:iCs/>
+          <w:sz w:val="28"/>
+          <w:szCs w:val="28"/>
+          <w:u w:val="single"/>
+          <w:lang w:val="en-GB"/>
+        </w:rPr>
+        <w:t>)</w:t>
+      </w:r>
+    </w:p>
+    <w:p>
+      <w:pPr>
+        <w:pStyle w:val="Listeavsnitt"/>
+        <w:spacing w:line="360" w:lineRule="auto"/>
+        <w:rPr>
+          <w:b/>
+          <w:bCs/>
+          <w:sz w:val="28"/>
+          <w:szCs w:val="28"/>
+          <w:lang w:val="en-GB"/>
+        </w:rPr>
+      </w:pPr>
+      <w:r>
+        <w:rPr>
+          <w:b/>
+          <w:bCs/>
+          <w:sz w:val="28"/>
+          <w:szCs w:val="28"/>
+          <w:lang w:val="en-GB"/>
+        </w:rPr>
+        <w:t>name:</w:t>
+      </w:r>
+    </w:p>
+    <w:p>
+      <w:pPr>
+        <w:pStyle w:val="Listeavsnitt"/>
+        <w:spacing w:line="360" w:lineRule="auto"/>
+        <w:rPr>
+          <w:b/>
+          <w:bCs/>
+          <w:sz w:val="28"/>
+          <w:szCs w:val="28"/>
+          <w:lang w:val="en-GB"/>
+        </w:rPr>
+      </w:pPr>
+      <w:proofErr w:type="spellStart"/>
+      <w:r>
+        <w:rPr>
+          <w:b/>
+          <w:bCs/>
+          <w:sz w:val="28"/>
+          <w:szCs w:val="28"/>
+          <w:lang w:val="en-GB"/>
+        </w:rPr>
+        <w:t>T</w:t>
+      </w:r>
+      <w:r>
+        <w:rPr>
+          <w:b/>
+          <w:bCs/>
+          <w:sz w:val="28"/>
+          <w:szCs w:val="28"/>
+          <w:lang w:val="en-GB"/>
+        </w:rPr>
+        <w:t>LF</w:t>
+      </w:r>
+      <w:proofErr w:type="spellEnd"/>
+      <w:r>
+        <w:rPr>
+          <w:b/>
+          <w:bCs/>
+          <w:sz w:val="28"/>
+          <w:szCs w:val="28"/>
+          <w:lang w:val="en-GB"/>
+        </w:rPr>
+        <w:t>.</w:t>
+      </w:r>
+      <w:r>
+        <w:rPr>
+          <w:b/>
+          <w:bCs/>
+          <w:sz w:val="28"/>
+          <w:szCs w:val="28"/>
+          <w:lang w:val="en-GB"/>
+        </w:rPr>
+        <w:t>:</w:t>
+      </w:r>
+    </w:p>
+    <w:p>
+      <w:pPr>
+        <w:pStyle w:val="Listeavsnitt"/>
+        <w:spacing w:line="360" w:lineRule="auto"/>
+        <w:rPr>
+          <w:b/>
+          <w:bCs/>
+          <w:sz w:val="28"/>
+          <w:szCs w:val="28"/>
+          <w:lang w:val="en-GB"/>
+        </w:rPr>
+      </w:pPr>
+      <w:r>
+        <w:rPr>
+          <w:b/>
+          <w:bCs/>
+          <w:sz w:val="28"/>
+          <w:szCs w:val="28"/>
+          <w:lang w:val="en-GB"/>
+        </w:rPr>
+        <w:t>Email:</w:t>
+      </w:r>
       <w:bookmarkStart w:id="0" w:name="_GoBack"/>
       <w:bookmarkEnd w:id="0"/>
-      <w:r>
+    </w:p>
+    <w:p>
+      <w:pPr>
+        <w:spacing w:line="360" w:lineRule="auto"/>
         <w:rPr>
           <w:sz w:val="36"/>
           <w:szCs w:val="36"/>
           <w:lang w:val="en-GB"/>
         </w:rPr>
-        <w:lastRenderedPageBreak/>
-        <w:t>Signature:</w:t>
+      </w:pPr>
+    </w:p>
+    <w:p>
+      <w:pPr>
+        <w:spacing w:line="360" w:lineRule="auto"/>
+        <w:rPr>
+          <w:sz w:val="36"/>
+          <w:szCs w:val="36"/>
+          <w:lang w:val="en-GB"/>
+        </w:rPr>
+      </w:pPr>
+      <w:r>
+        <w:rPr>
+          <w:sz w:val="36"/>
+          <w:szCs w:val="36"/>
+          <w:lang w:val="en-GB"/>
+        </w:rPr>
+        <w:t>Some feedback to us:</w:t>
+      </w:r>
+    </w:p>
+    <w:p>
+      <w:pPr>
+        <w:spacing w:line="360" w:lineRule="auto"/>
+        <w:rPr>
+          <w:sz w:val="36"/>
+          <w:szCs w:val="36"/>
+          <w:lang w:val="en-GB"/>
+        </w:rPr>
+      </w:pPr>
+    </w:p>
+    <w:p>
+      <w:pPr>
+        <w:pStyle w:val="Listeavsnitt"/>
+        <w:numPr>
+          <w:ilvl w:val="0"/>
+          <w:numId w:val="2"/>
+        </w:numPr>
+        <w:spacing w:line="360" w:lineRule="auto"/>
+        <w:rPr>
+          <w:b/>
+          <w:bCs/>
+          <w:sz w:val="28"/>
+          <w:szCs w:val="28"/>
+          <w:u w:val="single"/>
+          <w:lang w:val="en-GB"/>
+        </w:rPr>
+      </w:pPr>
+      <w:r>
+        <w:rPr>
+          <w:b/>
+          <w:bCs/>
+          <w:i/>
+          <w:iCs/>
+          <w:sz w:val="28"/>
+          <w:szCs w:val="28"/>
+          <w:u w:val="single"/>
+          <w:lang w:val="en-GB"/>
+        </w:rPr>
+        <w:t>What made you sign up for the camp?</w:t>
+      </w:r>
+      <w:r>
+        <w:rPr>
+          <w:b/>
+          <w:bCs/>
+          <w:i/>
+          <w:iCs/>
+          <w:sz w:val="28"/>
+          <w:szCs w:val="28"/>
+          <w:u w:val="single"/>
+          <w:lang w:val="en-GB"/>
+        </w:rPr>
+        <w:t>:</w:t>
+      </w:r>
+    </w:p>
+    <w:p>
+      <w:pPr>
+        <w:pStyle w:val="Listeavsnitt"/>
+        <w:spacing w:line="360" w:lineRule="auto"/>
+        <w:ind w:left="360"/>
+        <w:rPr>
+          <w:b/>
+          <w:bCs/>
+          <w:sz w:val="28"/>
+          <w:szCs w:val="28"/>
+          <w:u w:val="single"/>
+          <w:lang w:val="en-GB"/>
+        </w:rPr>
+      </w:pPr>
+    </w:p>
+    <w:p>
+      <w:pPr>
+        <w:pStyle w:val="Listeavsnitt"/>
+        <w:spacing w:line="360" w:lineRule="auto"/>
+        <w:ind w:left="360"/>
+        <w:rPr>
+          <w:b/>
+          <w:bCs/>
+          <w:sz w:val="28"/>
+          <w:szCs w:val="28"/>
+          <w:u w:val="single"/>
+          <w:lang w:val="en-GB"/>
+        </w:rPr>
+      </w:pPr>
+    </w:p>
+    <w:p>
+      <w:pPr>
+        <w:pStyle w:val="Listeavsnitt"/>
+        <w:numPr>
+          <w:ilvl w:val="0"/>
+          <w:numId w:val="2"/>
+        </w:numPr>
+        <w:spacing w:line="360" w:lineRule="auto"/>
+        <w:rPr>
+          <w:b/>
+          <w:bCs/>
+          <w:i/>
+          <w:iCs/>
+          <w:sz w:val="28"/>
+          <w:szCs w:val="28"/>
+          <w:u w:val="single"/>
+          <w:lang w:val="en-GB"/>
+        </w:rPr>
+      </w:pPr>
+      <w:r>
+        <w:rPr>
+          <w:b/>
+          <w:bCs/>
+          <w:i/>
+          <w:iCs/>
+          <w:sz w:val="28"/>
+          <w:szCs w:val="28"/>
+          <w:u w:val="single"/>
+          <w:lang w:val="en-GB"/>
+        </w:rPr>
+        <w:t xml:space="preserve">What do you think about our </w:t>
+      </w:r>
+      <w:r>
+        <w:rPr>
+          <w:b/>
+          <w:bCs/>
+          <w:i/>
+          <w:iCs/>
+          <w:sz w:val="28"/>
+          <w:szCs w:val="28"/>
+          <w:u w:val="single"/>
+          <w:lang w:val="en-GB"/>
+        </w:rPr>
+        <w:t>camp programs</w:t>
+      </w:r>
+      <w:r>
+        <w:rPr>
+          <w:b/>
+          <w:bCs/>
+          <w:i/>
+          <w:iCs/>
+          <w:sz w:val="28"/>
+          <w:szCs w:val="28"/>
+          <w:u w:val="single"/>
+          <w:lang w:val="en-GB"/>
+        </w:rPr>
+        <w:t xml:space="preserve">? </w:t>
+      </w:r>
+    </w:p>
+    <w:p>
+      <w:pPr>
+        <w:pStyle w:val="Listeavsnitt"/>
+        <w:spacing w:line="360" w:lineRule="auto"/>
+        <w:ind w:left="360"/>
+        <w:rPr>
+          <w:b/>
+          <w:bCs/>
+          <w:i/>
+          <w:iCs/>
+          <w:sz w:val="28"/>
+          <w:szCs w:val="28"/>
+          <w:u w:val="single"/>
+          <w:lang w:val="en-GB"/>
+        </w:rPr>
+      </w:pPr>
+    </w:p>
+    <w:p>
+      <w:pPr>
+        <w:pStyle w:val="Listeavsnitt"/>
+        <w:rPr>
+          <w:b/>
+          <w:bCs/>
+          <w:i/>
+          <w:iCs/>
+          <w:sz w:val="28"/>
+          <w:szCs w:val="28"/>
+          <w:u w:val="single"/>
+          <w:lang w:val="en-GB"/>
+        </w:rPr>
+      </w:pPr>
+    </w:p>
+    <w:p>
+      <w:pPr>
+        <w:pStyle w:val="Listeavsnitt"/>
+        <w:numPr>
+          <w:ilvl w:val="0"/>
+          <w:numId w:val="2"/>
+        </w:numPr>
+        <w:spacing w:line="360" w:lineRule="auto"/>
+        <w:rPr>
+          <w:b/>
+          <w:bCs/>
+          <w:i/>
+          <w:iCs/>
+          <w:sz w:val="28"/>
+          <w:szCs w:val="28"/>
+          <w:u w:val="single"/>
+          <w:lang w:val="en-GB"/>
+        </w:rPr>
+      </w:pPr>
+      <w:r>
+        <w:rPr>
+          <w:b/>
+          <w:bCs/>
+          <w:i/>
+          <w:iCs/>
+          <w:sz w:val="28"/>
+          <w:szCs w:val="28"/>
+          <w:u w:val="single"/>
+          <w:lang w:val="en-GB"/>
+        </w:rPr>
+        <w:t>Any</w:t>
+      </w:r>
+      <w:r>
+        <w:rPr>
+          <w:b/>
+          <w:bCs/>
+          <w:i/>
+          <w:iCs/>
+          <w:sz w:val="28"/>
+          <w:szCs w:val="28"/>
+          <w:u w:val="single"/>
+          <w:lang w:val="en-GB"/>
+        </w:rPr>
+        <w:t xml:space="preserve"> other</w:t>
+      </w:r>
+      <w:r>
+        <w:rPr>
+          <w:b/>
+          <w:bCs/>
+          <w:i/>
+          <w:iCs/>
+          <w:sz w:val="28"/>
+          <w:szCs w:val="28"/>
+          <w:u w:val="single"/>
+          <w:lang w:val="en-GB"/>
+        </w:rPr>
+        <w:t xml:space="preserve"> feedback?</w:t>
+      </w:r>
+    </w:p>
+    <w:p>
+      <w:pPr>
+        <w:spacing w:line="360" w:lineRule="auto"/>
+        <w:rPr>
+          <w:sz w:val="28"/>
+          <w:szCs w:val="28"/>
+          <w:lang w:val="en-GB"/>
+        </w:rPr>
+      </w:pPr>
+    </w:p>
+    <w:p>
+      <w:pPr>
+        <w:spacing w:line="360" w:lineRule="auto"/>
+        <w:rPr>
+          <w:sz w:val="28"/>
+          <w:szCs w:val="28"/>
+          <w:lang w:val="en-GB"/>
+        </w:rPr>
+      </w:pPr>
+    </w:p>
+    <w:p>
+      <w:pPr>
+        <w:spacing w:line="360" w:lineRule="auto"/>
+        <w:rPr>
+          <w:sz w:val="28"/>
+          <w:szCs w:val="28"/>
+          <w:lang w:val="en-GB"/>
+        </w:rPr>
+      </w:pPr>
+    </w:p>
+    <w:p>
+      <w:pPr>
+        <w:spacing w:line="360" w:lineRule="auto"/>
+        <w:rPr>
+          <w:sz w:val="36"/>
+          <w:szCs w:val="36"/>
+          <w:lang w:val="en-GB"/>
+        </w:rPr>
+      </w:pPr>
+    </w:p>
+    <w:p>
+      <w:pPr>
+        <w:spacing w:line="360" w:lineRule="auto"/>
+        <w:rPr>
+          <w:sz w:val="36"/>
+          <w:szCs w:val="36"/>
+          <w:lang w:val="en-GB"/>
+        </w:rPr>
+      </w:pPr>
+      <w:r>
+        <w:rPr>
+          <w:sz w:val="36"/>
+          <w:szCs w:val="36"/>
+          <w:lang w:val="en-GB"/>
+        </w:rPr>
+        <w:t>Signatur</w:t>
+      </w:r>
+      <w:r>
+        <w:rPr>
+          <w:sz w:val="36"/>
+          <w:szCs w:val="36"/>
+          <w:lang w:val="en-GB"/>
+        </w:rPr>
+        <w:t>e and agreements</w:t>
+      </w:r>
+      <w:r>
+        <w:rPr>
+          <w:sz w:val="36"/>
+          <w:szCs w:val="36"/>
+          <w:lang w:val="en-GB"/>
+        </w:rPr>
+        <w:t>:</w:t>
       </w:r>
     </w:p>
     <w:p>
@@ -2760,7 +2751,23 @@
           <w:szCs w:val="28"/>
           <w:lang w:val="en-GB"/>
         </w:rPr>
-        <w:t>the home page iitcamp</w:t>
+        <w:t>the home page i</w:t>
+      </w:r>
+      <w:r>
+        <w:rPr>
+          <w:sz w:val="28"/>
+          <w:szCs w:val="28"/>
+          <w:lang w:val="en-GB"/>
+        </w:rPr>
+        <w:t>t</w:t>
+      </w:r>
+      <w:r>
+        <w:rPr>
+          <w:sz w:val="28"/>
+          <w:szCs w:val="28"/>
+          <w:lang w:val="en-GB"/>
+        </w:rPr>
+        <w:t>tcamp</w:t>
       </w:r>
       <w:r>
         <w:rPr>
@@ -2940,6 +2947,14 @@
           <w:szCs w:val="28"/>
           <w:lang w:val="en-GB"/>
         </w:rPr>
+        <w:t>s</w:t>
+      </w:r>
+      <w:r>
+        <w:rPr>
+          <w:sz w:val="28"/>
+          <w:szCs w:val="28"/>
+          <w:lang w:val="en-GB"/>
+        </w:rPr>
         <w:t xml:space="preserve"> </w:t>
       </w:r>
       <w:r>
@@ -3068,7 +3083,23 @@
           <w:szCs w:val="28"/>
           <w:lang w:val="en-GB"/>
         </w:rPr>
-        <w:t>your chosen International Table Tennis Camp.</w:t>
+        <w:t>your chosen International Table Tennis Camp</w:t>
+      </w:r>
+      <w:r>
+        <w:rPr>
+          <w:sz w:val="28"/>
+          <w:szCs w:val="28"/>
+          <w:lang w:val="en-GB"/>
+        </w:rPr>
+        <w:t>(s)</w:t>
+      </w:r>
+      <w:r>
+        <w:rPr>
+          <w:sz w:val="28"/>
+          <w:szCs w:val="28"/>
+          <w:lang w:val="en-GB"/>
+        </w:rPr>
+        <w:t>.</w:t>
       </w:r>
     </w:p>
     <w:p>
@@ -3262,23 +3293,24 @@
           <w:sz w:val="16"/>
           <w:szCs w:val="16"/>
         </w:rPr>
-        <w:t>................................</w:t>
-      </w:r>
-    </w:p>
-    <w:p>
-      <w:pPr>
-        <w:rPr>
-          <w:sz w:val="36"/>
-          <w:szCs w:val="36"/>
-          <w:lang w:val="en-US"/>
-        </w:rPr>
-      </w:pPr>
+        <w:t>...............................</w:t>
+      </w:r>
+      <w:r>
+        <w:rPr>
+          <w:rFonts w:ascii="Verdana" w:hAnsi="Verdana"/>
+          <w:color w:val="000000"/>
+          <w:sz w:val="16"/>
+          <w:szCs w:val="16"/>
+        </w:rPr>
+        <w:t>...............................</w:t>
+      </w:r>
     </w:p>
     <w:sectPr>
+      <w:headerReference w:type="default" r:id="rId10"/>
       <w:footerReference w:type="even" r:id="rId11"/>
       <w:footerReference w:type="default" r:id="rId12"/>
       <w:pgSz w:w="11900" w:h="16840"/>
-      <w:pgMar w:top="1417" w:right="1417" w:bottom="1417" w:left="1417" w:header="708" w:footer="708" w:gutter="0"/>
+      <w:pgMar w:top="1417" w:right="1417" w:bottom="1417" w:left="1417" w:header="618" w:footer="624" w:gutter="0"/>
       <w:cols w:space="708"/>
       <w:docGrid w:linePitch="360"/>
     </w:sectPr>
@@ -3364,6 +3396,12 @@
 
 <file path=word/footer2.xml><?xml version="1.0" encoding="utf-8"?>
 <w:ftr xmlns:wpc="http://schemas.microsoft.com/office/word/2010/wordprocessingCanvas" xmlns:cx="http://schemas.microsoft.com/office/drawing/2014/chartex" xmlns:cx1="http://schemas.microsoft.com/office/drawing/2015/9/8/chartex" xmlns:cx2="http://schemas.microsoft.com/office/drawing/2015/10/21/chartex" xmlns:cx3="http://schemas.microsoft.com/office/drawing/2016/5/9/chartex" xmlns:cx4="http://schemas.microsoft.com/office/drawing/2016/5/10/chartex" xmlns:cx5="http://schemas.microsoft.com/office/drawing/2016/5/11/chartex" xmlns:cx6="http://schemas.microsoft.com/office/drawing/2016/5/12/chartex" xmlns:cx7="http://schemas.microsoft.com/office/drawing/2016/5/13/chartex" xmlns:cx8="http://schemas.microsoft.com/office/drawing/2016/5/14/chartex" xmlns:mc="http://schemas.openxmlformats.org/markup-compatibility/2006" xmlns:aink="http://schemas.microsoft.com/office/drawing/2016/ink" xmlns:am3d="http://schemas.microsoft.com/office/drawing/2017/model3d" xmlns:o="urn:schemas-microsoft-com:office:office" xmlns:r="http://schemas.openxmlformats.org/officeDocument/2006/relationships" xmlns:m="http://schemas.openxmlformats.org/officeDocument/2006/math" xmlns:v="urn:schemas-microsoft-com:vml" xmlns:wp14="http://schemas.microsoft.com/office/word/2010/wordprocessingDrawing" xmlns:wp="http://schemas.openxmlformats.org/drawingml/2006/wordprocessingDrawing" xmlns:w10="urn:schemas-microsoft-com:office:word" xmlns:w="http://schemas.openxmlformats.org/wordprocessingml/2006/main" xmlns:w14="http://schemas.microsoft.com/office/word/2010/wordml" xmlns:w15="http://schemas.microsoft.com/office/word/2012/wordml" xmlns:w16cid="http://schemas.microsoft.com/office/word/2016/wordml/cid" xmlns:w16se="http://schemas.microsoft.com/office/word/2015/wordml/symex" xmlns:wpg="http://schemas.microsoft.com/office/word/2010/wordprocessingGroup" xmlns:wpi="http://schemas.microsoft.com/office/word/2010/wordprocessingInk" xmlns:wne="http://schemas.microsoft.com/office/word/2006/wordml" xmlns:wps="http://schemas.microsoft.com/office/word/2010/wordprocessingShape" mc:Ignorable="w14 w15 w16se w16cid wp14">
+  <w:p>
+    <w:pPr>
+      <w:pStyle w:val="Bunntekst"/>
+      <w:ind w:right="360"/>
+    </w:pPr>
+  </w:p>
   <w:sdt>
     <w:sdtPr>
       <w:rPr>
@@ -3375,16 +3413,11 @@
         <w:docPartUnique/>
       </w:docPartObj>
     </w:sdtPr>
-    <w:sdtEndPr>
-      <w:rPr>
-        <w:rStyle w:val="Sidetall"/>
-      </w:rPr>
-    </w:sdtEndPr>
     <w:sdtContent>
       <w:p>
         <w:pPr>
           <w:pStyle w:val="Bunntekst"/>
-          <w:framePr w:wrap="none" w:vAnchor="text" w:hAnchor="margin" w:xAlign="right" w:y="1"/>
+          <w:framePr w:wrap="none" w:vAnchor="text" w:hAnchor="page" w:x="10496" w:y="387"/>
           <w:rPr>
             <w:rStyle w:val="Sidetall"/>
           </w:rPr>
@@ -3426,33 +3459,7 @@
   <w:p>
     <w:pPr>
       <w:pStyle w:val="Bunntekst"/>
-      <w:ind w:right="360"/>
     </w:pPr>
-  </w:p>
-  <w:p>
-    <w:pPr>
-      <w:pStyle w:val="Bunntekst"/>
-    </w:pPr>
-    <w:r>
-      <w:t>I</w:t>
-    </w:r>
-    <w:r>
-      <w:t xml:space="preserve">nternational </w:t>
-    </w:r>
-    <w:proofErr w:type="spellStart"/>
-    <w:r>
-      <w:t>Table</w:t>
-    </w:r>
-    <w:proofErr w:type="spellEnd"/>
-    <w:r>
-      <w:t xml:space="preserve"> Tennis </w:t>
-    </w:r>
-    <w:r>
-      <w:t>C</w:t>
-    </w:r>
-    <w:r>
-      <w:t>amp</w:t>
-    </w:r>
   </w:p>
 </w:ftr>
 </file>
@@ -3474,6 +3481,106 @@
     </w:p>
   </w:footnote>
 </w:footnotes>
+</file>
+
+<file path=word/header1.xml><?xml version="1.0" encoding="utf-8"?>
+<w:hdr xmlns:wpc="http://schemas.microsoft.com/office/word/2010/wordprocessingCanvas" xmlns:cx="http://schemas.microsoft.com/office/drawing/2014/chartex" xmlns:cx1="http://schemas.microsoft.com/office/drawing/2015/9/8/chartex" xmlns:cx2="http://schemas.microsoft.com/office/drawing/2015/10/21/chartex" xmlns:cx3="http://schemas.microsoft.com/office/drawing/2016/5/9/chartex" xmlns:cx4="http://schemas.microsoft.com/office/drawing/2016/5/10/chartex" xmlns:cx5="http://schemas.microsoft.com/office/drawing/2016/5/11/chartex" xmlns:cx6="http://schemas.microsoft.com/office/drawing/2016/5/12/chartex" xmlns:cx7="http://schemas.microsoft.com/office/drawing/2016/5/13/chartex" xmlns:cx8="http://schemas.microsoft.com/office/drawing/2016/5/14/chartex" xmlns:mc="http://schemas.openxmlformats.org/markup-compatibility/2006" xmlns:aink="http://schemas.microsoft.com/office/drawing/2016/ink" xmlns:am3d="http://schemas.microsoft.com/office/drawing/2017/model3d" xmlns:o="urn:schemas-microsoft-com:office:office" xmlns:r="http://schemas.openxmlformats.org/officeDocument/2006/relationships" xmlns:m="http://schemas.openxmlformats.org/officeDocument/2006/math" xmlns:v="urn:schemas-microsoft-com:vml" xmlns:wp14="http://schemas.microsoft.com/office/word/2010/wordprocessingDrawing" xmlns:wp="http://schemas.openxmlformats.org/drawingml/2006/wordprocessingDrawing" xmlns:w10="urn:schemas-microsoft-com:office:word" xmlns:w="http://schemas.openxmlformats.org/wordprocessingml/2006/main" xmlns:w14="http://schemas.microsoft.com/office/word/2010/wordml" xmlns:w15="http://schemas.microsoft.com/office/word/2012/wordml" xmlns:w16cid="http://schemas.microsoft.com/office/word/2016/wordml/cid" xmlns:w16se="http://schemas.microsoft.com/office/word/2015/wordml/symex" xmlns:wpg="http://schemas.microsoft.com/office/word/2010/wordprocessingGroup" xmlns:wpi="http://schemas.microsoft.com/office/word/2010/wordprocessingInk" xmlns:wne="http://schemas.microsoft.com/office/word/2006/wordml" xmlns:wps="http://schemas.microsoft.com/office/word/2010/wordprocessingShape" mc:Ignorable="w14 w15 w16se w16cid wp14">
+  <w:p>
+    <w:pPr>
+      <w:spacing w:line="360" w:lineRule="auto"/>
+      <w:rPr>
+        <w:lang w:val="en-GB"/>
+      </w:rPr>
+    </w:pPr>
+    <w:r>
+      <w:rPr>
+        <w:sz w:val="28"/>
+        <w:szCs w:val="28"/>
+        <w:lang w:val="en-GB"/>
+      </w:rPr>
+      <w:t xml:space="preserve">Sign up form </w:t>
+    </w:r>
+    <w:proofErr w:type="spellStart"/>
+    <w:r>
+      <w:rPr>
+        <w:sz w:val="28"/>
+        <w:szCs w:val="28"/>
+        <w:lang w:val="en-GB"/>
+      </w:rPr>
+      <w:t>ITTC</w:t>
+    </w:r>
+    <w:proofErr w:type="spellEnd"/>
+    <w:r>
+      <w:rPr>
+        <w:sz w:val="28"/>
+        <w:szCs w:val="28"/>
+        <w:lang w:val="en-GB"/>
+      </w:rPr>
+      <w:t xml:space="preserve"> </w:t>
+    </w:r>
+    <w:r>
+      <w:rPr>
+        <w:sz w:val="28"/>
+        <w:szCs w:val="28"/>
+        <w:lang w:val="en-GB"/>
+      </w:rPr>
+      <w:t xml:space="preserve">                                                                                                 </w:t>
+    </w:r>
+    <w:r>
+      <w:rPr>
+        <w:noProof/>
+        <w:u w:val="single"/>
+        <w:lang w:eastAsia="nb-NO"/>
+      </w:rPr>
+      <w:drawing>
+        <wp:inline distT="0" distB="0" distL="0" distR="0" wp14:anchorId="75062D65" wp14:editId="43C5FA88">
+          <wp:extent cx="371830" cy="371830"/>
+          <wp:effectExtent l="0" t="0" r="0" b="0"/>
+          <wp:docPr id="1" name="Bilde 1"/>
+          <wp:cNvGraphicFramePr>
+            <a:graphicFrameLocks xmlns:a="http://schemas.openxmlformats.org/drawingml/2006/main" noChangeAspect="1"/>
+          </wp:cNvGraphicFramePr>
+          <a:graphic xmlns:a="http://schemas.openxmlformats.org/drawingml/2006/main">
+            <a:graphicData uri="http://schemas.openxmlformats.org/drawingml/2006/picture">
+              <pic:pic xmlns:pic="http://schemas.openxmlformats.org/drawingml/2006/picture">
+                <pic:nvPicPr>
+                  <pic:cNvPr id="1" name="ITTCLOGO.png"/>
+                  <pic:cNvPicPr/>
+                </pic:nvPicPr>
+                <pic:blipFill>
+                  <a:blip r:embed="rId1">
+                    <a:extLst>
+                      <a:ext uri="{28A0092B-C50C-407E-A947-70E740481C1C}">
+                        <a14:useLocalDpi xmlns:a14="http://schemas.microsoft.com/office/drawing/2010/main" val="0"/>
+                      </a:ext>
+                    </a:extLst>
+                  </a:blip>
+                  <a:stretch>
+                    <a:fillRect/>
+                  </a:stretch>
+                </pic:blipFill>
+                <pic:spPr>
+                  <a:xfrm>
+                    <a:off x="0" y="0"/>
+                    <a:ext cx="393798" cy="393798"/>
+                  </a:xfrm>
+                  <a:prstGeom prst="rect">
+                    <a:avLst/>
+                  </a:prstGeom>
+                </pic:spPr>
+              </pic:pic>
+            </a:graphicData>
+          </a:graphic>
+        </wp:inline>
+      </w:drawing>
+    </w:r>
+  </w:p>
+  <w:p>
+    <w:pPr>
+      <w:pStyle w:val="Topptekst"/>
+    </w:pPr>
+  </w:p>
+</w:hdr>
 </file>
 
 <file path=word/numbering.xml><?xml version="1.0" encoding="utf-8"?>
@@ -4835,7 +4942,7 @@
 </file>
 
 <file path=customXml/itemProps1.xml><?xml version="1.0" encoding="utf-8"?>
-<ds:datastoreItem xmlns:ds="http://schemas.openxmlformats.org/officeDocument/2006/customXml" ds:itemID="{94D7F776-4A47-9648-8E4A-AEC23B963C1E}">
+<ds:datastoreItem xmlns:ds="http://schemas.openxmlformats.org/officeDocument/2006/customXml" ds:itemID="{31DCBBB4-A6E2-414C-98A5-EF78DA4EDB96}">
   <ds:schemaRefs>
     <ds:schemaRef ds:uri="http://schemas.openxmlformats.org/officeDocument/2006/bibliography"/>
   </ds:schemaRefs>

</xml_diff>

<commit_message>
Added changes in sign up form
</commit_message>
<xml_diff>
--- a/src/Assets/ApplicationITTCAMP.docx
+++ b/src/Assets/ApplicationITTCAMP.docx
@@ -17,15 +17,7 @@
           <w:szCs w:val="36"/>
           <w:lang w:val="en-GB"/>
         </w:rPr>
-        <w:t>General information</w:t>
-      </w:r>
-      <w:r>
-        <w:rPr>
-          <w:sz w:val="36"/>
-          <w:szCs w:val="36"/>
-          <w:lang w:val="en-GB"/>
-        </w:rPr>
-        <w:t>:</w:t>
+        <w:t>General information:</w:t>
       </w:r>
     </w:p>
     <w:p>
@@ -1357,18 +1349,26 @@
           <w:lang w:val="en-GB"/>
         </w:rPr>
       </w:pPr>
-      <w:proofErr w:type="spellStart"/>
-      <w:r>
-        <w:rPr>
-          <w:b/>
-          <w:bCs/>
-          <w:sz w:val="28"/>
-          <w:szCs w:val="28"/>
-          <w:lang w:val="en-GB"/>
-        </w:rPr>
-        <w:t>TLF</w:t>
-      </w:r>
-      <w:proofErr w:type="spellEnd"/>
+      <w:r>
+        <w:rPr>
+          <w:b/>
+          <w:bCs/>
+          <w:sz w:val="28"/>
+          <w:szCs w:val="28"/>
+          <w:lang w:val="en-GB"/>
+        </w:rPr>
+        <w:t>T</w:t>
+      </w:r>
+      <w:r>
+        <w:rPr>
+          <w:b/>
+          <w:bCs/>
+          <w:sz w:val="28"/>
+          <w:szCs w:val="28"/>
+          <w:lang w:val="en-GB"/>
+        </w:rPr>
+        <w:t>EL</w:t>
+      </w:r>
       <w:r>
         <w:rPr>
           <w:b/>
@@ -1923,7 +1923,6 @@
           <w:lang w:val="en-GB"/>
         </w:rPr>
       </w:pPr>
-      <w:proofErr w:type="spellStart"/>
       <w:r>
         <w:rPr>
           <w:b/>
@@ -1942,9 +1941,8 @@
           <w:szCs w:val="28"/>
           <w:lang w:val="en-GB"/>
         </w:rPr>
-        <w:t>LF</w:t>
-      </w:r>
-      <w:proofErr w:type="spellEnd"/>
+        <w:t>EL</w:t>
+      </w:r>
       <w:r>
         <w:rPr>
           <w:b/>
@@ -2109,7 +2107,6 @@
           <w:lang w:val="en-GB"/>
         </w:rPr>
       </w:pPr>
-      <w:proofErr w:type="spellStart"/>
       <w:r>
         <w:rPr>
           <w:b/>
@@ -2128,54 +2125,53 @@
           <w:szCs w:val="28"/>
           <w:lang w:val="en-GB"/>
         </w:rPr>
-        <w:t>LF</w:t>
-      </w:r>
-      <w:proofErr w:type="spellEnd"/>
-      <w:r>
-        <w:rPr>
-          <w:b/>
-          <w:bCs/>
-          <w:sz w:val="28"/>
-          <w:szCs w:val="28"/>
-          <w:lang w:val="en-GB"/>
-        </w:rPr>
-        <w:t>.</w:t>
-      </w:r>
-      <w:r>
-        <w:rPr>
-          <w:b/>
-          <w:bCs/>
-          <w:sz w:val="28"/>
-          <w:szCs w:val="28"/>
-          <w:lang w:val="en-GB"/>
-        </w:rPr>
-        <w:t>:</w:t>
-      </w:r>
-    </w:p>
-    <w:p>
-      <w:pPr>
-        <w:pStyle w:val="Listeavsnitt"/>
-        <w:spacing w:line="360" w:lineRule="auto"/>
-        <w:rPr>
-          <w:b/>
-          <w:bCs/>
-          <w:sz w:val="28"/>
-          <w:szCs w:val="28"/>
-          <w:lang w:val="en-GB"/>
-        </w:rPr>
-      </w:pPr>
-      <w:r>
-        <w:rPr>
-          <w:b/>
-          <w:bCs/>
-          <w:sz w:val="28"/>
-          <w:szCs w:val="28"/>
-          <w:lang w:val="en-GB"/>
-        </w:rPr>
-        <w:t>Email:</w:t>
+        <w:t>EL</w:t>
       </w:r>
       <w:bookmarkStart w:id="0" w:name="_GoBack"/>
       <w:bookmarkEnd w:id="0"/>
+      <w:r>
+        <w:rPr>
+          <w:b/>
+          <w:bCs/>
+          <w:sz w:val="28"/>
+          <w:szCs w:val="28"/>
+          <w:lang w:val="en-GB"/>
+        </w:rPr>
+        <w:t>.</w:t>
+      </w:r>
+      <w:r>
+        <w:rPr>
+          <w:b/>
+          <w:bCs/>
+          <w:sz w:val="28"/>
+          <w:szCs w:val="28"/>
+          <w:lang w:val="en-GB"/>
+        </w:rPr>
+        <w:t>:</w:t>
+      </w:r>
+    </w:p>
+    <w:p>
+      <w:pPr>
+        <w:pStyle w:val="Listeavsnitt"/>
+        <w:spacing w:line="360" w:lineRule="auto"/>
+        <w:rPr>
+          <w:b/>
+          <w:bCs/>
+          <w:sz w:val="28"/>
+          <w:szCs w:val="28"/>
+          <w:lang w:val="en-GB"/>
+        </w:rPr>
+      </w:pPr>
+      <w:r>
+        <w:rPr>
+          <w:b/>
+          <w:bCs/>
+          <w:sz w:val="28"/>
+          <w:szCs w:val="28"/>
+          <w:lang w:val="en-GB"/>
+        </w:rPr>
+        <w:t>Email:</w:t>
+      </w:r>
     </w:p>
     <w:p>
       <w:pPr>
@@ -3413,6 +3409,11 @@
         <w:docPartUnique/>
       </w:docPartObj>
     </w:sdtPr>
+    <w:sdtEndPr>
+      <w:rPr>
+        <w:rStyle w:val="Sidetall"/>
+      </w:rPr>
+    </w:sdtEndPr>
     <w:sdtContent>
       <w:p>
         <w:pPr>
@@ -4942,7 +4943,7 @@
 </file>
 
 <file path=customXml/itemProps1.xml><?xml version="1.0" encoding="utf-8"?>
-<ds:datastoreItem xmlns:ds="http://schemas.openxmlformats.org/officeDocument/2006/customXml" ds:itemID="{31DCBBB4-A6E2-414C-98A5-EF78DA4EDB96}">
+<ds:datastoreItem xmlns:ds="http://schemas.openxmlformats.org/officeDocument/2006/customXml" ds:itemID="{A19A9442-DE1D-7F4C-AA9F-A69E116D705D}">
   <ds:schemaRefs>
     <ds:schemaRef ds:uri="http://schemas.openxmlformats.org/officeDocument/2006/bibliography"/>
   </ds:schemaRefs>

</xml_diff>

<commit_message>
-Standarized all compontents. -The design of the page is slightly simplified. -The applicant will now be able to download the application form i Norwegian.
</commit_message>
<xml_diff>
--- a/src/Assets/ApplicationITTCAMP.docx
+++ b/src/Assets/ApplicationITTCAMP.docx
@@ -303,6 +303,8 @@
         </w:rPr>
         <w:t>Notice:</w:t>
       </w:r>
+      <w:bookmarkStart w:id="0" w:name="_GoBack"/>
+      <w:bookmarkEnd w:id="0"/>
     </w:p>
     <w:p>
       <w:pPr>
@@ -2127,8 +2129,6 @@
         </w:rPr>
         <w:t>EL</w:t>
       </w:r>
-      <w:bookmarkStart w:id="0" w:name="_GoBack"/>
-      <w:bookmarkEnd w:id="0"/>
       <w:r>
         <w:rPr>
           <w:b/>
@@ -3096,6 +3096,14 @@
           <w:lang w:val="en-GB"/>
         </w:rPr>
         <w:t>.</w:t>
+      </w:r>
+      <w:r>
+        <w:rPr>
+          <w:sz w:val="28"/>
+          <w:szCs w:val="28"/>
+          <w:lang w:val="en-GB"/>
+        </w:rPr>
+        <w:t xml:space="preserve"> You are aware that it is your own responsibility to have all kind of insurances ready before the camp.   </w:t>
       </w:r>
     </w:p>
     <w:p>
@@ -4943,7 +4951,7 @@
 </file>
 
 <file path=customXml/itemProps1.xml><?xml version="1.0" encoding="utf-8"?>
-<ds:datastoreItem xmlns:ds="http://schemas.openxmlformats.org/officeDocument/2006/customXml" ds:itemID="{A19A9442-DE1D-7F4C-AA9F-A69E116D705D}">
+<ds:datastoreItem xmlns:ds="http://schemas.openxmlformats.org/officeDocument/2006/customXml" ds:itemID="{B2C614AE-4C20-AF49-99B3-E1854CFCBAA1}">
   <ds:schemaRefs>
     <ds:schemaRef ds:uri="http://schemas.openxmlformats.org/officeDocument/2006/bibliography"/>
   </ds:schemaRefs>

</xml_diff>

<commit_message>
Added payment info on the english version as well
</commit_message>
<xml_diff>
--- a/src/Assets/ApplicationITTCAMP.docx
+++ b/src/Assets/ApplicationITTCAMP.docx
@@ -852,8 +852,6 @@
           <w:lang w:val="en-GB"/>
         </w:rPr>
       </w:pPr>
-      <w:bookmarkStart w:id="0" w:name="_GoBack"/>
-      <w:bookmarkEnd w:id="0"/>
     </w:p>
     <w:p>
       <w:pPr>
@@ -2170,36 +2168,6 @@
       <w:pPr>
         <w:spacing w:line="360" w:lineRule="auto"/>
         <w:rPr>
-          <w:sz w:val="28"/>
-          <w:szCs w:val="28"/>
-          <w:lang w:val="en-GB"/>
-        </w:rPr>
-      </w:pPr>
-    </w:p>
-    <w:p>
-      <w:pPr>
-        <w:spacing w:line="360" w:lineRule="auto"/>
-        <w:rPr>
-          <w:sz w:val="28"/>
-          <w:szCs w:val="28"/>
-          <w:lang w:val="en-GB"/>
-        </w:rPr>
-      </w:pPr>
-    </w:p>
-    <w:p>
-      <w:pPr>
-        <w:spacing w:line="360" w:lineRule="auto"/>
-        <w:rPr>
-          <w:sz w:val="28"/>
-          <w:szCs w:val="28"/>
-          <w:lang w:val="en-GB"/>
-        </w:rPr>
-      </w:pPr>
-    </w:p>
-    <w:p>
-      <w:pPr>
-        <w:spacing w:line="360" w:lineRule="auto"/>
-        <w:rPr>
           <w:sz w:val="36"/>
           <w:szCs w:val="36"/>
           <w:lang w:val="en-GB"/>
@@ -2420,25 +2388,267 @@
           <w:szCs w:val="28"/>
           <w:lang w:val="en-GB"/>
         </w:rPr>
+        <w:t>- Some films and pictures</w:t>
+      </w:r>
+      <w:r>
+        <w:rPr>
+          <w:sz w:val="28"/>
+          <w:szCs w:val="28"/>
+          <w:lang w:val="en-GB"/>
+        </w:rPr>
+        <w:t xml:space="preserve"> could</w:t>
+      </w:r>
+      <w:r>
+        <w:rPr>
+          <w:sz w:val="28"/>
+          <w:szCs w:val="28"/>
+          <w:lang w:val="en-GB"/>
+        </w:rPr>
+        <w:t xml:space="preserve"> be posted on </w:t>
+      </w:r>
+      <w:proofErr w:type="spellStart"/>
+      <w:r>
+        <w:rPr>
+          <w:sz w:val="28"/>
+          <w:szCs w:val="28"/>
+          <w:lang w:val="en-GB"/>
+        </w:rPr>
+        <w:t>ITTC</w:t>
+      </w:r>
+      <w:r>
+        <w:rPr>
+          <w:sz w:val="28"/>
+          <w:szCs w:val="28"/>
+          <w:lang w:val="en-GB"/>
+        </w:rPr>
+        <w:t>’s</w:t>
+      </w:r>
+      <w:proofErr w:type="spellEnd"/>
+      <w:r>
+        <w:rPr>
+          <w:sz w:val="28"/>
+          <w:szCs w:val="28"/>
+          <w:lang w:val="en-GB"/>
+        </w:rPr>
+        <w:t xml:space="preserve"> </w:t>
+      </w:r>
+      <w:r>
+        <w:rPr>
+          <w:sz w:val="28"/>
+          <w:szCs w:val="28"/>
+          <w:lang w:val="en-GB"/>
+        </w:rPr>
+        <w:t xml:space="preserve">social media accounts and  </w:t>
+      </w:r>
+      <w:r>
+        <w:rPr>
+          <w:sz w:val="28"/>
+          <w:szCs w:val="28"/>
+          <w:lang w:val="en-GB"/>
+        </w:rPr>
+        <w:t>the home page i</w:t>
+      </w:r>
+      <w:r>
+        <w:rPr>
+          <w:sz w:val="28"/>
+          <w:szCs w:val="28"/>
+          <w:lang w:val="en-GB"/>
+        </w:rPr>
+        <w:t>t</w:t>
+      </w:r>
+      <w:r>
+        <w:rPr>
+          <w:sz w:val="28"/>
+          <w:szCs w:val="28"/>
+          <w:lang w:val="en-GB"/>
+        </w:rPr>
+        <w:t>tcamp</w:t>
+      </w:r>
+      <w:r>
+        <w:rPr>
+          <w:sz w:val="28"/>
+          <w:szCs w:val="28"/>
+          <w:lang w:val="en-GB"/>
+        </w:rPr>
+        <w:t>.com.</w:t>
+      </w:r>
+    </w:p>
+    <w:p>
+      <w:pPr>
+        <w:spacing w:line="360" w:lineRule="auto"/>
+        <w:rPr>
+          <w:b/>
+          <w:bCs/>
+          <w:i/>
+          <w:iCs/>
+          <w:sz w:val="28"/>
+          <w:szCs w:val="28"/>
+          <w:u w:val="single"/>
+          <w:lang w:val="en-GB"/>
+        </w:rPr>
+      </w:pPr>
+    </w:p>
+    <w:p>
+      <w:pPr>
+        <w:spacing w:line="360" w:lineRule="auto"/>
+        <w:rPr>
+          <w:b/>
+          <w:bCs/>
+          <w:i/>
+          <w:iCs/>
+          <w:sz w:val="28"/>
+          <w:szCs w:val="28"/>
+          <w:u w:val="single"/>
+          <w:lang w:val="en-GB"/>
+        </w:rPr>
+      </w:pPr>
+      <w:r>
+        <w:rPr>
+          <w:b/>
+          <w:bCs/>
+          <w:i/>
+          <w:iCs/>
+          <w:sz w:val="28"/>
+          <w:szCs w:val="28"/>
+          <w:u w:val="single"/>
+          <w:lang w:val="en-GB"/>
+        </w:rPr>
         <w:lastRenderedPageBreak/>
-        <w:t>- Some films and pictures</w:t>
-      </w:r>
-      <w:r>
-        <w:rPr>
-          <w:sz w:val="28"/>
-          <w:szCs w:val="28"/>
-          <w:lang w:val="en-GB"/>
-        </w:rPr>
-        <w:t xml:space="preserve"> could</w:t>
-      </w:r>
-      <w:r>
-        <w:rPr>
-          <w:sz w:val="28"/>
-          <w:szCs w:val="28"/>
-          <w:lang w:val="en-GB"/>
-        </w:rPr>
-        <w:t xml:space="preserve"> be posted on </w:t>
-      </w:r>
+        <w:t>Payment:</w:t>
+      </w:r>
+    </w:p>
+    <w:tbl>
+      <w:tblPr>
+        <w:tblStyle w:val="Tabellrutenett"/>
+        <w:tblpPr w:leftFromText="141" w:rightFromText="141" w:vertAnchor="text" w:horzAnchor="page" w:tblpX="4159" w:tblpY="-103"/>
+        <w:tblW w:w="0" w:type="auto"/>
+        <w:tblLook w:val="04A0" w:firstRow="1" w:lastRow="0" w:firstColumn="1" w:lastColumn="0" w:noHBand="0" w:noVBand="1"/>
+      </w:tblPr>
+      <w:tblGrid>
+        <w:gridCol w:w="562"/>
+      </w:tblGrid>
+      <w:tr>
+        <w:trPr>
+          <w:trHeight w:val="96"/>
+        </w:trPr>
+        <w:tc>
+          <w:tcPr>
+            <w:tcW w:w="562" w:type="dxa"/>
+          </w:tcPr>
+          <w:p>
+            <w:pPr>
+              <w:pStyle w:val="Listeavsnitt"/>
+              <w:spacing w:line="360" w:lineRule="auto"/>
+              <w:ind w:left="0"/>
+              <w:rPr>
+                <w:b/>
+                <w:bCs/>
+                <w:sz w:val="28"/>
+                <w:szCs w:val="28"/>
+                <w:lang w:val="en-GB"/>
+              </w:rPr>
+            </w:pPr>
+          </w:p>
+        </w:tc>
+      </w:tr>
+    </w:tbl>
+    <w:tbl>
+      <w:tblPr>
+        <w:tblStyle w:val="Tabellrutenett"/>
+        <w:tblpPr w:leftFromText="141" w:rightFromText="141" w:vertAnchor="text" w:horzAnchor="page" w:tblpX="4159" w:tblpY="404"/>
+        <w:tblW w:w="0" w:type="auto"/>
+        <w:tblLook w:val="04A0" w:firstRow="1" w:lastRow="0" w:firstColumn="1" w:lastColumn="0" w:noHBand="0" w:noVBand="1"/>
+      </w:tblPr>
+      <w:tblGrid>
+        <w:gridCol w:w="562"/>
+      </w:tblGrid>
+      <w:tr>
+        <w:trPr>
+          <w:trHeight w:val="96"/>
+        </w:trPr>
+        <w:tc>
+          <w:tcPr>
+            <w:tcW w:w="562" w:type="dxa"/>
+          </w:tcPr>
+          <w:p>
+            <w:pPr>
+              <w:pStyle w:val="Listeavsnitt"/>
+              <w:spacing w:line="360" w:lineRule="auto"/>
+              <w:ind w:left="0"/>
+              <w:rPr>
+                <w:b/>
+                <w:bCs/>
+                <w:sz w:val="28"/>
+                <w:szCs w:val="28"/>
+                <w:lang w:val="en-GB"/>
+              </w:rPr>
+            </w:pPr>
+          </w:p>
+        </w:tc>
+      </w:tr>
+    </w:tbl>
+    <w:p>
+      <w:pPr>
+        <w:spacing w:line="360" w:lineRule="auto"/>
+        <w:rPr>
+          <w:sz w:val="28"/>
+          <w:szCs w:val="28"/>
+          <w:lang w:val="en-GB"/>
+        </w:rPr>
+      </w:pPr>
+      <w:r>
+        <w:rPr>
+          <w:sz w:val="28"/>
+          <w:szCs w:val="28"/>
+          <w:lang w:val="en-GB"/>
+        </w:rPr>
+        <w:t>Invoice:</w:t>
+      </w:r>
+    </w:p>
+    <w:tbl>
+      <w:tblPr>
+        <w:tblStyle w:val="Tabellrutenett"/>
+        <w:tblpPr w:leftFromText="141" w:rightFromText="141" w:vertAnchor="text" w:horzAnchor="page" w:tblpX="4158" w:tblpY="398"/>
+        <w:tblW w:w="0" w:type="auto"/>
+        <w:tblLook w:val="04A0" w:firstRow="1" w:lastRow="0" w:firstColumn="1" w:lastColumn="0" w:noHBand="0" w:noVBand="1"/>
+      </w:tblPr>
+      <w:tblGrid>
+        <w:gridCol w:w="562"/>
+      </w:tblGrid>
+      <w:tr>
+        <w:trPr>
+          <w:trHeight w:val="96"/>
+        </w:trPr>
+        <w:tc>
+          <w:tcPr>
+            <w:tcW w:w="562" w:type="dxa"/>
+          </w:tcPr>
+          <w:p>
+            <w:pPr>
+              <w:pStyle w:val="Listeavsnitt"/>
+              <w:spacing w:line="360" w:lineRule="auto"/>
+              <w:ind w:left="0"/>
+              <w:rPr>
+                <w:b/>
+                <w:bCs/>
+                <w:sz w:val="28"/>
+                <w:szCs w:val="28"/>
+                <w:lang w:val="en-GB"/>
+              </w:rPr>
+            </w:pPr>
+          </w:p>
+        </w:tc>
+      </w:tr>
+    </w:tbl>
+    <w:p>
+      <w:pPr>
+        <w:spacing w:line="360" w:lineRule="auto"/>
+        <w:rPr>
+          <w:sz w:val="28"/>
+          <w:szCs w:val="28"/>
+          <w:lang w:val="en-GB"/>
+        </w:rPr>
+      </w:pPr>
       <w:proofErr w:type="spellStart"/>
       <w:r>
         <w:rPr>
@@ -2446,15 +2656,7 @@
           <w:szCs w:val="28"/>
           <w:lang w:val="en-GB"/>
         </w:rPr>
-        <w:t>ITTC</w:t>
-      </w:r>
-      <w:r>
-        <w:rPr>
-          <w:sz w:val="28"/>
-          <w:szCs w:val="28"/>
-          <w:lang w:val="en-GB"/>
-        </w:rPr>
-        <w:t>’s</w:t>
+        <w:t>Vipps</w:t>
       </w:r>
       <w:proofErr w:type="spellEnd"/>
       <w:r>
@@ -2463,48 +2665,38 @@
           <w:szCs w:val="28"/>
           <w:lang w:val="en-GB"/>
         </w:rPr>
-        <w:t xml:space="preserve"> </w:t>
-      </w:r>
-      <w:r>
-        <w:rPr>
-          <w:sz w:val="28"/>
-          <w:szCs w:val="28"/>
-          <w:lang w:val="en-GB"/>
-        </w:rPr>
-        <w:t xml:space="preserve">social media accounts and  </w:t>
-      </w:r>
-      <w:r>
-        <w:rPr>
-          <w:sz w:val="28"/>
-          <w:szCs w:val="28"/>
-          <w:lang w:val="en-GB"/>
-        </w:rPr>
-        <w:t>the home page i</w:t>
-      </w:r>
-      <w:r>
-        <w:rPr>
-          <w:sz w:val="28"/>
-          <w:szCs w:val="28"/>
-          <w:lang w:val="en-GB"/>
-        </w:rPr>
-        <w:t>t</w:t>
-      </w:r>
-      <w:r>
-        <w:rPr>
-          <w:sz w:val="28"/>
-          <w:szCs w:val="28"/>
-          <w:lang w:val="en-GB"/>
-        </w:rPr>
-        <w:t>tcamp</w:t>
-      </w:r>
-      <w:r>
-        <w:rPr>
-          <w:sz w:val="28"/>
-          <w:szCs w:val="28"/>
-          <w:lang w:val="en-GB"/>
-        </w:rPr>
-        <w:t>.com.</w:t>
-      </w:r>
+        <w:t>:</w:t>
+      </w:r>
+      <w:bookmarkStart w:id="0" w:name="_GoBack"/>
+      <w:bookmarkEnd w:id="0"/>
+    </w:p>
+    <w:p>
+      <w:pPr>
+        <w:spacing w:line="360" w:lineRule="auto"/>
+        <w:rPr>
+          <w:sz w:val="28"/>
+          <w:szCs w:val="28"/>
+          <w:lang w:val="en-GB"/>
+        </w:rPr>
+      </w:pPr>
+      <w:r>
+        <w:rPr>
+          <w:sz w:val="28"/>
+          <w:szCs w:val="28"/>
+          <w:lang w:val="en-GB"/>
+        </w:rPr>
+        <w:t>Cash at arrival:</w:t>
+      </w:r>
+    </w:p>
+    <w:p>
+      <w:pPr>
+        <w:spacing w:line="360" w:lineRule="auto"/>
+        <w:rPr>
+          <w:sz w:val="28"/>
+          <w:szCs w:val="28"/>
+          <w:lang w:val="en-GB"/>
+        </w:rPr>
+      </w:pPr>
     </w:p>
     <w:p>
       <w:pPr>
@@ -4683,7 +4875,7 @@
 </file>
 
 <file path=customXml/itemProps1.xml><?xml version="1.0" encoding="utf-8"?>
-<ds:datastoreItem xmlns:ds="http://schemas.openxmlformats.org/officeDocument/2006/customXml" ds:itemID="{617FEA2F-C246-5C43-AE65-BAC79B69DE85}">
+<ds:datastoreItem xmlns:ds="http://schemas.openxmlformats.org/officeDocument/2006/customXml" ds:itemID="{BF73FC02-AF37-3A42-AB1F-FA0C7D9E4EB6}">
   <ds:schemaRefs>
     <ds:schemaRef ds:uri="http://schemas.openxmlformats.org/officeDocument/2006/bibliography"/>
   </ds:schemaRefs>

</xml_diff>